<commit_message>
añado cosas al anteproyecto
</commit_message>
<xml_diff>
--- a/Anteproyecto.docx
+++ b/Anteproyecto.docx
@@ -331,27 +331,7 @@
           <w:szCs w:val="24"/>
           <w:lang w:eastAsia="es-ES"/>
         </w:rPr>
-        <w:t xml:space="preserve">. Todas las tecnologías que los alumnos usarán para el proyecto, como pueden ser, los lenguajes de programación, </w:t>
-      </w:r>
-      <w:proofErr w:type="spellStart"/>
-      <w:r>
-        <w:rPr>
-          <w:rFonts w:ascii="Times New Roman" w:eastAsia="Times New Roman" w:hAnsi="Times New Roman" w:cs="Times New Roman"/>
-          <w:sz w:val="24"/>
-          <w:szCs w:val="24"/>
-          <w:lang w:eastAsia="es-ES"/>
-        </w:rPr>
-        <w:t>frameworks</w:t>
-      </w:r>
-      <w:proofErr w:type="spellEnd"/>
-      <w:r>
-        <w:rPr>
-          <w:rFonts w:ascii="Times New Roman" w:eastAsia="Times New Roman" w:hAnsi="Times New Roman" w:cs="Times New Roman"/>
-          <w:sz w:val="24"/>
-          <w:szCs w:val="24"/>
-          <w:lang w:eastAsia="es-ES"/>
-        </w:rPr>
-        <w:t xml:space="preserve">, bases de datos, IDE, etc. </w:t>
+        <w:t xml:space="preserve">. Todas las tecnologías que los alumnos usarán para el proyecto, como pueden ser, los lenguajes de programación, frameworks, bases de datos, IDE, etc. </w:t>
       </w:r>
     </w:p>
     <w:p>
@@ -481,6 +461,14 @@
         </w:rPr>
         <w:t xml:space="preserve">Título del Anteproyecto: </w:t>
       </w:r>
+      <w:r>
+        <w:rPr>
+          <w:rFonts w:ascii="Times New Roman" w:hAnsi="Times New Roman" w:cs="Times New Roman"/>
+          <w:sz w:val="24"/>
+          <w:szCs w:val="24"/>
+        </w:rPr>
+        <w:t>Fábrica de sofás DavAlbAna</w:t>
+      </w:r>
     </w:p>
     <w:p>
       <w:pPr>
@@ -516,6 +504,15 @@
           <w:u w:val="single"/>
         </w:rPr>
         <w:t>Definición del proyecto</w:t>
+      </w:r>
+      <w:r>
+        <w:rPr>
+          <w:rFonts w:ascii="Times New Roman" w:hAnsi="Times New Roman" w:cs="Times New Roman"/>
+          <w:sz w:val="24"/>
+          <w:szCs w:val="24"/>
+          <w:u w:val="single"/>
+        </w:rPr>
+        <w:t>:</w:t>
       </w:r>
     </w:p>
     <w:p>
@@ -577,7 +574,7 @@
           <w:sz w:val="24"/>
           <w:szCs w:val="24"/>
         </w:rPr>
-        <w:t>Desarrollo Web en Entorno Servidor.</w:t>
+        <w:t>Programación.</w:t>
       </w:r>
     </w:p>
     <w:p>
@@ -603,7 +600,7 @@
           <w:sz w:val="24"/>
           <w:szCs w:val="24"/>
         </w:rPr>
-        <w:t>Desarrollo Web en Entorno Cliente.</w:t>
+        <w:t>Lenguajes de marcas.</w:t>
       </w:r>
     </w:p>
     <w:p>
@@ -629,7 +626,7 @@
           <w:sz w:val="24"/>
           <w:szCs w:val="24"/>
         </w:rPr>
-        <w:t>Diseño de Interfaces Web.</w:t>
+        <w:t>Bases de Datos.</w:t>
       </w:r>
     </w:p>
     <w:p>
@@ -655,7 +652,7 @@
           <w:sz w:val="24"/>
           <w:szCs w:val="24"/>
         </w:rPr>
-        <w:t>Lenguajes de marcas.</w:t>
+        <w:t>Entornos de Desarrollo.</w:t>
       </w:r>
     </w:p>
     <w:p>
@@ -681,7 +678,169 @@
           <w:sz w:val="24"/>
           <w:szCs w:val="24"/>
         </w:rPr>
-        <w:t>Bases de Datos.</w:t>
+        <w:t>Diseño de Interfaces Web.</w:t>
+      </w:r>
+    </w:p>
+    <w:p>
+      <w:pPr>
+        <w:pStyle w:val="Prrafodelista"/>
+        <w:numPr>
+          <w:ilvl w:val="0"/>
+          <w:numId w:val="2"/>
+        </w:numPr>
+        <w:tabs>
+          <w:tab w:val="left" w:pos="3220"/>
+        </w:tabs>
+        <w:spacing w:line="360" w:lineRule="auto"/>
+        <w:rPr>
+          <w:rFonts w:ascii="Times New Roman" w:hAnsi="Times New Roman" w:cs="Times New Roman"/>
+          <w:sz w:val="24"/>
+          <w:szCs w:val="24"/>
+        </w:rPr>
+      </w:pPr>
+      <w:r>
+        <w:rPr>
+          <w:rFonts w:ascii="Times New Roman" w:hAnsi="Times New Roman" w:cs="Times New Roman"/>
+          <w:sz w:val="24"/>
+          <w:szCs w:val="24"/>
+        </w:rPr>
+        <w:t>Desarrollo Web en Entorno Servidor.</w:t>
+      </w:r>
+    </w:p>
+    <w:p>
+      <w:pPr>
+        <w:pStyle w:val="Prrafodelista"/>
+        <w:numPr>
+          <w:ilvl w:val="0"/>
+          <w:numId w:val="2"/>
+        </w:numPr>
+        <w:tabs>
+          <w:tab w:val="left" w:pos="3220"/>
+        </w:tabs>
+        <w:spacing w:line="360" w:lineRule="auto"/>
+        <w:rPr>
+          <w:rFonts w:ascii="Times New Roman" w:hAnsi="Times New Roman" w:cs="Times New Roman"/>
+          <w:sz w:val="24"/>
+          <w:szCs w:val="24"/>
+        </w:rPr>
+      </w:pPr>
+      <w:r>
+        <w:rPr>
+          <w:rFonts w:ascii="Times New Roman" w:hAnsi="Times New Roman" w:cs="Times New Roman"/>
+          <w:sz w:val="24"/>
+          <w:szCs w:val="24"/>
+        </w:rPr>
+        <w:t>Desarrollo Web en Entorno Cliente.</w:t>
+      </w:r>
+    </w:p>
+    <w:p>
+      <w:pPr>
+        <w:pStyle w:val="Prrafodelista"/>
+        <w:numPr>
+          <w:ilvl w:val="0"/>
+          <w:numId w:val="2"/>
+        </w:numPr>
+        <w:tabs>
+          <w:tab w:val="left" w:pos="3220"/>
+        </w:tabs>
+        <w:spacing w:line="360" w:lineRule="auto"/>
+        <w:rPr>
+          <w:rFonts w:ascii="Times New Roman" w:hAnsi="Times New Roman" w:cs="Times New Roman"/>
+          <w:sz w:val="24"/>
+          <w:szCs w:val="24"/>
+        </w:rPr>
+      </w:pPr>
+      <w:r>
+        <w:rPr>
+          <w:rFonts w:ascii="Times New Roman" w:hAnsi="Times New Roman" w:cs="Times New Roman"/>
+          <w:sz w:val="24"/>
+          <w:szCs w:val="24"/>
+        </w:rPr>
+        <w:t>Empresa e Iniciativa Emprendedora.</w:t>
+      </w:r>
+    </w:p>
+    <w:p>
+      <w:pPr>
+        <w:pStyle w:val="Prrafodelista"/>
+        <w:numPr>
+          <w:ilvl w:val="0"/>
+          <w:numId w:val="2"/>
+        </w:numPr>
+        <w:tabs>
+          <w:tab w:val="left" w:pos="3220"/>
+        </w:tabs>
+        <w:spacing w:line="360" w:lineRule="auto"/>
+        <w:rPr>
+          <w:rFonts w:ascii="Times New Roman" w:hAnsi="Times New Roman" w:cs="Times New Roman"/>
+          <w:sz w:val="24"/>
+          <w:szCs w:val="24"/>
+          <w:highlight w:val="yellow"/>
+        </w:rPr>
+      </w:pPr>
+      <w:r>
+        <w:rPr>
+          <w:rFonts w:ascii="Times New Roman" w:hAnsi="Times New Roman" w:cs="Times New Roman"/>
+          <w:sz w:val="24"/>
+          <w:szCs w:val="24"/>
+          <w:highlight w:val="yellow"/>
+        </w:rPr>
+        <w:t xml:space="preserve">¿Despliegue de </w:t>
+      </w:r>
+      <w:r>
+        <w:rPr>
+          <w:rFonts w:ascii="Times New Roman" w:hAnsi="Times New Roman" w:cs="Times New Roman"/>
+          <w:sz w:val="24"/>
+          <w:szCs w:val="24"/>
+          <w:highlight w:val="yellow"/>
+          <w:u w:val="single"/>
+        </w:rPr>
+        <w:t>aplicaciones</w:t>
+      </w:r>
+      <w:r>
+        <w:rPr>
+          <w:rFonts w:ascii="Times New Roman" w:hAnsi="Times New Roman" w:cs="Times New Roman"/>
+          <w:sz w:val="24"/>
+          <w:szCs w:val="24"/>
+          <w:highlight w:val="yellow"/>
+        </w:rPr>
+        <w:t xml:space="preserve"> web? ¿La podemos desplegar al estar en dos servidores?</w:t>
+      </w:r>
+    </w:p>
+    <w:p>
+      <w:pPr>
+        <w:pStyle w:val="Prrafodelista"/>
+        <w:numPr>
+          <w:ilvl w:val="0"/>
+          <w:numId w:val="2"/>
+        </w:numPr>
+        <w:tabs>
+          <w:tab w:val="left" w:pos="3220"/>
+        </w:tabs>
+        <w:spacing w:line="360" w:lineRule="auto"/>
+        <w:rPr>
+          <w:rFonts w:ascii="Times New Roman" w:hAnsi="Times New Roman" w:cs="Times New Roman"/>
+          <w:sz w:val="24"/>
+          <w:szCs w:val="24"/>
+          <w:highlight w:val="yellow"/>
+        </w:rPr>
+      </w:pPr>
+      <w:r>
+        <w:rPr>
+          <w:rFonts w:ascii="Times New Roman" w:hAnsi="Times New Roman" w:cs="Times New Roman"/>
+          <w:sz w:val="24"/>
+          <w:szCs w:val="24"/>
+          <w:highlight w:val="yellow"/>
+        </w:rPr>
+        <w:t>¿Inglés?</w:t>
+      </w:r>
+      <w:r>
+        <w:rPr>
+          <w:rFonts w:ascii="Times New Roman" w:hAnsi="Times New Roman" w:cs="Times New Roman"/>
+          <w:sz w:val="24"/>
+          <w:szCs w:val="24"/>
+          <w:highlight w:val="yellow"/>
+        </w:rPr>
+        <w:t xml:space="preserve"> Podemos poner la aplicación en inglés también</w:t>
       </w:r>
     </w:p>
     <w:p>
@@ -745,17 +904,41 @@
           <w:rFonts w:ascii="Times New Roman" w:hAnsi="Times New Roman" w:cs="Times New Roman"/>
           <w:sz w:val="24"/>
           <w:szCs w:val="24"/>
-          <w:u w:val="single"/>
-        </w:rPr>
-      </w:pPr>
-      <w:r>
-        <w:rPr>
-          <w:rFonts w:ascii="Times New Roman" w:hAnsi="Times New Roman" w:cs="Times New Roman"/>
-          <w:sz w:val="24"/>
-          <w:szCs w:val="24"/>
-          <w:u w:val="single"/>
-        </w:rPr>
-        <w:t>MySQL.</w:t>
+        </w:rPr>
+      </w:pPr>
+      <w:r>
+        <w:rPr>
+          <w:rFonts w:ascii="Times New Roman" w:hAnsi="Times New Roman" w:cs="Times New Roman"/>
+          <w:sz w:val="24"/>
+          <w:szCs w:val="24"/>
+        </w:rPr>
+        <w:t xml:space="preserve">Lenguaje de marcas: </w:t>
+      </w:r>
+    </w:p>
+    <w:p>
+      <w:pPr>
+        <w:pStyle w:val="Prrafodelista"/>
+        <w:numPr>
+          <w:ilvl w:val="1"/>
+          <w:numId w:val="3"/>
+        </w:numPr>
+        <w:tabs>
+          <w:tab w:val="left" w:pos="3220"/>
+        </w:tabs>
+        <w:spacing w:line="360" w:lineRule="auto"/>
+        <w:rPr>
+          <w:rFonts w:ascii="Times New Roman" w:hAnsi="Times New Roman" w:cs="Times New Roman"/>
+          <w:sz w:val="24"/>
+          <w:szCs w:val="24"/>
+        </w:rPr>
+      </w:pPr>
+      <w:r>
+        <w:rPr>
+          <w:rFonts w:ascii="Times New Roman" w:hAnsi="Times New Roman" w:cs="Times New Roman"/>
+          <w:sz w:val="24"/>
+          <w:szCs w:val="24"/>
+        </w:rPr>
+        <w:t>HTML</w:t>
       </w:r>
     </w:p>
     <w:p>
@@ -773,20 +956,42 @@
           <w:rFonts w:ascii="Times New Roman" w:hAnsi="Times New Roman" w:cs="Times New Roman"/>
           <w:sz w:val="24"/>
           <w:szCs w:val="24"/>
-          <w:u w:val="single"/>
-        </w:rPr>
-      </w:pPr>
-      <w:proofErr w:type="spellStart"/>
-      <w:r>
-        <w:rPr>
-          <w:rFonts w:ascii="Times New Roman" w:hAnsi="Times New Roman" w:cs="Times New Roman"/>
-          <w:sz w:val="24"/>
-          <w:szCs w:val="24"/>
-          <w:u w:val="single"/>
-        </w:rPr>
-        <w:t>SpringBoot</w:t>
-      </w:r>
-      <w:proofErr w:type="spellEnd"/>
+        </w:rPr>
+      </w:pPr>
+      <w:r>
+        <w:rPr>
+          <w:rFonts w:ascii="Times New Roman" w:hAnsi="Times New Roman" w:cs="Times New Roman"/>
+          <w:sz w:val="24"/>
+          <w:szCs w:val="24"/>
+        </w:rPr>
+        <w:t>Lenguaje de estilos:</w:t>
+      </w:r>
+    </w:p>
+    <w:p>
+      <w:pPr>
+        <w:pStyle w:val="Prrafodelista"/>
+        <w:numPr>
+          <w:ilvl w:val="1"/>
+          <w:numId w:val="3"/>
+        </w:numPr>
+        <w:tabs>
+          <w:tab w:val="left" w:pos="3220"/>
+        </w:tabs>
+        <w:spacing w:line="360" w:lineRule="auto"/>
+        <w:rPr>
+          <w:rFonts w:ascii="Times New Roman" w:hAnsi="Times New Roman" w:cs="Times New Roman"/>
+          <w:sz w:val="24"/>
+          <w:szCs w:val="24"/>
+        </w:rPr>
+      </w:pPr>
+      <w:r>
+        <w:rPr>
+          <w:rFonts w:ascii="Times New Roman" w:hAnsi="Times New Roman" w:cs="Times New Roman"/>
+          <w:sz w:val="24"/>
+          <w:szCs w:val="24"/>
+        </w:rPr>
+        <w:t>CSS</w:t>
+      </w:r>
     </w:p>
     <w:p>
       <w:pPr>
@@ -803,17 +1008,67 @@
           <w:rFonts w:ascii="Times New Roman" w:hAnsi="Times New Roman" w:cs="Times New Roman"/>
           <w:sz w:val="24"/>
           <w:szCs w:val="24"/>
-          <w:u w:val="single"/>
-        </w:rPr>
-      </w:pPr>
-      <w:r>
-        <w:rPr>
-          <w:rFonts w:ascii="Times New Roman" w:hAnsi="Times New Roman" w:cs="Times New Roman"/>
-          <w:sz w:val="24"/>
-          <w:szCs w:val="24"/>
-          <w:u w:val="single"/>
-        </w:rPr>
-        <w:t>Vue.js</w:t>
+        </w:rPr>
+      </w:pPr>
+      <w:r>
+        <w:rPr>
+          <w:rFonts w:ascii="Times New Roman" w:hAnsi="Times New Roman" w:cs="Times New Roman"/>
+          <w:sz w:val="24"/>
+          <w:szCs w:val="24"/>
+        </w:rPr>
+        <w:t>Lenguajes de programación:</w:t>
+      </w:r>
+    </w:p>
+    <w:p>
+      <w:pPr>
+        <w:pStyle w:val="Prrafodelista"/>
+        <w:numPr>
+          <w:ilvl w:val="1"/>
+          <w:numId w:val="3"/>
+        </w:numPr>
+        <w:tabs>
+          <w:tab w:val="left" w:pos="3220"/>
+        </w:tabs>
+        <w:spacing w:line="360" w:lineRule="auto"/>
+        <w:rPr>
+          <w:rFonts w:ascii="Times New Roman" w:hAnsi="Times New Roman" w:cs="Times New Roman"/>
+          <w:sz w:val="24"/>
+          <w:szCs w:val="24"/>
+        </w:rPr>
+      </w:pPr>
+      <w:r>
+        <w:rPr>
+          <w:rFonts w:ascii="Times New Roman" w:hAnsi="Times New Roman" w:cs="Times New Roman"/>
+          <w:sz w:val="24"/>
+          <w:szCs w:val="24"/>
+        </w:rPr>
+        <w:t>Java</w:t>
+      </w:r>
+    </w:p>
+    <w:p>
+      <w:pPr>
+        <w:pStyle w:val="Prrafodelista"/>
+        <w:numPr>
+          <w:ilvl w:val="1"/>
+          <w:numId w:val="3"/>
+        </w:numPr>
+        <w:tabs>
+          <w:tab w:val="left" w:pos="3220"/>
+        </w:tabs>
+        <w:spacing w:line="360" w:lineRule="auto"/>
+        <w:rPr>
+          <w:rFonts w:ascii="Times New Roman" w:hAnsi="Times New Roman" w:cs="Times New Roman"/>
+          <w:sz w:val="24"/>
+          <w:szCs w:val="24"/>
+        </w:rPr>
+      </w:pPr>
+      <w:r>
+        <w:rPr>
+          <w:rFonts w:ascii="Times New Roman" w:hAnsi="Times New Roman" w:cs="Times New Roman"/>
+          <w:sz w:val="24"/>
+          <w:szCs w:val="24"/>
+        </w:rPr>
+        <w:t>JavaScript</w:t>
       </w:r>
     </w:p>
     <w:p>
@@ -839,7 +1094,59 @@
           <w:sz w:val="24"/>
           <w:szCs w:val="24"/>
         </w:rPr>
-        <w:t>Eclipse.</w:t>
+        <w:t>Frameworks:</w:t>
+      </w:r>
+    </w:p>
+    <w:p>
+      <w:pPr>
+        <w:pStyle w:val="Prrafodelista"/>
+        <w:numPr>
+          <w:ilvl w:val="1"/>
+          <w:numId w:val="3"/>
+        </w:numPr>
+        <w:tabs>
+          <w:tab w:val="left" w:pos="3220"/>
+        </w:tabs>
+        <w:spacing w:line="360" w:lineRule="auto"/>
+        <w:rPr>
+          <w:rFonts w:ascii="Times New Roman" w:hAnsi="Times New Roman" w:cs="Times New Roman"/>
+          <w:sz w:val="24"/>
+          <w:szCs w:val="24"/>
+        </w:rPr>
+      </w:pPr>
+      <w:r>
+        <w:rPr>
+          <w:rFonts w:ascii="Times New Roman" w:hAnsi="Times New Roman" w:cs="Times New Roman"/>
+          <w:sz w:val="24"/>
+          <w:szCs w:val="24"/>
+        </w:rPr>
+        <w:t>Spring Boot para Java</w:t>
+      </w:r>
+    </w:p>
+    <w:p>
+      <w:pPr>
+        <w:pStyle w:val="Prrafodelista"/>
+        <w:numPr>
+          <w:ilvl w:val="1"/>
+          <w:numId w:val="3"/>
+        </w:numPr>
+        <w:tabs>
+          <w:tab w:val="left" w:pos="3220"/>
+        </w:tabs>
+        <w:spacing w:line="360" w:lineRule="auto"/>
+        <w:rPr>
+          <w:rFonts w:ascii="Times New Roman" w:hAnsi="Times New Roman" w:cs="Times New Roman"/>
+          <w:sz w:val="24"/>
+          <w:szCs w:val="24"/>
+        </w:rPr>
+      </w:pPr>
+      <w:r>
+        <w:rPr>
+          <w:rFonts w:ascii="Times New Roman" w:hAnsi="Times New Roman" w:cs="Times New Roman"/>
+          <w:sz w:val="24"/>
+          <w:szCs w:val="24"/>
+        </w:rPr>
+        <w:t>Vue.js para JavaScript</w:t>
       </w:r>
     </w:p>
     <w:p>
@@ -865,39 +1172,137 @@
           <w:sz w:val="24"/>
           <w:szCs w:val="24"/>
         </w:rPr>
-        <w:t xml:space="preserve">Visual Studio </w:t>
-      </w:r>
-      <w:proofErr w:type="spellStart"/>
-      <w:r>
-        <w:rPr>
-          <w:rFonts w:ascii="Times New Roman" w:hAnsi="Times New Roman" w:cs="Times New Roman"/>
-          <w:sz w:val="24"/>
-          <w:szCs w:val="24"/>
-        </w:rPr>
-        <w:t>Code</w:t>
-      </w:r>
-      <w:proofErr w:type="spellEnd"/>
-      <w:r>
-        <w:rPr>
-          <w:rFonts w:ascii="Times New Roman" w:hAnsi="Times New Roman" w:cs="Times New Roman"/>
-          <w:sz w:val="24"/>
-          <w:szCs w:val="24"/>
-        </w:rPr>
-        <w:t>.</w:t>
-      </w:r>
-    </w:p>
-    <w:p>
-      <w:pPr>
-        <w:tabs>
-          <w:tab w:val="left" w:pos="3220"/>
-        </w:tabs>
-        <w:spacing w:line="360" w:lineRule="auto"/>
-        <w:rPr>
-          <w:rFonts w:ascii="Times New Roman" w:hAnsi="Times New Roman" w:cs="Times New Roman"/>
-          <w:sz w:val="24"/>
-          <w:szCs w:val="24"/>
-        </w:rPr>
-      </w:pPr>
+        <w:t>Entornos de desarrollo (IDE):</w:t>
+      </w:r>
+    </w:p>
+    <w:p>
+      <w:pPr>
+        <w:pStyle w:val="Prrafodelista"/>
+        <w:numPr>
+          <w:ilvl w:val="1"/>
+          <w:numId w:val="3"/>
+        </w:numPr>
+        <w:tabs>
+          <w:tab w:val="left" w:pos="3220"/>
+        </w:tabs>
+        <w:spacing w:line="360" w:lineRule="auto"/>
+        <w:rPr>
+          <w:rFonts w:ascii="Times New Roman" w:hAnsi="Times New Roman" w:cs="Times New Roman"/>
+          <w:sz w:val="24"/>
+          <w:szCs w:val="24"/>
+        </w:rPr>
+      </w:pPr>
+      <w:r>
+        <w:rPr>
+          <w:rFonts w:ascii="Times New Roman" w:hAnsi="Times New Roman" w:cs="Times New Roman"/>
+          <w:sz w:val="24"/>
+          <w:szCs w:val="24"/>
+        </w:rPr>
+        <w:lastRenderedPageBreak/>
+        <w:t>Eclipse</w:t>
+      </w:r>
+      <w:r>
+        <w:rPr>
+          <w:rFonts w:ascii="Times New Roman" w:hAnsi="Times New Roman" w:cs="Times New Roman"/>
+          <w:sz w:val="24"/>
+          <w:szCs w:val="24"/>
+        </w:rPr>
+        <w:t xml:space="preserve"> para Java con Spring Boot</w:t>
+      </w:r>
+    </w:p>
+    <w:p>
+      <w:pPr>
+        <w:pStyle w:val="Prrafodelista"/>
+        <w:numPr>
+          <w:ilvl w:val="1"/>
+          <w:numId w:val="3"/>
+        </w:numPr>
+        <w:tabs>
+          <w:tab w:val="left" w:pos="3220"/>
+        </w:tabs>
+        <w:spacing w:line="360" w:lineRule="auto"/>
+        <w:rPr>
+          <w:rFonts w:ascii="Times New Roman" w:hAnsi="Times New Roman" w:cs="Times New Roman"/>
+          <w:sz w:val="24"/>
+          <w:szCs w:val="24"/>
+        </w:rPr>
+      </w:pPr>
+      <w:r>
+        <w:rPr>
+          <w:rFonts w:ascii="Times New Roman" w:hAnsi="Times New Roman" w:cs="Times New Roman"/>
+          <w:sz w:val="24"/>
+          <w:szCs w:val="24"/>
+        </w:rPr>
+        <w:t>Visual Studio Code</w:t>
+      </w:r>
+      <w:r>
+        <w:rPr>
+          <w:rFonts w:ascii="Times New Roman" w:hAnsi="Times New Roman" w:cs="Times New Roman"/>
+          <w:sz w:val="24"/>
+          <w:szCs w:val="24"/>
+        </w:rPr>
+        <w:t xml:space="preserve"> para HTML, CSS y JavaScript con Vue.js</w:t>
+      </w:r>
+    </w:p>
+    <w:p>
+      <w:pPr>
+        <w:pStyle w:val="Prrafodelista"/>
+        <w:numPr>
+          <w:ilvl w:val="0"/>
+          <w:numId w:val="3"/>
+        </w:numPr>
+        <w:tabs>
+          <w:tab w:val="left" w:pos="3220"/>
+        </w:tabs>
+        <w:spacing w:line="360" w:lineRule="auto"/>
+        <w:rPr>
+          <w:rFonts w:ascii="Times New Roman" w:hAnsi="Times New Roman" w:cs="Times New Roman"/>
+          <w:sz w:val="24"/>
+          <w:szCs w:val="24"/>
+        </w:rPr>
+      </w:pPr>
+      <w:r>
+        <w:rPr>
+          <w:rFonts w:ascii="Times New Roman" w:hAnsi="Times New Roman" w:cs="Times New Roman"/>
+          <w:sz w:val="24"/>
+          <w:szCs w:val="24"/>
+        </w:rPr>
+        <w:t xml:space="preserve">Bases de datos relacional: </w:t>
+      </w:r>
+    </w:p>
+    <w:p>
+      <w:pPr>
+        <w:pStyle w:val="Prrafodelista"/>
+        <w:numPr>
+          <w:ilvl w:val="1"/>
+          <w:numId w:val="3"/>
+        </w:numPr>
+        <w:tabs>
+          <w:tab w:val="left" w:pos="3220"/>
+        </w:tabs>
+        <w:spacing w:line="360" w:lineRule="auto"/>
+        <w:rPr>
+          <w:rFonts w:ascii="Times New Roman" w:hAnsi="Times New Roman" w:cs="Times New Roman"/>
+          <w:sz w:val="24"/>
+          <w:szCs w:val="24"/>
+        </w:rPr>
+      </w:pPr>
+      <w:r>
+        <w:rPr>
+          <w:rFonts w:ascii="Times New Roman" w:hAnsi="Times New Roman" w:cs="Times New Roman"/>
+          <w:sz w:val="24"/>
+          <w:szCs w:val="24"/>
+        </w:rPr>
+        <w:t>MySQL</w:t>
+      </w:r>
+      <w:r>
+        <w:rPr>
+          <w:rFonts w:ascii="Times New Roman" w:hAnsi="Times New Roman" w:cs="Times New Roman"/>
+          <w:sz w:val="24"/>
+          <w:szCs w:val="24"/>
+        </w:rPr>
+        <w:t xml:space="preserve"> con MySQL Workbench</w:t>
+      </w:r>
     </w:p>
     <w:p>
       <w:pPr>
@@ -912,6 +1317,19 @@
           <w:u w:val="single"/>
         </w:rPr>
       </w:pPr>
+    </w:p>
+    <w:p>
+      <w:pPr>
+        <w:tabs>
+          <w:tab w:val="left" w:pos="3220"/>
+        </w:tabs>
+        <w:spacing w:line="360" w:lineRule="auto"/>
+        <w:rPr>
+          <w:rFonts w:ascii="Times New Roman" w:hAnsi="Times New Roman" w:cs="Times New Roman"/>
+          <w:sz w:val="24"/>
+          <w:szCs w:val="24"/>
+        </w:rPr>
+      </w:pPr>
       <w:r>
         <w:rPr>
           <w:rFonts w:ascii="Times New Roman" w:hAnsi="Times New Roman" w:cs="Times New Roman"/>
@@ -921,45 +1339,6 @@
         </w:rPr>
         <w:t>Apartados a implementar</w:t>
       </w:r>
-    </w:p>
-    <w:p>
-      <w:pPr>
-        <w:tabs>
-          <w:tab w:val="left" w:pos="3220"/>
-        </w:tabs>
-        <w:spacing w:line="360" w:lineRule="auto"/>
-        <w:rPr>
-          <w:rFonts w:ascii="Times New Roman" w:hAnsi="Times New Roman" w:cs="Times New Roman"/>
-          <w:sz w:val="24"/>
-          <w:szCs w:val="24"/>
-        </w:rPr>
-      </w:pPr>
-    </w:p>
-    <w:p>
-      <w:pPr>
-        <w:tabs>
-          <w:tab w:val="left" w:pos="3220"/>
-        </w:tabs>
-        <w:spacing w:line="360" w:lineRule="auto"/>
-        <w:rPr>
-          <w:rFonts w:ascii="Times New Roman" w:hAnsi="Times New Roman" w:cs="Times New Roman"/>
-          <w:sz w:val="24"/>
-          <w:szCs w:val="24"/>
-        </w:rPr>
-      </w:pPr>
-    </w:p>
-    <w:p>
-      <w:pPr>
-        <w:tabs>
-          <w:tab w:val="left" w:pos="3220"/>
-        </w:tabs>
-        <w:spacing w:line="360" w:lineRule="auto"/>
-        <w:rPr>
-          <w:rFonts w:ascii="Times New Roman" w:hAnsi="Times New Roman" w:cs="Times New Roman"/>
-          <w:sz w:val="24"/>
-          <w:szCs w:val="24"/>
-        </w:rPr>
-      </w:pPr>
     </w:p>
     <w:sectPr>
       <w:footerReference w:type="default" r:id="rId7"/>
@@ -1084,7 +1463,7 @@
         <w:rFonts w:ascii="Wingdings" w:hAnsi="Wingdings" w:hint="default"/>
       </w:rPr>
     </w:lvl>
-    <w:lvl w:ilvl="1" w:tplc="0C0A0003" w:tentative="1">
+    <w:lvl w:ilvl="1" w:tplc="0C0A0003">
       <w:start w:val="1"/>
       <w:numFmt w:val="bullet"/>
       <w:lvlText w:val="o"/>

</xml_diff>

<commit_message>
añado descripción del anteproyecto
</commit_message>
<xml_diff>
--- a/Anteproyecto.docx
+++ b/Anteproyecto.docx
@@ -331,7 +331,27 @@
           <w:szCs w:val="24"/>
           <w:lang w:eastAsia="es-ES"/>
         </w:rPr>
-        <w:t xml:space="preserve">. Todas las tecnologías que los alumnos usarán para el proyecto, como pueden ser, los lenguajes de programación, frameworks, bases de datos, IDE, etc. </w:t>
+        <w:t xml:space="preserve">. Todas las tecnologías que los alumnos usarán para el proyecto, como pueden ser, los lenguajes de programación, </w:t>
+      </w:r>
+      <w:proofErr w:type="spellStart"/>
+      <w:r>
+        <w:rPr>
+          <w:rFonts w:ascii="Times New Roman" w:eastAsia="Times New Roman" w:hAnsi="Times New Roman" w:cs="Times New Roman"/>
+          <w:sz w:val="24"/>
+          <w:szCs w:val="24"/>
+          <w:lang w:eastAsia="es-ES"/>
+        </w:rPr>
+        <w:t>frameworks</w:t>
+      </w:r>
+      <w:proofErr w:type="spellEnd"/>
+      <w:r>
+        <w:rPr>
+          <w:rFonts w:ascii="Times New Roman" w:eastAsia="Times New Roman" w:hAnsi="Times New Roman" w:cs="Times New Roman"/>
+          <w:sz w:val="24"/>
+          <w:szCs w:val="24"/>
+          <w:lang w:eastAsia="es-ES"/>
+        </w:rPr>
+        <w:t xml:space="preserve">, bases de datos, IDE, etc. </w:t>
       </w:r>
     </w:p>
     <w:p>
@@ -467,8 +487,18 @@
           <w:sz w:val="24"/>
           <w:szCs w:val="24"/>
         </w:rPr>
-        <w:t>Fábrica de sofás DavAlbAna</w:t>
-      </w:r>
+        <w:t xml:space="preserve">Fábrica de sofás </w:t>
+      </w:r>
+      <w:proofErr w:type="spellStart"/>
+      <w:r>
+        <w:rPr>
+          <w:rFonts w:ascii="Times New Roman" w:hAnsi="Times New Roman" w:cs="Times New Roman"/>
+          <w:sz w:val="24"/>
+          <w:szCs w:val="24"/>
+        </w:rPr>
+        <w:t>DavAlbAna</w:t>
+      </w:r>
+      <w:proofErr w:type="spellEnd"/>
     </w:p>
     <w:p>
       <w:pPr>
@@ -513,6 +543,710 @@
           <w:u w:val="single"/>
         </w:rPr>
         <w:t>:</w:t>
+      </w:r>
+    </w:p>
+    <w:p>
+      <w:pPr>
+        <w:tabs>
+          <w:tab w:val="left" w:pos="3220"/>
+        </w:tabs>
+        <w:spacing w:line="360" w:lineRule="auto"/>
+        <w:rPr>
+          <w:rFonts w:ascii="Times New Roman" w:hAnsi="Times New Roman" w:cs="Times New Roman"/>
+          <w:b/>
+          <w:bCs/>
+          <w:sz w:val="24"/>
+          <w:szCs w:val="24"/>
+          <w:u w:val="single"/>
+        </w:rPr>
+      </w:pPr>
+      <w:r>
+        <w:rPr>
+          <w:rFonts w:ascii="Times New Roman" w:hAnsi="Times New Roman" w:cs="Times New Roman"/>
+          <w:b/>
+          <w:bCs/>
+          <w:sz w:val="24"/>
+          <w:szCs w:val="24"/>
+          <w:u w:val="single"/>
+        </w:rPr>
+        <w:t>ALBERTO:</w:t>
+      </w:r>
+    </w:p>
+    <w:p>
+      <w:pPr>
+        <w:jc w:val="both"/>
+      </w:pPr>
+      <w:r>
+        <w:t xml:space="preserve">La aplicación web que vamos a desarrollar es para </w:t>
+      </w:r>
+      <w:r>
+        <w:rPr>
+          <w:b/>
+          <w:bCs/>
+        </w:rPr>
+        <w:t xml:space="preserve">gestionar el proceso de fabricación de sofás y venta al público para empresas </w:t>
+      </w:r>
+      <w:r>
+        <w:t>ya que, aunque las grandes empresas de fabricación de sofás cuentan con una aplicación web, las medianas y pequeñas empresas utilizan hojas de cálculo y bases de datos de ofimática.</w:t>
+      </w:r>
+    </w:p>
+    <w:p>
+      <w:pPr>
+        <w:jc w:val="both"/>
+      </w:pPr>
+      <w:r>
+        <w:t>Para la realización de la aplicación, vamos a integrar los siguientes departamentos en una base de datos relacional:</w:t>
+      </w:r>
+    </w:p>
+    <w:p>
+      <w:pPr>
+        <w:spacing w:after="0"/>
+        <w:rPr>
+          <w:b/>
+          <w:bCs/>
+          <w:u w:val="single"/>
+        </w:rPr>
+      </w:pPr>
+      <w:r>
+        <w:rPr>
+          <w:b/>
+          <w:bCs/>
+          <w:u w:val="single"/>
+        </w:rPr>
+        <w:t>Almacén</w:t>
+      </w:r>
+      <w:r>
+        <w:rPr>
+          <w:b/>
+          <w:bCs/>
+          <w:u w:val="single"/>
+        </w:rPr>
+        <w:t>:</w:t>
+      </w:r>
+    </w:p>
+    <w:p>
+      <w:pPr>
+        <w:pStyle w:val="Prrafodelista"/>
+        <w:numPr>
+          <w:ilvl w:val="0"/>
+          <w:numId w:val="4"/>
+        </w:numPr>
+        <w:spacing w:line="278" w:lineRule="auto"/>
+        <w:jc w:val="both"/>
+      </w:pPr>
+      <w:r>
+        <w:t xml:space="preserve">Control de </w:t>
+      </w:r>
+      <w:r>
+        <w:rPr>
+          <w:u w:val="single"/>
+        </w:rPr>
+        <w:t>stock de almacén</w:t>
+      </w:r>
+      <w:r>
+        <w:t xml:space="preserve"> de cada uno de los materiales necesarios para la fabricación (madera, cinchas, guata, grapas, etc.). Incluye las siguientes consultas:</w:t>
+      </w:r>
+    </w:p>
+    <w:p>
+      <w:pPr>
+        <w:pStyle w:val="Prrafodelista"/>
+        <w:numPr>
+          <w:ilvl w:val="1"/>
+          <w:numId w:val="4"/>
+        </w:numPr>
+        <w:spacing w:line="278" w:lineRule="auto"/>
+      </w:pPr>
+      <w:r>
+        <w:t>Alta de material</w:t>
+      </w:r>
+    </w:p>
+    <w:p>
+      <w:pPr>
+        <w:pStyle w:val="Prrafodelista"/>
+        <w:numPr>
+          <w:ilvl w:val="1"/>
+          <w:numId w:val="4"/>
+        </w:numPr>
+        <w:spacing w:line="278" w:lineRule="auto"/>
+      </w:pPr>
+      <w:r>
+        <w:t>Consulta de detalle de material</w:t>
+      </w:r>
+    </w:p>
+    <w:p>
+      <w:pPr>
+        <w:pStyle w:val="Prrafodelista"/>
+        <w:numPr>
+          <w:ilvl w:val="1"/>
+          <w:numId w:val="4"/>
+        </w:numPr>
+        <w:spacing w:line="278" w:lineRule="auto"/>
+      </w:pPr>
+      <w:r>
+        <w:t>Consulta de todos los materiales</w:t>
+      </w:r>
+    </w:p>
+    <w:p>
+      <w:pPr>
+        <w:pStyle w:val="Prrafodelista"/>
+        <w:numPr>
+          <w:ilvl w:val="1"/>
+          <w:numId w:val="4"/>
+        </w:numPr>
+        <w:spacing w:line="278" w:lineRule="auto"/>
+      </w:pPr>
+      <w:r>
+        <w:t>Borrar material</w:t>
+      </w:r>
+    </w:p>
+    <w:p>
+      <w:pPr>
+        <w:pStyle w:val="Prrafodelista"/>
+        <w:numPr>
+          <w:ilvl w:val="1"/>
+          <w:numId w:val="4"/>
+        </w:numPr>
+        <w:spacing w:after="0" w:line="278" w:lineRule="auto"/>
+      </w:pPr>
+      <w:r>
+        <w:t>Modificar datos del material</w:t>
+      </w:r>
+    </w:p>
+    <w:p>
+      <w:pPr>
+        <w:spacing w:after="0"/>
+        <w:jc w:val="both"/>
+      </w:pPr>
+    </w:p>
+    <w:p>
+      <w:pPr>
+        <w:spacing w:after="0"/>
+        <w:jc w:val="both"/>
+        <w:rPr>
+          <w:b/>
+          <w:bCs/>
+          <w:u w:val="single"/>
+        </w:rPr>
+      </w:pPr>
+      <w:r>
+        <w:rPr>
+          <w:b/>
+          <w:bCs/>
+          <w:u w:val="single"/>
+        </w:rPr>
+        <w:t>Proveedores:</w:t>
+      </w:r>
+    </w:p>
+    <w:p>
+      <w:pPr>
+        <w:pStyle w:val="Prrafodelista"/>
+        <w:numPr>
+          <w:ilvl w:val="0"/>
+          <w:numId w:val="4"/>
+        </w:numPr>
+        <w:spacing w:line="278" w:lineRule="auto"/>
+        <w:jc w:val="both"/>
+      </w:pPr>
+      <w:r>
+        <w:t xml:space="preserve">Control de </w:t>
+      </w:r>
+      <w:r>
+        <w:rPr>
+          <w:u w:val="single"/>
+        </w:rPr>
+        <w:t>proveedores</w:t>
+      </w:r>
+      <w:r>
+        <w:t xml:space="preserve"> de los materiales necesarios para la fabricación y proveedores de elementos de los sofás que no vamos a fabricar. Incluye las siguientes consultas:</w:t>
+      </w:r>
+    </w:p>
+    <w:p>
+      <w:pPr>
+        <w:pStyle w:val="Prrafodelista"/>
+        <w:numPr>
+          <w:ilvl w:val="1"/>
+          <w:numId w:val="4"/>
+        </w:numPr>
+        <w:spacing w:line="278" w:lineRule="auto"/>
+      </w:pPr>
+      <w:r>
+        <w:t>Alta de proveedor</w:t>
+      </w:r>
+    </w:p>
+    <w:p>
+      <w:pPr>
+        <w:pStyle w:val="Prrafodelista"/>
+        <w:numPr>
+          <w:ilvl w:val="1"/>
+          <w:numId w:val="4"/>
+        </w:numPr>
+        <w:spacing w:line="278" w:lineRule="auto"/>
+      </w:pPr>
+      <w:r>
+        <w:t>Consulta de detalle de proveedor</w:t>
+      </w:r>
+    </w:p>
+    <w:p>
+      <w:pPr>
+        <w:pStyle w:val="Prrafodelista"/>
+        <w:numPr>
+          <w:ilvl w:val="1"/>
+          <w:numId w:val="4"/>
+        </w:numPr>
+        <w:spacing w:line="278" w:lineRule="auto"/>
+      </w:pPr>
+      <w:r>
+        <w:t>Consulta de todos los proveedores</w:t>
+      </w:r>
+    </w:p>
+    <w:p>
+      <w:pPr>
+        <w:pStyle w:val="Prrafodelista"/>
+        <w:numPr>
+          <w:ilvl w:val="1"/>
+          <w:numId w:val="4"/>
+        </w:numPr>
+        <w:spacing w:line="278" w:lineRule="auto"/>
+      </w:pPr>
+      <w:r>
+        <w:t>Borrar proveedor</w:t>
+      </w:r>
+    </w:p>
+    <w:p>
+      <w:pPr>
+        <w:pStyle w:val="Prrafodelista"/>
+        <w:numPr>
+          <w:ilvl w:val="1"/>
+          <w:numId w:val="4"/>
+        </w:numPr>
+        <w:spacing w:line="278" w:lineRule="auto"/>
+      </w:pPr>
+      <w:r>
+        <w:t>Modificar datos del proveedor</w:t>
+      </w:r>
+    </w:p>
+    <w:p>
+      <w:pPr>
+        <w:spacing w:after="0"/>
+        <w:rPr>
+          <w:b/>
+          <w:bCs/>
+          <w:u w:val="single"/>
+        </w:rPr>
+      </w:pPr>
+      <w:r>
+        <w:rPr>
+          <w:b/>
+          <w:bCs/>
+          <w:u w:val="single"/>
+        </w:rPr>
+        <w:t>Productos:</w:t>
+      </w:r>
+    </w:p>
+    <w:p>
+      <w:pPr>
+        <w:pStyle w:val="Prrafodelista"/>
+        <w:numPr>
+          <w:ilvl w:val="0"/>
+          <w:numId w:val="4"/>
+        </w:numPr>
+        <w:spacing w:line="278" w:lineRule="auto"/>
+        <w:jc w:val="both"/>
+      </w:pPr>
+      <w:r>
+        <w:t>Catálogo de modelos de sofás con la cantidad necesaria de cada uno de los materiales y su importe. Incluye las siguientes consultas:</w:t>
+      </w:r>
+    </w:p>
+    <w:p>
+      <w:pPr>
+        <w:pStyle w:val="Prrafodelista"/>
+        <w:numPr>
+          <w:ilvl w:val="1"/>
+          <w:numId w:val="4"/>
+        </w:numPr>
+        <w:spacing w:line="278" w:lineRule="auto"/>
+      </w:pPr>
+      <w:r>
+        <w:t>Alta de modelo de sofá</w:t>
+      </w:r>
+    </w:p>
+    <w:p>
+      <w:pPr>
+        <w:pStyle w:val="Prrafodelista"/>
+        <w:numPr>
+          <w:ilvl w:val="1"/>
+          <w:numId w:val="4"/>
+        </w:numPr>
+        <w:spacing w:line="278" w:lineRule="auto"/>
+      </w:pPr>
+      <w:r>
+        <w:t>Consulta de detalle de modelo de sofá</w:t>
+      </w:r>
+    </w:p>
+    <w:p>
+      <w:pPr>
+        <w:pStyle w:val="Prrafodelista"/>
+        <w:numPr>
+          <w:ilvl w:val="1"/>
+          <w:numId w:val="4"/>
+        </w:numPr>
+        <w:spacing w:line="278" w:lineRule="auto"/>
+      </w:pPr>
+      <w:r>
+        <w:t>Consulta de todos los modelos</w:t>
+      </w:r>
+    </w:p>
+    <w:p>
+      <w:pPr>
+        <w:pStyle w:val="Prrafodelista"/>
+        <w:numPr>
+          <w:ilvl w:val="1"/>
+          <w:numId w:val="4"/>
+        </w:numPr>
+        <w:spacing w:line="278" w:lineRule="auto"/>
+      </w:pPr>
+      <w:r>
+        <w:t>Borrar modelo de sofá</w:t>
+      </w:r>
+    </w:p>
+    <w:p>
+      <w:pPr>
+        <w:pStyle w:val="Prrafodelista"/>
+        <w:numPr>
+          <w:ilvl w:val="1"/>
+          <w:numId w:val="4"/>
+        </w:numPr>
+        <w:spacing w:line="278" w:lineRule="auto"/>
+      </w:pPr>
+      <w:r>
+        <w:t>Modificar datos del modelo de sofá</w:t>
+      </w:r>
+    </w:p>
+    <w:p>
+      <w:pPr>
+        <w:pStyle w:val="Prrafodelista"/>
+        <w:ind w:left="360"/>
+      </w:pPr>
+    </w:p>
+    <w:p>
+      <w:pPr>
+        <w:pStyle w:val="Prrafodelista"/>
+        <w:ind w:left="0"/>
+        <w:rPr>
+          <w:b/>
+          <w:bCs/>
+          <w:u w:val="single"/>
+        </w:rPr>
+      </w:pPr>
+      <w:r>
+        <w:rPr>
+          <w:b/>
+          <w:bCs/>
+          <w:u w:val="single"/>
+        </w:rPr>
+        <w:t>Venta:</w:t>
+      </w:r>
+    </w:p>
+    <w:p>
+      <w:pPr>
+        <w:pStyle w:val="Prrafodelista"/>
+        <w:numPr>
+          <w:ilvl w:val="0"/>
+          <w:numId w:val="4"/>
+        </w:numPr>
+        <w:spacing w:line="278" w:lineRule="auto"/>
+        <w:jc w:val="both"/>
+      </w:pPr>
+      <w:r>
+        <w:t>Control y seguimiento de pedidos con las siguientes consultas:</w:t>
+      </w:r>
+    </w:p>
+    <w:p>
+      <w:pPr>
+        <w:pStyle w:val="Prrafodelista"/>
+        <w:numPr>
+          <w:ilvl w:val="1"/>
+          <w:numId w:val="4"/>
+        </w:numPr>
+        <w:spacing w:line="278" w:lineRule="auto"/>
+      </w:pPr>
+      <w:r>
+        <w:lastRenderedPageBreak/>
+        <w:t>Alta de pedido</w:t>
+      </w:r>
+    </w:p>
+    <w:p>
+      <w:pPr>
+        <w:pStyle w:val="Prrafodelista"/>
+        <w:numPr>
+          <w:ilvl w:val="1"/>
+          <w:numId w:val="4"/>
+        </w:numPr>
+        <w:spacing w:line="278" w:lineRule="auto"/>
+      </w:pPr>
+      <w:r>
+        <w:t>Consulta de detalle de pedido: Nos indica el estado concreto del pedido, desde que se realiza el pedido, mientras pasa por las fases de preparación hasta que está terminado.</w:t>
+      </w:r>
+    </w:p>
+    <w:p>
+      <w:pPr>
+        <w:pStyle w:val="Prrafodelista"/>
+        <w:numPr>
+          <w:ilvl w:val="1"/>
+          <w:numId w:val="4"/>
+        </w:numPr>
+        <w:spacing w:line="278" w:lineRule="auto"/>
+      </w:pPr>
+      <w:r>
+        <w:t>Ver todos los pedidos</w:t>
+      </w:r>
+    </w:p>
+    <w:p>
+      <w:pPr>
+        <w:pStyle w:val="Prrafodelista"/>
+        <w:numPr>
+          <w:ilvl w:val="1"/>
+          <w:numId w:val="4"/>
+        </w:numPr>
+        <w:spacing w:line="278" w:lineRule="auto"/>
+      </w:pPr>
+      <w:r>
+        <w:t>Borrar pedido</w:t>
+      </w:r>
+    </w:p>
+    <w:p>
+      <w:pPr>
+        <w:pStyle w:val="Prrafodelista"/>
+        <w:numPr>
+          <w:ilvl w:val="1"/>
+          <w:numId w:val="4"/>
+        </w:numPr>
+        <w:spacing w:line="278" w:lineRule="auto"/>
+      </w:pPr>
+      <w:r>
+        <w:t>Modificar pedido</w:t>
+      </w:r>
+    </w:p>
+    <w:p>
+      <w:pPr>
+        <w:pStyle w:val="Prrafodelista"/>
+        <w:ind w:left="0"/>
+        <w:rPr>
+          <w:b/>
+          <w:bCs/>
+          <w:u w:val="single"/>
+        </w:rPr>
+      </w:pPr>
+    </w:p>
+    <w:p>
+      <w:pPr>
+        <w:pStyle w:val="Prrafodelista"/>
+        <w:ind w:left="0"/>
+        <w:rPr>
+          <w:b/>
+          <w:bCs/>
+          <w:u w:val="single"/>
+        </w:rPr>
+      </w:pPr>
+      <w:r>
+        <w:rPr>
+          <w:b/>
+          <w:bCs/>
+          <w:u w:val="single"/>
+        </w:rPr>
+        <w:t>Clientes:</w:t>
+      </w:r>
+    </w:p>
+    <w:p>
+      <w:pPr>
+        <w:pStyle w:val="Prrafodelista"/>
+        <w:numPr>
+          <w:ilvl w:val="0"/>
+          <w:numId w:val="4"/>
+        </w:numPr>
+        <w:spacing w:line="278" w:lineRule="auto"/>
+      </w:pPr>
+      <w:r>
+        <w:t>Base de datos de clientes con las siguientes consultas:</w:t>
+      </w:r>
+    </w:p>
+    <w:p>
+      <w:pPr>
+        <w:pStyle w:val="Prrafodelista"/>
+        <w:numPr>
+          <w:ilvl w:val="1"/>
+          <w:numId w:val="4"/>
+        </w:numPr>
+        <w:spacing w:line="278" w:lineRule="auto"/>
+      </w:pPr>
+      <w:r>
+        <w:t>Alta de cliente</w:t>
+      </w:r>
+    </w:p>
+    <w:p>
+      <w:pPr>
+        <w:pStyle w:val="Prrafodelista"/>
+        <w:numPr>
+          <w:ilvl w:val="1"/>
+          <w:numId w:val="4"/>
+        </w:numPr>
+        <w:spacing w:line="278" w:lineRule="auto"/>
+      </w:pPr>
+      <w:r>
+        <w:t>Consulta de detalle de cliente</w:t>
+      </w:r>
+    </w:p>
+    <w:p>
+      <w:pPr>
+        <w:pStyle w:val="Prrafodelista"/>
+        <w:numPr>
+          <w:ilvl w:val="1"/>
+          <w:numId w:val="4"/>
+        </w:numPr>
+        <w:spacing w:line="278" w:lineRule="auto"/>
+      </w:pPr>
+      <w:r>
+        <w:t>Consulta de todos los clientes</w:t>
+      </w:r>
+    </w:p>
+    <w:p>
+      <w:pPr>
+        <w:pStyle w:val="Prrafodelista"/>
+        <w:numPr>
+          <w:ilvl w:val="1"/>
+          <w:numId w:val="4"/>
+        </w:numPr>
+        <w:spacing w:line="278" w:lineRule="auto"/>
+      </w:pPr>
+      <w:r>
+        <w:t>Borrar cliente</w:t>
+      </w:r>
+    </w:p>
+    <w:p>
+      <w:pPr>
+        <w:pStyle w:val="Prrafodelista"/>
+        <w:numPr>
+          <w:ilvl w:val="1"/>
+          <w:numId w:val="4"/>
+        </w:numPr>
+        <w:spacing w:after="0" w:line="278" w:lineRule="auto"/>
+      </w:pPr>
+      <w:r>
+        <w:t>Modificar datos de cliente</w:t>
+      </w:r>
+    </w:p>
+    <w:p>
+      <w:pPr>
+        <w:spacing w:after="0"/>
+      </w:pPr>
+    </w:p>
+    <w:p>
+      <w:pPr>
+        <w:spacing w:after="0"/>
+        <w:rPr>
+          <w:b/>
+          <w:bCs/>
+          <w:u w:val="single"/>
+        </w:rPr>
+      </w:pPr>
+      <w:r>
+        <w:rPr>
+          <w:b/>
+          <w:bCs/>
+          <w:u w:val="single"/>
+        </w:rPr>
+        <w:t>Empleados:</w:t>
+      </w:r>
+    </w:p>
+    <w:p>
+      <w:pPr>
+        <w:pStyle w:val="Prrafodelista"/>
+        <w:numPr>
+          <w:ilvl w:val="0"/>
+          <w:numId w:val="4"/>
+        </w:numPr>
+        <w:spacing w:line="278" w:lineRule="auto"/>
+      </w:pPr>
+      <w:r>
+        <w:t>Base de datos de los empleados de la fábrica. Incluye las siguientes consultas:</w:t>
+      </w:r>
+    </w:p>
+    <w:p>
+      <w:pPr>
+        <w:pStyle w:val="Prrafodelista"/>
+        <w:numPr>
+          <w:ilvl w:val="1"/>
+          <w:numId w:val="4"/>
+        </w:numPr>
+        <w:spacing w:line="278" w:lineRule="auto"/>
+      </w:pPr>
+      <w:r>
+        <w:t>Alta de empleado</w:t>
+      </w:r>
+    </w:p>
+    <w:p>
+      <w:pPr>
+        <w:pStyle w:val="Prrafodelista"/>
+        <w:numPr>
+          <w:ilvl w:val="1"/>
+          <w:numId w:val="4"/>
+        </w:numPr>
+        <w:spacing w:line="278" w:lineRule="auto"/>
+      </w:pPr>
+      <w:r>
+        <w:t>Consulta de detalle de empleado</w:t>
+      </w:r>
+    </w:p>
+    <w:p>
+      <w:pPr>
+        <w:pStyle w:val="Prrafodelista"/>
+        <w:numPr>
+          <w:ilvl w:val="1"/>
+          <w:numId w:val="4"/>
+        </w:numPr>
+        <w:spacing w:line="278" w:lineRule="auto"/>
+      </w:pPr>
+      <w:r>
+        <w:t>Consulta de todos los empleados</w:t>
+      </w:r>
+    </w:p>
+    <w:p>
+      <w:pPr>
+        <w:pStyle w:val="Prrafodelista"/>
+        <w:numPr>
+          <w:ilvl w:val="1"/>
+          <w:numId w:val="4"/>
+        </w:numPr>
+        <w:spacing w:line="278" w:lineRule="auto"/>
+      </w:pPr>
+      <w:r>
+        <w:t>Borrar empleado</w:t>
+      </w:r>
+    </w:p>
+    <w:p>
+      <w:pPr>
+        <w:pStyle w:val="Prrafodelista"/>
+        <w:numPr>
+          <w:ilvl w:val="1"/>
+          <w:numId w:val="4"/>
+        </w:numPr>
+        <w:spacing w:line="278" w:lineRule="auto"/>
+      </w:pPr>
+      <w:r>
+        <w:t>Modificar datos del empleado</w:t>
+      </w:r>
+    </w:p>
+    <w:p>
+      <w:pPr>
+        <w:pStyle w:val="Prrafodelista"/>
+        <w:numPr>
+          <w:ilvl w:val="1"/>
+          <w:numId w:val="4"/>
+        </w:numPr>
+        <w:spacing w:line="278" w:lineRule="auto"/>
+      </w:pPr>
+      <w:r>
+        <w:t>Ver los pedidos que ha gestionado un empleado</w:t>
       </w:r>
     </w:p>
     <w:p>
@@ -831,8 +1565,9 @@
           <w:szCs w:val="24"/>
           <w:highlight w:val="yellow"/>
         </w:rPr>
-        <w:t>¿Inglés?</w:t>
-      </w:r>
+        <w:t>¿</w:t>
+      </w:r>
+      <w:proofErr w:type="gramStart"/>
       <w:r>
         <w:rPr>
           <w:rFonts w:ascii="Times New Roman" w:hAnsi="Times New Roman" w:cs="Times New Roman"/>
@@ -840,6 +1575,25 @@
           <w:szCs w:val="24"/>
           <w:highlight w:val="yellow"/>
         </w:rPr>
+        <w:t>Inglés</w:t>
+      </w:r>
+      <w:proofErr w:type="gramEnd"/>
+      <w:r>
+        <w:rPr>
+          <w:rFonts w:ascii="Times New Roman" w:hAnsi="Times New Roman" w:cs="Times New Roman"/>
+          <w:sz w:val="24"/>
+          <w:szCs w:val="24"/>
+          <w:highlight w:val="yellow"/>
+        </w:rPr>
+        <w:t>?</w:t>
+      </w:r>
+      <w:r>
+        <w:rPr>
+          <w:rFonts w:ascii="Times New Roman" w:hAnsi="Times New Roman" w:cs="Times New Roman"/>
+          <w:sz w:val="24"/>
+          <w:szCs w:val="24"/>
+          <w:highlight w:val="yellow"/>
+        </w:rPr>
         <w:t xml:space="preserve"> Podemos poner la aplicación en inglés también</w:t>
       </w:r>
     </w:p>
@@ -877,6 +1631,7 @@
           <w:szCs w:val="24"/>
           <w:u w:val="single"/>
         </w:rPr>
+        <w:lastRenderedPageBreak/>
         <w:t>T</w:t>
       </w:r>
       <w:r>
@@ -1088,13 +1843,23 @@
           <w:szCs w:val="24"/>
         </w:rPr>
       </w:pPr>
-      <w:r>
-        <w:rPr>
-          <w:rFonts w:ascii="Times New Roman" w:hAnsi="Times New Roman" w:cs="Times New Roman"/>
-          <w:sz w:val="24"/>
-          <w:szCs w:val="24"/>
-        </w:rPr>
-        <w:t>Frameworks:</w:t>
+      <w:proofErr w:type="spellStart"/>
+      <w:r>
+        <w:rPr>
+          <w:rFonts w:ascii="Times New Roman" w:hAnsi="Times New Roman" w:cs="Times New Roman"/>
+          <w:sz w:val="24"/>
+          <w:szCs w:val="24"/>
+        </w:rPr>
+        <w:t>Frameworks</w:t>
+      </w:r>
+      <w:proofErr w:type="spellEnd"/>
+      <w:r>
+        <w:rPr>
+          <w:rFonts w:ascii="Times New Roman" w:hAnsi="Times New Roman" w:cs="Times New Roman"/>
+          <w:sz w:val="24"/>
+          <w:szCs w:val="24"/>
+        </w:rPr>
+        <w:t>:</w:t>
       </w:r>
     </w:p>
     <w:p>
@@ -1120,7 +1885,25 @@
           <w:sz w:val="24"/>
           <w:szCs w:val="24"/>
         </w:rPr>
-        <w:t>Spring Boot para Java</w:t>
+        <w:t xml:space="preserve">Spring </w:t>
+      </w:r>
+      <w:proofErr w:type="spellStart"/>
+      <w:r>
+        <w:rPr>
+          <w:rFonts w:ascii="Times New Roman" w:hAnsi="Times New Roman" w:cs="Times New Roman"/>
+          <w:sz w:val="24"/>
+          <w:szCs w:val="24"/>
+        </w:rPr>
+        <w:t>Boot</w:t>
+      </w:r>
+      <w:proofErr w:type="spellEnd"/>
+      <w:r>
+        <w:rPr>
+          <w:rFonts w:ascii="Times New Roman" w:hAnsi="Times New Roman" w:cs="Times New Roman"/>
+          <w:sz w:val="24"/>
+          <w:szCs w:val="24"/>
+        </w:rPr>
+        <w:t xml:space="preserve"> para Java</w:t>
       </w:r>
     </w:p>
     <w:p>
@@ -1198,7 +1981,6 @@
           <w:sz w:val="24"/>
           <w:szCs w:val="24"/>
         </w:rPr>
-        <w:lastRenderedPageBreak/>
         <w:t>Eclipse</w:t>
       </w:r>
       <w:r>
@@ -1207,8 +1989,18 @@
           <w:sz w:val="24"/>
           <w:szCs w:val="24"/>
         </w:rPr>
-        <w:t xml:space="preserve"> para Java con Spring Boot</w:t>
-      </w:r>
+        <w:t xml:space="preserve"> para Java con Spring </w:t>
+      </w:r>
+      <w:proofErr w:type="spellStart"/>
+      <w:r>
+        <w:rPr>
+          <w:rFonts w:ascii="Times New Roman" w:hAnsi="Times New Roman" w:cs="Times New Roman"/>
+          <w:sz w:val="24"/>
+          <w:szCs w:val="24"/>
+        </w:rPr>
+        <w:t>Boot</w:t>
+      </w:r>
+      <w:proofErr w:type="spellEnd"/>
     </w:p>
     <w:p>
       <w:pPr>
@@ -1233,8 +2025,18 @@
           <w:sz w:val="24"/>
           <w:szCs w:val="24"/>
         </w:rPr>
-        <w:t>Visual Studio Code</w:t>
-      </w:r>
+        <w:t xml:space="preserve">Visual Studio </w:t>
+      </w:r>
+      <w:proofErr w:type="spellStart"/>
+      <w:r>
+        <w:rPr>
+          <w:rFonts w:ascii="Times New Roman" w:hAnsi="Times New Roman" w:cs="Times New Roman"/>
+          <w:sz w:val="24"/>
+          <w:szCs w:val="24"/>
+        </w:rPr>
+        <w:t>Code</w:t>
+      </w:r>
+      <w:proofErr w:type="spellEnd"/>
       <w:r>
         <w:rPr>
           <w:rFonts w:ascii="Times New Roman" w:hAnsi="Times New Roman" w:cs="Times New Roman"/>
@@ -1301,8 +2103,18 @@
           <w:sz w:val="24"/>
           <w:szCs w:val="24"/>
         </w:rPr>
-        <w:t xml:space="preserve"> con MySQL Workbench</w:t>
-      </w:r>
+        <w:t xml:space="preserve"> con MySQL </w:t>
+      </w:r>
+      <w:proofErr w:type="spellStart"/>
+      <w:r>
+        <w:rPr>
+          <w:rFonts w:ascii="Times New Roman" w:hAnsi="Times New Roman" w:cs="Times New Roman"/>
+          <w:sz w:val="24"/>
+          <w:szCs w:val="24"/>
+        </w:rPr>
+        <w:t>Workbench</w:t>
+      </w:r>
+      <w:proofErr w:type="spellEnd"/>
     </w:p>
     <w:p>
       <w:pPr>
@@ -1561,6 +2373,119 @@
     </w:lvl>
   </w:abstractNum>
   <w:abstractNum w:abstractNumId="1" w15:restartNumberingAfterBreak="0">
+    <w:nsid w:val="21740E8C"/>
+    <w:multiLevelType w:val="hybridMultilevel"/>
+    <w:tmpl w:val="EDEC31EA"/>
+    <w:lvl w:ilvl="0" w:tplc="0C0A0001">
+      <w:start w:val="1"/>
+      <w:numFmt w:val="bullet"/>
+      <w:lvlText w:val=""/>
+      <w:lvlJc w:val="left"/>
+      <w:pPr>
+        <w:ind w:left="360" w:hanging="360"/>
+      </w:pPr>
+      <w:rPr>
+        <w:rFonts w:ascii="Symbol" w:hAnsi="Symbol" w:hint="default"/>
+      </w:rPr>
+    </w:lvl>
+    <w:lvl w:ilvl="1" w:tplc="0C0A0003">
+      <w:start w:val="1"/>
+      <w:numFmt w:val="bullet"/>
+      <w:lvlText w:val="o"/>
+      <w:lvlJc w:val="left"/>
+      <w:pPr>
+        <w:ind w:left="1080" w:hanging="360"/>
+      </w:pPr>
+      <w:rPr>
+        <w:rFonts w:ascii="Courier New" w:hAnsi="Courier New" w:cs="Courier New" w:hint="default"/>
+      </w:rPr>
+    </w:lvl>
+    <w:lvl w:ilvl="2" w:tplc="0C0A0005" w:tentative="1">
+      <w:start w:val="1"/>
+      <w:numFmt w:val="bullet"/>
+      <w:lvlText w:val=""/>
+      <w:lvlJc w:val="left"/>
+      <w:pPr>
+        <w:ind w:left="1800" w:hanging="360"/>
+      </w:pPr>
+      <w:rPr>
+        <w:rFonts w:ascii="Wingdings" w:hAnsi="Wingdings" w:hint="default"/>
+      </w:rPr>
+    </w:lvl>
+    <w:lvl w:ilvl="3" w:tplc="0C0A0001" w:tentative="1">
+      <w:start w:val="1"/>
+      <w:numFmt w:val="bullet"/>
+      <w:lvlText w:val=""/>
+      <w:lvlJc w:val="left"/>
+      <w:pPr>
+        <w:ind w:left="2520" w:hanging="360"/>
+      </w:pPr>
+      <w:rPr>
+        <w:rFonts w:ascii="Symbol" w:hAnsi="Symbol" w:hint="default"/>
+      </w:rPr>
+    </w:lvl>
+    <w:lvl w:ilvl="4" w:tplc="0C0A0003" w:tentative="1">
+      <w:start w:val="1"/>
+      <w:numFmt w:val="bullet"/>
+      <w:lvlText w:val="o"/>
+      <w:lvlJc w:val="left"/>
+      <w:pPr>
+        <w:ind w:left="3240" w:hanging="360"/>
+      </w:pPr>
+      <w:rPr>
+        <w:rFonts w:ascii="Courier New" w:hAnsi="Courier New" w:cs="Courier New" w:hint="default"/>
+      </w:rPr>
+    </w:lvl>
+    <w:lvl w:ilvl="5" w:tplc="0C0A0005" w:tentative="1">
+      <w:start w:val="1"/>
+      <w:numFmt w:val="bullet"/>
+      <w:lvlText w:val=""/>
+      <w:lvlJc w:val="left"/>
+      <w:pPr>
+        <w:ind w:left="3960" w:hanging="360"/>
+      </w:pPr>
+      <w:rPr>
+        <w:rFonts w:ascii="Wingdings" w:hAnsi="Wingdings" w:hint="default"/>
+      </w:rPr>
+    </w:lvl>
+    <w:lvl w:ilvl="6" w:tplc="0C0A0001" w:tentative="1">
+      <w:start w:val="1"/>
+      <w:numFmt w:val="bullet"/>
+      <w:lvlText w:val=""/>
+      <w:lvlJc w:val="left"/>
+      <w:pPr>
+        <w:ind w:left="4680" w:hanging="360"/>
+      </w:pPr>
+      <w:rPr>
+        <w:rFonts w:ascii="Symbol" w:hAnsi="Symbol" w:hint="default"/>
+      </w:rPr>
+    </w:lvl>
+    <w:lvl w:ilvl="7" w:tplc="0C0A0003" w:tentative="1">
+      <w:start w:val="1"/>
+      <w:numFmt w:val="bullet"/>
+      <w:lvlText w:val="o"/>
+      <w:lvlJc w:val="left"/>
+      <w:pPr>
+        <w:ind w:left="5400" w:hanging="360"/>
+      </w:pPr>
+      <w:rPr>
+        <w:rFonts w:ascii="Courier New" w:hAnsi="Courier New" w:cs="Courier New" w:hint="default"/>
+      </w:rPr>
+    </w:lvl>
+    <w:lvl w:ilvl="8" w:tplc="0C0A0005" w:tentative="1">
+      <w:start w:val="1"/>
+      <w:numFmt w:val="bullet"/>
+      <w:lvlText w:val=""/>
+      <w:lvlJc w:val="left"/>
+      <w:pPr>
+        <w:ind w:left="6120" w:hanging="360"/>
+      </w:pPr>
+      <w:rPr>
+        <w:rFonts w:ascii="Wingdings" w:hAnsi="Wingdings" w:hint="default"/>
+      </w:rPr>
+    </w:lvl>
+  </w:abstractNum>
+  <w:abstractNum w:abstractNumId="2" w15:restartNumberingAfterBreak="0">
     <w:nsid w:val="4E317B7D"/>
     <w:multiLevelType w:val="hybridMultilevel"/>
     <w:tmpl w:val="5E0428AC"/>
@@ -1673,7 +2598,7 @@
       </w:rPr>
     </w:lvl>
   </w:abstractNum>
-  <w:abstractNum w:abstractNumId="2" w15:restartNumberingAfterBreak="0">
+  <w:abstractNum w:abstractNumId="3" w15:restartNumberingAfterBreak="0">
     <w:nsid w:val="63B325F6"/>
     <w:multiLevelType w:val="multilevel"/>
     <w:tmpl w:val="3E90713C"/>
@@ -1827,13 +2752,16 @@
     </w:lvl>
   </w:abstractNum>
   <w:num w:numId="1" w16cid:durableId="94331104">
-    <w:abstractNumId w:val="2"/>
+    <w:abstractNumId w:val="3"/>
   </w:num>
   <w:num w:numId="2" w16cid:durableId="160394729">
-    <w:abstractNumId w:val="1"/>
+    <w:abstractNumId w:val="2"/>
   </w:num>
   <w:num w:numId="3" w16cid:durableId="352650136">
     <w:abstractNumId w:val="0"/>
+  </w:num>
+  <w:num w:numId="4" w16cid:durableId="496698912">
+    <w:abstractNumId w:val="1"/>
   </w:num>
 </w:numbering>
 </file>

</xml_diff>

<commit_message>
agregada portada y modificaciones en la definición
</commit_message>
<xml_diff>
--- a/Anteproyecto.docx
+++ b/Anteproyecto.docx
@@ -12,6 +12,69 @@
           <w:szCs w:val="24"/>
         </w:rPr>
       </w:pPr>
+      <w:r>
+        <w:rPr>
+          <w:rFonts w:ascii="Times New Roman" w:hAnsi="Times New Roman" w:cs="Times New Roman"/>
+          <w:noProof/>
+          <w:sz w:val="24"/>
+          <w:szCs w:val="24"/>
+        </w:rPr>
+        <w:drawing>
+          <wp:anchor distT="0" distB="0" distL="114300" distR="114300" simplePos="0" relativeHeight="251658240" behindDoc="1" locked="0" layoutInCell="1" allowOverlap="1" wp14:anchorId="3715D20C" wp14:editId="570D54BC">
+            <wp:simplePos x="0" y="0"/>
+            <wp:positionH relativeFrom="margin">
+              <wp:posOffset>-1052426</wp:posOffset>
+            </wp:positionH>
+            <wp:positionV relativeFrom="paragraph">
+              <wp:posOffset>-858866</wp:posOffset>
+            </wp:positionV>
+            <wp:extent cx="7511822" cy="10626436"/>
+            <wp:effectExtent l="0" t="0" r="0" b="3810"/>
+            <wp:wrapNone/>
+            <wp:docPr id="1772079410" name="Imagen 1" descr="Imagen que contiene Mapa&#10;&#10;Descripción generada automáticamente"/>
+            <wp:cNvGraphicFramePr>
+              <a:graphicFrameLocks xmlns:a="http://schemas.openxmlformats.org/drawingml/2006/main" noChangeAspect="1"/>
+            </wp:cNvGraphicFramePr>
+            <a:graphic xmlns:a="http://schemas.openxmlformats.org/drawingml/2006/main">
+              <a:graphicData uri="http://schemas.openxmlformats.org/drawingml/2006/picture">
+                <pic:pic xmlns:pic="http://schemas.openxmlformats.org/drawingml/2006/picture">
+                  <pic:nvPicPr>
+                    <pic:cNvPr id="1772079410" name="Imagen 1" descr="Imagen que contiene Mapa&#10;&#10;Descripción generada automáticamente"/>
+                    <pic:cNvPicPr/>
+                  </pic:nvPicPr>
+                  <pic:blipFill>
+                    <a:blip r:embed="rId8">
+                      <a:extLst>
+                        <a:ext uri="{28A0092B-C50C-407E-A947-70E740481C1C}">
+                          <a14:useLocalDpi xmlns:a14="http://schemas.microsoft.com/office/drawing/2010/main" val="0"/>
+                        </a:ext>
+                      </a:extLst>
+                    </a:blip>
+                    <a:stretch>
+                      <a:fillRect/>
+                    </a:stretch>
+                  </pic:blipFill>
+                  <pic:spPr>
+                    <a:xfrm>
+                      <a:off x="0" y="0"/>
+                      <a:ext cx="7519996" cy="10638000"/>
+                    </a:xfrm>
+                    <a:prstGeom prst="rect">
+                      <a:avLst/>
+                    </a:prstGeom>
+                  </pic:spPr>
+                </pic:pic>
+              </a:graphicData>
+            </a:graphic>
+            <wp14:sizeRelH relativeFrom="margin">
+              <wp14:pctWidth>0</wp14:pctWidth>
+            </wp14:sizeRelH>
+            <wp14:sizeRelV relativeFrom="margin">
+              <wp14:pctHeight>0</wp14:pctHeight>
+            </wp14:sizeRelV>
+          </wp:anchor>
+        </w:drawing>
+      </w:r>
     </w:p>
     <w:p>
       <w:pPr>
@@ -68,6 +131,15 @@
     </w:p>
     <w:sdt>
       <w:sdtPr>
+        <w:rPr>
+          <w:rFonts w:asciiTheme="minorHAnsi" w:eastAsiaTheme="minorHAnsi" w:hAnsiTheme="minorHAnsi" w:cstheme="minorBidi"/>
+          <w:color w:val="auto"/>
+          <w:kern w:val="2"/>
+          <w:sz w:val="22"/>
+          <w:szCs w:val="22"/>
+          <w:lang w:eastAsia="en-US"/>
+          <w14:ligatures w14:val="standardContextual"/>
+        </w:rPr>
         <w:id w:val="654572004"/>
         <w:docPartObj>
           <w:docPartGallery w:val="Table of Contents"/>
@@ -76,15 +148,8 @@
       </w:sdtPr>
       <w:sdtEndPr>
         <w:rPr>
-          <w:rFonts w:asciiTheme="minorHAnsi" w:eastAsiaTheme="minorHAnsi" w:hAnsiTheme="minorHAnsi" w:cstheme="minorBidi"/>
           <w:b/>
           <w:bCs/>
-          <w:color w:val="auto"/>
-          <w:kern w:val="2"/>
-          <w:sz w:val="22"/>
-          <w:szCs w:val="22"/>
-          <w:lang w:eastAsia="en-US"/>
-          <w14:ligatures w14:val="standardContextual"/>
         </w:rPr>
       </w:sdtEndPr>
       <w:sdtContent>
@@ -1111,23 +1176,7 @@
           <w:sz w:val="24"/>
           <w:szCs w:val="24"/>
         </w:rPr>
-        <w:t>Para el trabajo de fin de grado se parte</w:t>
-      </w:r>
-      <w:r>
-        <w:rPr>
-          <w:rFonts w:ascii="Times New Roman" w:hAnsi="Times New Roman" w:cs="Times New Roman"/>
-          <w:sz w:val="24"/>
-          <w:szCs w:val="24"/>
-        </w:rPr>
-        <w:t xml:space="preserve"> de la idea de </w:t>
-      </w:r>
-      <w:r>
-        <w:rPr>
-          <w:rFonts w:ascii="Times New Roman" w:hAnsi="Times New Roman" w:cs="Times New Roman"/>
-          <w:sz w:val="24"/>
-          <w:szCs w:val="24"/>
-        </w:rPr>
-        <w:t xml:space="preserve">proporcionar soluciones a </w:t>
+        <w:t xml:space="preserve">Para el trabajo de fin de grado se parte de la idea de proporcionar soluciones a </w:t>
       </w:r>
       <w:r>
         <w:rPr>
@@ -1143,135 +1192,7 @@
           <w:sz w:val="24"/>
           <w:szCs w:val="24"/>
         </w:rPr>
-        <w:t xml:space="preserve"> común en </w:t>
-      </w:r>
-      <w:r>
-        <w:rPr>
-          <w:rFonts w:ascii="Times New Roman" w:hAnsi="Times New Roman" w:cs="Times New Roman"/>
-          <w:sz w:val="24"/>
-          <w:szCs w:val="24"/>
-        </w:rPr>
-        <w:t>el</w:t>
-      </w:r>
-      <w:r>
-        <w:rPr>
-          <w:rFonts w:ascii="Times New Roman" w:hAnsi="Times New Roman" w:cs="Times New Roman"/>
-          <w:sz w:val="24"/>
-          <w:szCs w:val="24"/>
-        </w:rPr>
-        <w:t xml:space="preserve"> sector de la fabricación de sofás</w:t>
-      </w:r>
-      <w:r>
-        <w:rPr>
-          <w:rFonts w:ascii="Times New Roman" w:hAnsi="Times New Roman" w:cs="Times New Roman"/>
-          <w:sz w:val="24"/>
-          <w:szCs w:val="24"/>
-        </w:rPr>
-        <w:t xml:space="preserve">, que comprende </w:t>
-      </w:r>
-      <w:r>
-        <w:rPr>
-          <w:rFonts w:ascii="Times New Roman" w:hAnsi="Times New Roman" w:cs="Times New Roman"/>
-          <w:sz w:val="24"/>
-          <w:szCs w:val="24"/>
-        </w:rPr>
-        <w:t xml:space="preserve">la gestión de </w:t>
-      </w:r>
-      <w:r>
-        <w:rPr>
-          <w:rFonts w:ascii="Times New Roman" w:hAnsi="Times New Roman" w:cs="Times New Roman"/>
-          <w:sz w:val="24"/>
-          <w:szCs w:val="24"/>
-        </w:rPr>
-        <w:t>l</w:t>
-      </w:r>
-      <w:r>
-        <w:rPr>
-          <w:rFonts w:ascii="Times New Roman" w:hAnsi="Times New Roman" w:cs="Times New Roman"/>
-          <w:sz w:val="24"/>
-          <w:szCs w:val="24"/>
-        </w:rPr>
-        <w:t xml:space="preserve">a fábrica </w:t>
-      </w:r>
-      <w:r>
-        <w:rPr>
-          <w:rFonts w:ascii="Times New Roman" w:hAnsi="Times New Roman" w:cs="Times New Roman"/>
-          <w:sz w:val="24"/>
-          <w:szCs w:val="24"/>
-        </w:rPr>
-        <w:t>en torno al</w:t>
-      </w:r>
-      <w:r>
-        <w:rPr>
-          <w:rFonts w:ascii="Times New Roman" w:hAnsi="Times New Roman" w:cs="Times New Roman"/>
-          <w:sz w:val="24"/>
-          <w:szCs w:val="24"/>
-        </w:rPr>
-        <w:t xml:space="preserve"> control </w:t>
-      </w:r>
-      <w:r>
-        <w:rPr>
-          <w:rFonts w:ascii="Times New Roman" w:hAnsi="Times New Roman" w:cs="Times New Roman"/>
-          <w:sz w:val="24"/>
-          <w:szCs w:val="24"/>
-        </w:rPr>
-        <w:t>del</w:t>
-      </w:r>
-      <w:r>
-        <w:rPr>
-          <w:rFonts w:ascii="Times New Roman" w:hAnsi="Times New Roman" w:cs="Times New Roman"/>
-          <w:sz w:val="24"/>
-          <w:szCs w:val="24"/>
-        </w:rPr>
-        <w:t xml:space="preserve"> stock de </w:t>
-      </w:r>
-      <w:r>
-        <w:rPr>
-          <w:rFonts w:ascii="Times New Roman" w:hAnsi="Times New Roman" w:cs="Times New Roman"/>
-          <w:sz w:val="24"/>
-          <w:szCs w:val="24"/>
-        </w:rPr>
-        <w:t xml:space="preserve">los </w:t>
-      </w:r>
-      <w:r>
-        <w:rPr>
-          <w:rFonts w:ascii="Times New Roman" w:hAnsi="Times New Roman" w:cs="Times New Roman"/>
-          <w:sz w:val="24"/>
-          <w:szCs w:val="24"/>
-        </w:rPr>
-        <w:t xml:space="preserve">materiales y </w:t>
-      </w:r>
-      <w:r>
-        <w:rPr>
-          <w:rFonts w:ascii="Times New Roman" w:hAnsi="Times New Roman" w:cs="Times New Roman"/>
-          <w:sz w:val="24"/>
-          <w:szCs w:val="24"/>
-        </w:rPr>
-        <w:t xml:space="preserve">de las </w:t>
-      </w:r>
-      <w:r>
-        <w:rPr>
-          <w:rFonts w:ascii="Times New Roman" w:hAnsi="Times New Roman" w:cs="Times New Roman"/>
-          <w:sz w:val="24"/>
-          <w:szCs w:val="24"/>
-        </w:rPr>
-        <w:t>ventas</w:t>
-      </w:r>
-      <w:r>
-        <w:rPr>
-          <w:rFonts w:ascii="Times New Roman" w:hAnsi="Times New Roman" w:cs="Times New Roman"/>
-          <w:sz w:val="24"/>
-          <w:szCs w:val="24"/>
-        </w:rPr>
-        <w:t xml:space="preserve">. Por lo expuesto, se advierte que el objetivo se centra en </w:t>
-      </w:r>
-      <w:r>
-        <w:rPr>
-          <w:rFonts w:ascii="Times New Roman" w:hAnsi="Times New Roman" w:cs="Times New Roman"/>
-          <w:sz w:val="24"/>
-          <w:szCs w:val="24"/>
-        </w:rPr>
-        <w:t xml:space="preserve">mejorar la eficiencia de dicha </w:t>
+        <w:t xml:space="preserve"> común en el sector de la fabricación de sofás, que comprende la gestión de la fábrica en torno al control del stock de los materiales y de las ventas. Por lo expuesto, se advierte que el objetivo se centra en mejorar la eficiencia de dicha </w:t>
       </w:r>
       <w:r>
         <w:rPr>
@@ -1589,127 +1510,7 @@
           <w:sz w:val="24"/>
           <w:szCs w:val="24"/>
         </w:rPr>
-        <w:t>Comúnmente, e</w:t>
-      </w:r>
-      <w:r>
-        <w:rPr>
-          <w:rFonts w:ascii="Times New Roman" w:hAnsi="Times New Roman" w:cs="Times New Roman"/>
-          <w:sz w:val="24"/>
-          <w:szCs w:val="24"/>
-        </w:rPr>
-        <w:t xml:space="preserve">ste tipo de </w:t>
-      </w:r>
-      <w:r>
-        <w:rPr>
-          <w:rFonts w:ascii="Times New Roman" w:hAnsi="Times New Roman" w:cs="Times New Roman"/>
-          <w:sz w:val="24"/>
-          <w:szCs w:val="24"/>
-        </w:rPr>
-        <w:t>aplicaciones</w:t>
-      </w:r>
-      <w:r>
-        <w:rPr>
-          <w:rFonts w:ascii="Times New Roman" w:hAnsi="Times New Roman" w:cs="Times New Roman"/>
-          <w:sz w:val="24"/>
-          <w:szCs w:val="24"/>
-        </w:rPr>
-        <w:t xml:space="preserve"> </w:t>
-      </w:r>
-      <w:r>
-        <w:rPr>
-          <w:rFonts w:ascii="Times New Roman" w:hAnsi="Times New Roman" w:cs="Times New Roman"/>
-          <w:sz w:val="24"/>
-          <w:szCs w:val="24"/>
-        </w:rPr>
-        <w:t xml:space="preserve">son </w:t>
-      </w:r>
-      <w:r>
-        <w:rPr>
-          <w:rFonts w:ascii="Times New Roman" w:hAnsi="Times New Roman" w:cs="Times New Roman"/>
-          <w:sz w:val="24"/>
-          <w:szCs w:val="24"/>
-        </w:rPr>
-        <w:t>muy complej</w:t>
-      </w:r>
-      <w:r>
-        <w:rPr>
-          <w:rFonts w:ascii="Times New Roman" w:hAnsi="Times New Roman" w:cs="Times New Roman"/>
-          <w:sz w:val="24"/>
-          <w:szCs w:val="24"/>
-        </w:rPr>
-        <w:t>as</w:t>
-      </w:r>
-      <w:r>
-        <w:rPr>
-          <w:rFonts w:ascii="Times New Roman" w:hAnsi="Times New Roman" w:cs="Times New Roman"/>
-          <w:sz w:val="24"/>
-          <w:szCs w:val="24"/>
-        </w:rPr>
-        <w:t xml:space="preserve"> de utilizar </w:t>
-      </w:r>
-      <w:r>
-        <w:rPr>
-          <w:rFonts w:ascii="Times New Roman" w:hAnsi="Times New Roman" w:cs="Times New Roman"/>
-          <w:sz w:val="24"/>
-          <w:szCs w:val="24"/>
-        </w:rPr>
-        <w:t>puesto</w:t>
-      </w:r>
-      <w:r>
-        <w:rPr>
-          <w:rFonts w:ascii="Times New Roman" w:hAnsi="Times New Roman" w:cs="Times New Roman"/>
-          <w:sz w:val="24"/>
-          <w:szCs w:val="24"/>
-        </w:rPr>
-        <w:t xml:space="preserve"> que las herramientas que hay en el mercado llevan todo integrado, desde control de stock hasta contabilidad</w:t>
-      </w:r>
-      <w:r>
-        <w:rPr>
-          <w:rFonts w:ascii="Times New Roman" w:hAnsi="Times New Roman" w:cs="Times New Roman"/>
-          <w:sz w:val="24"/>
-          <w:szCs w:val="24"/>
-        </w:rPr>
-        <w:t xml:space="preserve">. Para simplificar, los autores se centrarán </w:t>
-      </w:r>
-      <w:r>
-        <w:rPr>
-          <w:rFonts w:ascii="Times New Roman" w:hAnsi="Times New Roman" w:cs="Times New Roman"/>
-          <w:sz w:val="24"/>
-          <w:szCs w:val="24"/>
-        </w:rPr>
-        <w:t xml:space="preserve">en </w:t>
-      </w:r>
-      <w:r>
-        <w:rPr>
-          <w:rFonts w:ascii="Times New Roman" w:hAnsi="Times New Roman" w:cs="Times New Roman"/>
-          <w:sz w:val="24"/>
-          <w:szCs w:val="24"/>
-        </w:rPr>
-        <w:t>un diseño</w:t>
-      </w:r>
-      <w:r>
-        <w:rPr>
-          <w:rFonts w:ascii="Times New Roman" w:hAnsi="Times New Roman" w:cs="Times New Roman"/>
-          <w:sz w:val="24"/>
-          <w:szCs w:val="24"/>
-        </w:rPr>
-        <w:t xml:space="preserve"> </w:t>
-      </w:r>
-      <w:r>
-        <w:rPr>
-          <w:rFonts w:ascii="Times New Roman" w:hAnsi="Times New Roman" w:cs="Times New Roman"/>
-          <w:sz w:val="24"/>
-          <w:szCs w:val="24"/>
-        </w:rPr>
-        <w:t>de una aplicación web en la cual</w:t>
-      </w:r>
-      <w:r>
-        <w:rPr>
-          <w:rFonts w:ascii="Times New Roman" w:hAnsi="Times New Roman" w:cs="Times New Roman"/>
-          <w:sz w:val="24"/>
-          <w:szCs w:val="24"/>
-        </w:rPr>
-        <w:t xml:space="preserve"> la curva de aprendizaje sea </w:t>
+        <w:t xml:space="preserve">Comúnmente, este tipo de aplicaciones son muy complejas de utilizar puesto que las herramientas que hay en el mercado llevan todo integrado, desde control de stock hasta contabilidad. Para simplificar, los autores se centrarán en un diseño de una aplicación web en la cual la curva de aprendizaje sea </w:t>
       </w:r>
       <w:r>
         <w:rPr>
@@ -1725,15 +1526,7 @@
           <w:sz w:val="24"/>
           <w:szCs w:val="24"/>
         </w:rPr>
-        <w:t xml:space="preserve">. </w:t>
-      </w:r>
-      <w:r>
-        <w:rPr>
-          <w:rFonts w:ascii="Times New Roman" w:hAnsi="Times New Roman" w:cs="Times New Roman"/>
-          <w:sz w:val="24"/>
-          <w:szCs w:val="24"/>
-        </w:rPr>
-        <w:t xml:space="preserve"> </w:t>
+        <w:t xml:space="preserve">.  </w:t>
       </w:r>
       <w:r>
         <w:rPr>
@@ -2984,6 +2777,7 @@
       <w:r>
         <w:rPr>
           <w:rFonts w:ascii="Times New Roman" w:hAnsi="Times New Roman" w:cs="Times New Roman"/>
+          <w:noProof/>
           <w:sz w:val="24"/>
           <w:szCs w:val="24"/>
         </w:rPr>
@@ -3003,7 +2797,7 @@
                     <pic:cNvPicPr/>
                   </pic:nvPicPr>
                   <pic:blipFill>
-                    <a:blip r:embed="rId8"/>
+                    <a:blip r:embed="rId9"/>
                     <a:stretch>
                       <a:fillRect/>
                     </a:stretch>
@@ -3067,6 +2861,7 @@
       <w:r>
         <w:rPr>
           <w:rFonts w:ascii="Times New Roman" w:hAnsi="Times New Roman" w:cs="Times New Roman"/>
+          <w:noProof/>
           <w:sz w:val="24"/>
           <w:szCs w:val="24"/>
         </w:rPr>
@@ -3086,7 +2881,7 @@
                     <pic:cNvPicPr/>
                   </pic:nvPicPr>
                   <pic:blipFill>
-                    <a:blip r:embed="rId9"/>
+                    <a:blip r:embed="rId10"/>
                     <a:stretch>
                       <a:fillRect/>
                     </a:stretch>
@@ -3166,6 +2961,7 @@
       <w:r>
         <w:rPr>
           <w:rFonts w:ascii="Times New Roman" w:hAnsi="Times New Roman" w:cs="Times New Roman"/>
+          <w:noProof/>
           <w:sz w:val="24"/>
           <w:szCs w:val="24"/>
         </w:rPr>
@@ -3185,7 +2981,7 @@
                     <pic:cNvPicPr/>
                   </pic:nvPicPr>
                   <pic:blipFill>
-                    <a:blip r:embed="rId10"/>
+                    <a:blip r:embed="rId11"/>
                     <a:stretch>
                       <a:fillRect/>
                     </a:stretch>
@@ -3651,6 +3447,7 @@
       <w:r>
         <w:rPr>
           <w:rFonts w:ascii="Times New Roman" w:hAnsi="Times New Roman" w:cs="Times New Roman"/>
+          <w:noProof/>
           <w:sz w:val="24"/>
           <w:szCs w:val="24"/>
         </w:rPr>
@@ -3670,7 +3467,7 @@
                     <pic:cNvPicPr/>
                   </pic:nvPicPr>
                   <pic:blipFill>
-                    <a:blip r:embed="rId11"/>
+                    <a:blip r:embed="rId12"/>
                     <a:stretch>
                       <a:fillRect/>
                     </a:stretch>
@@ -4368,7 +4165,7 @@
       </w:pPr>
     </w:p>
     <w:sectPr>
-      <w:footerReference w:type="default" r:id="rId12"/>
+      <w:footerReference w:type="default" r:id="rId13"/>
       <w:pgSz w:w="11906" w:h="16838"/>
       <w:pgMar w:top="1418" w:right="1701" w:bottom="1418" w:left="1701" w:header="709" w:footer="709" w:gutter="0"/>
       <w:pgNumType w:start="0"/>

</xml_diff>

<commit_message>
agregada portada y modificaciones en la definicion
</commit_message>
<xml_diff>
--- a/Anteproyecto.docx
+++ b/Anteproyecto.docx
@@ -20,16 +20,16 @@
           <w:szCs w:val="24"/>
         </w:rPr>
         <w:drawing>
-          <wp:anchor distT="0" distB="0" distL="114300" distR="114300" simplePos="0" relativeHeight="251658240" behindDoc="1" locked="0" layoutInCell="1" allowOverlap="1" wp14:anchorId="3715D20C" wp14:editId="570D54BC">
+          <wp:anchor distT="0" distB="0" distL="114300" distR="114300" simplePos="0" relativeHeight="251658240" behindDoc="1" locked="0" layoutInCell="1" allowOverlap="1" wp14:anchorId="3715D20C" wp14:editId="4274E358">
             <wp:simplePos x="0" y="0"/>
-            <wp:positionH relativeFrom="margin">
-              <wp:posOffset>-1052426</wp:posOffset>
+            <wp:positionH relativeFrom="page">
+              <wp:align>left</wp:align>
             </wp:positionH>
             <wp:positionV relativeFrom="paragraph">
-              <wp:posOffset>-858866</wp:posOffset>
+              <wp:posOffset>-900429</wp:posOffset>
             </wp:positionV>
-            <wp:extent cx="7511822" cy="10626436"/>
-            <wp:effectExtent l="0" t="0" r="0" b="3810"/>
+            <wp:extent cx="7570550" cy="10709516"/>
+            <wp:effectExtent l="0" t="0" r="0" b="0"/>
             <wp:wrapNone/>
             <wp:docPr id="1772079410" name="Imagen 1" descr="Imagen que contiene Mapa&#10;&#10;Descripción generada automáticamente"/>
             <wp:cNvGraphicFramePr>
@@ -57,7 +57,7 @@
                   <pic:spPr>
                     <a:xfrm>
                       <a:off x="0" y="0"/>
-                      <a:ext cx="7519996" cy="10638000"/>
+                      <a:ext cx="7570550" cy="10709516"/>
                     </a:xfrm>
                     <a:prstGeom prst="rect">
                       <a:avLst/>
@@ -903,27 +903,7 @@
           <w:szCs w:val="24"/>
           <w:lang w:eastAsia="es-ES"/>
         </w:rPr>
-        <w:t xml:space="preserve">. Todas las tecnologías que los alumnos usarán para el proyecto, como pueden ser, los lenguajes de programación, </w:t>
-      </w:r>
-      <w:proofErr w:type="spellStart"/>
-      <w:r>
-        <w:rPr>
-          <w:rFonts w:ascii="Times New Roman" w:eastAsia="Times New Roman" w:hAnsi="Times New Roman" w:cs="Times New Roman"/>
-          <w:sz w:val="24"/>
-          <w:szCs w:val="24"/>
-          <w:lang w:eastAsia="es-ES"/>
-        </w:rPr>
-        <w:t>frameworks</w:t>
-      </w:r>
-      <w:proofErr w:type="spellEnd"/>
-      <w:r>
-        <w:rPr>
-          <w:rFonts w:ascii="Times New Roman" w:eastAsia="Times New Roman" w:hAnsi="Times New Roman" w:cs="Times New Roman"/>
-          <w:sz w:val="24"/>
-          <w:szCs w:val="24"/>
-          <w:lang w:eastAsia="es-ES"/>
-        </w:rPr>
-        <w:t xml:space="preserve">, bases de datos, IDE, etc. </w:t>
+        <w:t xml:space="preserve">. Todas las tecnologías que los alumnos usarán para el proyecto, como pueden ser, los lenguajes de programación, frameworks, bases de datos, IDE, etc. </w:t>
       </w:r>
     </w:p>
     <w:p>
@@ -1012,9 +992,17 @@
     <w:p>
       <w:pPr>
         <w:pStyle w:val="Ttulo2"/>
+        <w:rPr>
+          <w:sz w:val="28"/>
+          <w:szCs w:val="28"/>
+        </w:rPr>
       </w:pPr>
       <w:bookmarkStart w:id="2" w:name="_Toc161603992"/>
       <w:r>
+        <w:rPr>
+          <w:sz w:val="28"/>
+          <w:szCs w:val="28"/>
+        </w:rPr>
         <w:lastRenderedPageBreak/>
         <w:t>Desarrollo de las consignas</w:t>
       </w:r>
@@ -1085,43 +1073,55 @@
           <w:sz w:val="24"/>
           <w:szCs w:val="24"/>
         </w:rPr>
-        <w:t xml:space="preserve">Enterprise </w:t>
-      </w:r>
-      <w:proofErr w:type="spellStart"/>
-      <w:r>
-        <w:rPr>
-          <w:rFonts w:ascii="Times New Roman" w:hAnsi="Times New Roman" w:cs="Times New Roman"/>
-          <w:sz w:val="24"/>
-          <w:szCs w:val="24"/>
-        </w:rPr>
-        <w:t>Resource</w:t>
-      </w:r>
-      <w:proofErr w:type="spellEnd"/>
-      <w:r>
-        <w:rPr>
-          <w:rFonts w:ascii="Times New Roman" w:hAnsi="Times New Roman" w:cs="Times New Roman"/>
-          <w:sz w:val="24"/>
-          <w:szCs w:val="24"/>
-        </w:rPr>
-        <w:t xml:space="preserve"> </w:t>
-      </w:r>
-      <w:proofErr w:type="spellStart"/>
-      <w:r>
-        <w:rPr>
-          <w:rFonts w:ascii="Times New Roman" w:hAnsi="Times New Roman" w:cs="Times New Roman"/>
-          <w:sz w:val="24"/>
-          <w:szCs w:val="24"/>
-        </w:rPr>
-        <w:t>Planning</w:t>
-      </w:r>
-      <w:proofErr w:type="spellEnd"/>
-      <w:r>
-        <w:rPr>
-          <w:rFonts w:ascii="Times New Roman" w:hAnsi="Times New Roman" w:cs="Times New Roman"/>
-          <w:sz w:val="24"/>
-          <w:szCs w:val="24"/>
-        </w:rPr>
-        <w:t>) – Gestión de stock y pedidos de fábrica de sofás para pymes</w:t>
+        <w:t>Enterprise Resource Planning</w:t>
+      </w:r>
+      <w:r>
+        <w:rPr>
+          <w:rFonts w:ascii="Times New Roman" w:hAnsi="Times New Roman" w:cs="Times New Roman"/>
+          <w:sz w:val="24"/>
+          <w:szCs w:val="24"/>
+        </w:rPr>
+        <w:t xml:space="preserve">) – Gestión de stock y pedidos de fábrica de sofás para </w:t>
+      </w:r>
+      <w:r>
+        <w:rPr>
+          <w:rFonts w:ascii="Times New Roman" w:hAnsi="Times New Roman" w:cs="Times New Roman"/>
+          <w:sz w:val="24"/>
+          <w:szCs w:val="24"/>
+        </w:rPr>
+        <w:t>P</w:t>
+      </w:r>
+      <w:r>
+        <w:rPr>
+          <w:rFonts w:ascii="Times New Roman" w:hAnsi="Times New Roman" w:cs="Times New Roman"/>
+          <w:sz w:val="24"/>
+          <w:szCs w:val="24"/>
+        </w:rPr>
+        <w:t>y</w:t>
+      </w:r>
+      <w:r>
+        <w:rPr>
+          <w:rFonts w:ascii="Times New Roman" w:hAnsi="Times New Roman" w:cs="Times New Roman"/>
+          <w:sz w:val="24"/>
+          <w:szCs w:val="24"/>
+        </w:rPr>
+        <w:t>M</w:t>
+      </w:r>
+      <w:r>
+        <w:rPr>
+          <w:rFonts w:ascii="Times New Roman" w:hAnsi="Times New Roman" w:cs="Times New Roman"/>
+          <w:sz w:val="24"/>
+          <w:szCs w:val="24"/>
+        </w:rPr>
+        <w:t>es</w:t>
+      </w:r>
+      <w:r>
+        <w:rPr>
+          <w:rFonts w:ascii="Times New Roman" w:hAnsi="Times New Roman" w:cs="Times New Roman"/>
+          <w:sz w:val="24"/>
+          <w:szCs w:val="24"/>
+        </w:rPr>
+        <w:t>.</w:t>
       </w:r>
     </w:p>
     <w:p>
@@ -1163,20 +1163,33 @@
         <w:jc w:val="both"/>
         <w:rPr>
           <w:rFonts w:ascii="Times New Roman" w:hAnsi="Times New Roman" w:cs="Times New Roman"/>
-          <w:b/>
-          <w:bCs/>
-          <w:sz w:val="24"/>
-          <w:szCs w:val="24"/>
-          <w:u w:val="single"/>
-        </w:rPr>
-      </w:pPr>
-      <w:r>
-        <w:rPr>
-          <w:rFonts w:ascii="Times New Roman" w:hAnsi="Times New Roman" w:cs="Times New Roman"/>
-          <w:sz w:val="24"/>
-          <w:szCs w:val="24"/>
-        </w:rPr>
-        <w:t xml:space="preserve">Para el trabajo de fin de grado se parte de la idea de proporcionar soluciones a </w:t>
+          <w:sz w:val="24"/>
+          <w:szCs w:val="24"/>
+        </w:rPr>
+      </w:pPr>
+      <w:r>
+        <w:rPr>
+          <w:rFonts w:ascii="Times New Roman" w:hAnsi="Times New Roman" w:cs="Times New Roman"/>
+          <w:sz w:val="24"/>
+          <w:szCs w:val="24"/>
+        </w:rPr>
+        <w:t xml:space="preserve">Para </w:t>
+      </w:r>
+      <w:r>
+        <w:rPr>
+          <w:rFonts w:ascii="Times New Roman" w:hAnsi="Times New Roman" w:cs="Times New Roman"/>
+          <w:sz w:val="24"/>
+          <w:szCs w:val="24"/>
+        </w:rPr>
+        <w:t>la elaboración d</w:t>
+      </w:r>
+      <w:r>
+        <w:rPr>
+          <w:rFonts w:ascii="Times New Roman" w:hAnsi="Times New Roman" w:cs="Times New Roman"/>
+          <w:sz w:val="24"/>
+          <w:szCs w:val="24"/>
+        </w:rPr>
+        <w:t xml:space="preserve">el trabajo de fin de grado se parte de la idea de proporcionar soluciones a </w:t>
       </w:r>
       <w:r>
         <w:rPr>
@@ -1192,226 +1205,15 @@
           <w:sz w:val="24"/>
           <w:szCs w:val="24"/>
         </w:rPr>
-        <w:t xml:space="preserve"> común en el sector de la fabricación de sofás, que comprende la gestión de la fábrica en torno al control del stock de los materiales y de las ventas. Por lo expuesto, se advierte que el objetivo se centra en mejorar la eficiencia de dicha </w:t>
-      </w:r>
-      <w:r>
-        <w:rPr>
-          <w:rFonts w:ascii="Times New Roman" w:hAnsi="Times New Roman" w:cs="Times New Roman"/>
-          <w:sz w:val="24"/>
-          <w:szCs w:val="24"/>
-        </w:rPr>
-        <w:t>empresa y</w:t>
-      </w:r>
-      <w:r>
-        <w:rPr>
-          <w:rFonts w:ascii="Times New Roman" w:hAnsi="Times New Roman" w:cs="Times New Roman"/>
-          <w:sz w:val="24"/>
-          <w:szCs w:val="24"/>
-        </w:rPr>
-        <w:t xml:space="preserve">, por tanto, </w:t>
-      </w:r>
-      <w:r>
-        <w:rPr>
-          <w:rFonts w:ascii="Times New Roman" w:hAnsi="Times New Roman" w:cs="Times New Roman"/>
-          <w:sz w:val="24"/>
-          <w:szCs w:val="24"/>
-        </w:rPr>
-        <w:t>se creará</w:t>
-      </w:r>
-      <w:r>
-        <w:rPr>
-          <w:rFonts w:ascii="Times New Roman" w:hAnsi="Times New Roman" w:cs="Times New Roman"/>
-          <w:sz w:val="24"/>
-          <w:szCs w:val="24"/>
-        </w:rPr>
-        <w:t xml:space="preserve"> una aplicación web implementada en un servidor interno o bien externo a la fábrica, en el que podamos gestionar</w:t>
-      </w:r>
-      <w:r>
-        <w:rPr>
-          <w:rFonts w:ascii="Times New Roman" w:hAnsi="Times New Roman" w:cs="Times New Roman"/>
-          <w:sz w:val="24"/>
-          <w:szCs w:val="24"/>
-        </w:rPr>
-        <w:t>,</w:t>
-      </w:r>
-      <w:r>
-        <w:rPr>
-          <w:rFonts w:ascii="Times New Roman" w:hAnsi="Times New Roman" w:cs="Times New Roman"/>
-          <w:sz w:val="24"/>
-          <w:szCs w:val="24"/>
-        </w:rPr>
-        <w:t xml:space="preserve"> en un principio</w:t>
-      </w:r>
-      <w:r>
-        <w:rPr>
-          <w:rFonts w:ascii="Times New Roman" w:hAnsi="Times New Roman" w:cs="Times New Roman"/>
-          <w:sz w:val="24"/>
-          <w:szCs w:val="24"/>
-        </w:rPr>
-        <w:t>,</w:t>
-      </w:r>
-      <w:r>
-        <w:rPr>
-          <w:rFonts w:ascii="Times New Roman" w:hAnsi="Times New Roman" w:cs="Times New Roman"/>
-          <w:sz w:val="24"/>
-          <w:szCs w:val="24"/>
-        </w:rPr>
-        <w:t xml:space="preserve"> el control de materiales,</w:t>
-      </w:r>
-      <w:r>
-        <w:rPr>
-          <w:rFonts w:ascii="Times New Roman" w:hAnsi="Times New Roman" w:cs="Times New Roman"/>
-          <w:sz w:val="24"/>
-          <w:szCs w:val="24"/>
-        </w:rPr>
-        <w:t xml:space="preserve"> de productos</w:t>
-      </w:r>
-      <w:r>
-        <w:rPr>
-          <w:rFonts w:ascii="Times New Roman" w:hAnsi="Times New Roman" w:cs="Times New Roman"/>
-          <w:sz w:val="24"/>
-          <w:szCs w:val="24"/>
-        </w:rPr>
-        <w:t xml:space="preserve"> (sofás)</w:t>
-      </w:r>
-      <w:r>
-        <w:rPr>
-          <w:rFonts w:ascii="Times New Roman" w:hAnsi="Times New Roman" w:cs="Times New Roman"/>
-          <w:sz w:val="24"/>
-          <w:szCs w:val="24"/>
-        </w:rPr>
-        <w:t xml:space="preserve"> y de </w:t>
-      </w:r>
-      <w:r>
-        <w:rPr>
-          <w:rFonts w:ascii="Times New Roman" w:hAnsi="Times New Roman" w:cs="Times New Roman"/>
-          <w:sz w:val="24"/>
-          <w:szCs w:val="24"/>
-        </w:rPr>
-        <w:t>ventas.</w:t>
-      </w:r>
-    </w:p>
-    <w:p>
-      <w:pPr>
-        <w:spacing w:line="360" w:lineRule="auto"/>
-        <w:jc w:val="both"/>
-        <w:rPr>
-          <w:rFonts w:ascii="Times New Roman" w:hAnsi="Times New Roman" w:cs="Times New Roman"/>
-          <w:sz w:val="24"/>
-          <w:szCs w:val="24"/>
-        </w:rPr>
-      </w:pPr>
-      <w:r>
-        <w:rPr>
-          <w:rFonts w:ascii="Times New Roman" w:hAnsi="Times New Roman" w:cs="Times New Roman"/>
-          <w:sz w:val="24"/>
-          <w:szCs w:val="24"/>
-        </w:rPr>
-        <w:t>Como se ha mencionado en el párrafo anterior, la</w:t>
-      </w:r>
-      <w:r>
-        <w:rPr>
-          <w:rFonts w:ascii="Times New Roman" w:hAnsi="Times New Roman" w:cs="Times New Roman"/>
-          <w:sz w:val="24"/>
-          <w:szCs w:val="24"/>
-        </w:rPr>
-        <w:t xml:space="preserve"> aplicación </w:t>
-      </w:r>
-      <w:r>
-        <w:rPr>
-          <w:rFonts w:ascii="Times New Roman" w:hAnsi="Times New Roman" w:cs="Times New Roman"/>
-          <w:sz w:val="24"/>
-          <w:szCs w:val="24"/>
-        </w:rPr>
-        <w:t xml:space="preserve">permite </w:t>
-      </w:r>
-      <w:r>
-        <w:rPr>
-          <w:rFonts w:ascii="Times New Roman" w:hAnsi="Times New Roman" w:cs="Times New Roman"/>
-          <w:sz w:val="24"/>
-          <w:szCs w:val="24"/>
-        </w:rPr>
-        <w:t xml:space="preserve">gestionar el proceso de fabricación de sofás y </w:t>
-      </w:r>
-      <w:r>
-        <w:rPr>
-          <w:rFonts w:ascii="Times New Roman" w:hAnsi="Times New Roman" w:cs="Times New Roman"/>
-          <w:sz w:val="24"/>
-          <w:szCs w:val="24"/>
-        </w:rPr>
-        <w:t xml:space="preserve">su </w:t>
-      </w:r>
-      <w:r>
-        <w:rPr>
-          <w:rFonts w:ascii="Times New Roman" w:hAnsi="Times New Roman" w:cs="Times New Roman"/>
-          <w:sz w:val="24"/>
-          <w:szCs w:val="24"/>
-        </w:rPr>
-        <w:t xml:space="preserve">venta al público para empresas </w:t>
-      </w:r>
-      <w:r>
-        <w:rPr>
-          <w:rFonts w:ascii="Times New Roman" w:hAnsi="Times New Roman" w:cs="Times New Roman"/>
-          <w:sz w:val="24"/>
-          <w:szCs w:val="24"/>
-        </w:rPr>
-        <w:t>dado</w:t>
-      </w:r>
-      <w:r>
-        <w:rPr>
-          <w:rFonts w:ascii="Times New Roman" w:hAnsi="Times New Roman" w:cs="Times New Roman"/>
-          <w:sz w:val="24"/>
-          <w:szCs w:val="24"/>
-        </w:rPr>
-        <w:t xml:space="preserve"> que, </w:t>
-      </w:r>
-      <w:r>
-        <w:rPr>
-          <w:rFonts w:ascii="Times New Roman" w:hAnsi="Times New Roman" w:cs="Times New Roman"/>
-          <w:sz w:val="24"/>
-          <w:szCs w:val="24"/>
-        </w:rPr>
-        <w:t xml:space="preserve">si bien es </w:t>
-      </w:r>
-      <w:r>
-        <w:rPr>
-          <w:rFonts w:ascii="Times New Roman" w:hAnsi="Times New Roman" w:cs="Times New Roman"/>
-          <w:sz w:val="24"/>
-          <w:szCs w:val="24"/>
-        </w:rPr>
-        <w:t>sabido</w:t>
-      </w:r>
-      <w:r>
-        <w:rPr>
-          <w:rFonts w:ascii="Times New Roman" w:hAnsi="Times New Roman" w:cs="Times New Roman"/>
-          <w:sz w:val="24"/>
-          <w:szCs w:val="24"/>
-        </w:rPr>
-        <w:t xml:space="preserve"> que</w:t>
-      </w:r>
-      <w:r>
-        <w:rPr>
-          <w:rFonts w:ascii="Times New Roman" w:hAnsi="Times New Roman" w:cs="Times New Roman"/>
-          <w:sz w:val="24"/>
-          <w:szCs w:val="24"/>
-        </w:rPr>
-        <w:t xml:space="preserve"> las grandes </w:t>
-      </w:r>
-      <w:r>
-        <w:rPr>
-          <w:rFonts w:ascii="Times New Roman" w:hAnsi="Times New Roman" w:cs="Times New Roman"/>
-          <w:sz w:val="24"/>
-          <w:szCs w:val="24"/>
-        </w:rPr>
-        <w:t xml:space="preserve">compañías pertenecientes a este </w:t>
-      </w:r>
-      <w:r>
-        <w:rPr>
-          <w:rFonts w:ascii="Times New Roman" w:hAnsi="Times New Roman" w:cs="Times New Roman"/>
-          <w:sz w:val="24"/>
-          <w:szCs w:val="24"/>
-        </w:rPr>
-        <w:t>sector</w:t>
+        <w:t xml:space="preserve"> común en el sector de la fabricación de sofás, que comprende la gestión de la fábrica </w:t>
+      </w:r>
+      <w:r>
+        <w:rPr>
+          <w:rFonts w:ascii="Times New Roman" w:hAnsi="Times New Roman" w:cs="Times New Roman"/>
+          <w:sz w:val="24"/>
+          <w:szCs w:val="24"/>
+        </w:rPr>
+        <w:t>respecto</w:t>
       </w:r>
       <w:r>
         <w:rPr>
@@ -1427,122 +1229,47 @@
           <w:sz w:val="24"/>
           <w:szCs w:val="24"/>
         </w:rPr>
-        <w:t xml:space="preserve">cuentan con </w:t>
-      </w:r>
-      <w:r>
-        <w:rPr>
-          <w:rFonts w:ascii="Times New Roman" w:hAnsi="Times New Roman" w:cs="Times New Roman"/>
-          <w:sz w:val="24"/>
-          <w:szCs w:val="24"/>
-        </w:rPr>
-        <w:t>un software</w:t>
-      </w:r>
-      <w:r>
-        <w:rPr>
-          <w:rFonts w:ascii="Times New Roman" w:hAnsi="Times New Roman" w:cs="Times New Roman"/>
-          <w:sz w:val="24"/>
-          <w:szCs w:val="24"/>
-        </w:rPr>
-        <w:t xml:space="preserve"> </w:t>
-      </w:r>
-      <w:r>
-        <w:rPr>
-          <w:rFonts w:ascii="Times New Roman" w:hAnsi="Times New Roman" w:cs="Times New Roman"/>
-          <w:sz w:val="24"/>
-          <w:szCs w:val="24"/>
-        </w:rPr>
-        <w:t>para tal fin</w:t>
-      </w:r>
-      <w:r>
-        <w:rPr>
-          <w:rFonts w:ascii="Times New Roman" w:hAnsi="Times New Roman" w:cs="Times New Roman"/>
-          <w:sz w:val="24"/>
-          <w:szCs w:val="24"/>
-        </w:rPr>
-        <w:t>,</w:t>
-      </w:r>
-      <w:r>
-        <w:rPr>
-          <w:rFonts w:ascii="Times New Roman" w:hAnsi="Times New Roman" w:cs="Times New Roman"/>
-          <w:sz w:val="24"/>
-          <w:szCs w:val="24"/>
-        </w:rPr>
-        <w:t xml:space="preserve"> </w:t>
-      </w:r>
-      <w:r>
-        <w:rPr>
-          <w:rFonts w:ascii="Times New Roman" w:hAnsi="Times New Roman" w:cs="Times New Roman"/>
-          <w:sz w:val="24"/>
-          <w:szCs w:val="24"/>
-        </w:rPr>
-        <w:t xml:space="preserve">las medianas y pequeñas empresas </w:t>
-      </w:r>
-      <w:r>
-        <w:rPr>
-          <w:rFonts w:ascii="Times New Roman" w:hAnsi="Times New Roman" w:cs="Times New Roman"/>
-          <w:sz w:val="24"/>
-          <w:szCs w:val="24"/>
-        </w:rPr>
-        <w:t xml:space="preserve">aún </w:t>
-      </w:r>
-      <w:r>
-        <w:rPr>
-          <w:rFonts w:ascii="Times New Roman" w:hAnsi="Times New Roman" w:cs="Times New Roman"/>
-          <w:sz w:val="24"/>
-          <w:szCs w:val="24"/>
-        </w:rPr>
-        <w:t>utilizan hojas de cálculo y bases de datos de ofimática.</w:t>
-      </w:r>
-    </w:p>
-    <w:p>
-      <w:pPr>
-        <w:spacing w:line="360" w:lineRule="auto"/>
-        <w:jc w:val="both"/>
-        <w:rPr>
-          <w:rFonts w:ascii="Times New Roman" w:hAnsi="Times New Roman" w:cs="Times New Roman"/>
-          <w:sz w:val="24"/>
-          <w:szCs w:val="24"/>
-        </w:rPr>
-      </w:pPr>
-      <w:r>
-        <w:rPr>
-          <w:rFonts w:ascii="Times New Roman" w:hAnsi="Times New Roman" w:cs="Times New Roman"/>
-          <w:sz w:val="24"/>
-          <w:szCs w:val="24"/>
-        </w:rPr>
-        <w:t xml:space="preserve">Comúnmente, este tipo de aplicaciones son muy complejas de utilizar puesto que las herramientas que hay en el mercado llevan todo integrado, desde control de stock hasta contabilidad. Para simplificar, los autores se centrarán en un diseño de una aplicación web en la cual la curva de aprendizaje sea </w:t>
-      </w:r>
-      <w:r>
-        <w:rPr>
-          <w:rFonts w:ascii="Times New Roman" w:hAnsi="Times New Roman" w:cs="Times New Roman"/>
-          <w:sz w:val="24"/>
-          <w:szCs w:val="24"/>
-        </w:rPr>
-        <w:t>accesible</w:t>
-      </w:r>
-      <w:r>
-        <w:rPr>
-          <w:rFonts w:ascii="Times New Roman" w:hAnsi="Times New Roman" w:cs="Times New Roman"/>
-          <w:sz w:val="24"/>
-          <w:szCs w:val="24"/>
-        </w:rPr>
-        <w:t xml:space="preserve">.  </w:t>
-      </w:r>
-      <w:r>
-        <w:rPr>
-          <w:rFonts w:ascii="Times New Roman" w:hAnsi="Times New Roman" w:cs="Times New Roman"/>
-          <w:sz w:val="24"/>
-          <w:szCs w:val="24"/>
-        </w:rPr>
-        <w:t>E</w:t>
-      </w:r>
-      <w:r>
-        <w:rPr>
-          <w:rFonts w:ascii="Times New Roman" w:hAnsi="Times New Roman" w:cs="Times New Roman"/>
-          <w:sz w:val="24"/>
-          <w:szCs w:val="24"/>
-        </w:rPr>
-        <w:t>sta aplicación es escalable por lo que se podría implementar en grandes fábricas.</w:t>
+        <w:t>de</w:t>
+      </w:r>
+      <w:r>
+        <w:rPr>
+          <w:rFonts w:ascii="Times New Roman" w:hAnsi="Times New Roman" w:cs="Times New Roman"/>
+          <w:sz w:val="24"/>
+          <w:szCs w:val="24"/>
+        </w:rPr>
+        <w:t>l control de stock de los materiales</w:t>
+      </w:r>
+      <w:r>
+        <w:rPr>
+          <w:rFonts w:ascii="Times New Roman" w:hAnsi="Times New Roman" w:cs="Times New Roman"/>
+          <w:sz w:val="24"/>
+          <w:szCs w:val="24"/>
+        </w:rPr>
+        <w:t xml:space="preserve">, de la </w:t>
+      </w:r>
+      <w:r>
+        <w:rPr>
+          <w:rFonts w:ascii="Times New Roman" w:hAnsi="Times New Roman" w:cs="Times New Roman"/>
+          <w:sz w:val="24"/>
+          <w:szCs w:val="24"/>
+        </w:rPr>
+        <w:t>productividad</w:t>
+      </w:r>
+      <w:r>
+        <w:rPr>
+          <w:rFonts w:ascii="Times New Roman" w:hAnsi="Times New Roman" w:cs="Times New Roman"/>
+          <w:sz w:val="24"/>
+          <w:szCs w:val="24"/>
+        </w:rPr>
+        <w:t xml:space="preserve"> de los empleados</w:t>
+      </w:r>
+      <w:r>
+        <w:rPr>
+          <w:rFonts w:ascii="Times New Roman" w:hAnsi="Times New Roman" w:cs="Times New Roman"/>
+          <w:sz w:val="24"/>
+          <w:szCs w:val="24"/>
+        </w:rPr>
+        <w:t xml:space="preserve"> y de las ventas. </w:t>
       </w:r>
     </w:p>
     <w:p>
@@ -1556,27 +1283,11 @@
           <w:rFonts w:ascii="Times New Roman" w:hAnsi="Times New Roman" w:cs="Times New Roman"/>
           <w:sz w:val="24"/>
           <w:szCs w:val="24"/>
-          <w:u w:val="single"/>
-        </w:rPr>
-      </w:pPr>
-    </w:p>
-    <w:p>
-      <w:pPr>
-        <w:pStyle w:val="Ttulo2"/>
-      </w:pPr>
-      <w:bookmarkStart w:id="4" w:name="_Toc161603994"/>
-      <w:r>
-        <w:t>Asignaturas del ciclo en la que los alumnos se apoyarán</w:t>
-      </w:r>
-      <w:bookmarkEnd w:id="4"/>
-    </w:p>
-    <w:p>
-      <w:pPr>
-        <w:pStyle w:val="Prrafodelista"/>
-        <w:numPr>
-          <w:ilvl w:val="0"/>
-          <w:numId w:val="2"/>
-        </w:numPr>
+        </w:rPr>
+      </w:pPr>
+    </w:p>
+    <w:p>
+      <w:pPr>
         <w:tabs>
           <w:tab w:val="left" w:pos="3220"/>
         </w:tabs>
@@ -1594,16 +1305,187 @@
           <w:sz w:val="24"/>
           <w:szCs w:val="24"/>
         </w:rPr>
-        <w:t>Programación.</w:t>
-      </w:r>
-    </w:p>
-    <w:p>
-      <w:pPr>
-        <w:pStyle w:val="Prrafodelista"/>
-        <w:numPr>
-          <w:ilvl w:val="0"/>
-          <w:numId w:val="2"/>
-        </w:numPr>
+        <w:t xml:space="preserve">Por lo expuesto, se advierte que el objetivo </w:t>
+      </w:r>
+      <w:r>
+        <w:rPr>
+          <w:rFonts w:ascii="Times New Roman" w:hAnsi="Times New Roman" w:cs="Times New Roman"/>
+          <w:sz w:val="24"/>
+          <w:szCs w:val="24"/>
+        </w:rPr>
+        <w:t xml:space="preserve">del proyecto </w:t>
+      </w:r>
+      <w:r>
+        <w:rPr>
+          <w:rFonts w:ascii="Times New Roman" w:hAnsi="Times New Roman" w:cs="Times New Roman"/>
+          <w:sz w:val="24"/>
+          <w:szCs w:val="24"/>
+        </w:rPr>
+        <w:t xml:space="preserve">se centra en mejorar la eficiencia de </w:t>
+      </w:r>
+      <w:r>
+        <w:rPr>
+          <w:rFonts w:ascii="Times New Roman" w:hAnsi="Times New Roman" w:cs="Times New Roman"/>
+          <w:sz w:val="24"/>
+          <w:szCs w:val="24"/>
+        </w:rPr>
+        <w:t>las</w:t>
+      </w:r>
+      <w:r>
+        <w:rPr>
+          <w:rFonts w:ascii="Times New Roman" w:hAnsi="Times New Roman" w:cs="Times New Roman"/>
+          <w:sz w:val="24"/>
+          <w:szCs w:val="24"/>
+        </w:rPr>
+        <w:t xml:space="preserve"> </w:t>
+      </w:r>
+      <w:r>
+        <w:rPr>
+          <w:rFonts w:ascii="Times New Roman" w:hAnsi="Times New Roman" w:cs="Times New Roman"/>
+          <w:sz w:val="24"/>
+          <w:szCs w:val="24"/>
+        </w:rPr>
+        <w:t>empresa</w:t>
+      </w:r>
+      <w:r>
+        <w:rPr>
+          <w:rFonts w:ascii="Times New Roman" w:hAnsi="Times New Roman" w:cs="Times New Roman"/>
+          <w:sz w:val="24"/>
+          <w:szCs w:val="24"/>
+        </w:rPr>
+        <w:t>s del mencionado sector</w:t>
+      </w:r>
+      <w:r>
+        <w:rPr>
+          <w:rFonts w:ascii="Times New Roman" w:hAnsi="Times New Roman" w:cs="Times New Roman"/>
+          <w:sz w:val="24"/>
+          <w:szCs w:val="24"/>
+        </w:rPr>
+        <w:t xml:space="preserve">, </w:t>
+      </w:r>
+      <w:r>
+        <w:rPr>
+          <w:rFonts w:ascii="Times New Roman" w:hAnsi="Times New Roman" w:cs="Times New Roman"/>
+          <w:sz w:val="24"/>
+          <w:szCs w:val="24"/>
+        </w:rPr>
+        <w:t>para lo cual</w:t>
+      </w:r>
+      <w:r>
+        <w:rPr>
+          <w:rFonts w:ascii="Times New Roman" w:hAnsi="Times New Roman" w:cs="Times New Roman"/>
+          <w:sz w:val="24"/>
+          <w:szCs w:val="24"/>
+        </w:rPr>
+        <w:t xml:space="preserve"> </w:t>
+      </w:r>
+      <w:r>
+        <w:rPr>
+          <w:rFonts w:ascii="Times New Roman" w:hAnsi="Times New Roman" w:cs="Times New Roman"/>
+          <w:sz w:val="24"/>
+          <w:szCs w:val="24"/>
+        </w:rPr>
+        <w:t>se creará</w:t>
+      </w:r>
+      <w:r>
+        <w:rPr>
+          <w:rFonts w:ascii="Times New Roman" w:hAnsi="Times New Roman" w:cs="Times New Roman"/>
+          <w:sz w:val="24"/>
+          <w:szCs w:val="24"/>
+        </w:rPr>
+        <w:t xml:space="preserve"> una aplicación web implementada en un servidor interno o bien externo a la fábrica, en el que </w:t>
+      </w:r>
+      <w:r>
+        <w:rPr>
+          <w:rFonts w:ascii="Times New Roman" w:hAnsi="Times New Roman" w:cs="Times New Roman"/>
+          <w:sz w:val="24"/>
+          <w:szCs w:val="24"/>
+        </w:rPr>
+        <w:t xml:space="preserve">se pueda </w:t>
+      </w:r>
+      <w:r>
+        <w:rPr>
+          <w:rFonts w:ascii="Times New Roman" w:hAnsi="Times New Roman" w:cs="Times New Roman"/>
+          <w:sz w:val="24"/>
+          <w:szCs w:val="24"/>
+        </w:rPr>
+        <w:t>gestionar</w:t>
+      </w:r>
+      <w:r>
+        <w:rPr>
+          <w:rFonts w:ascii="Times New Roman" w:hAnsi="Times New Roman" w:cs="Times New Roman"/>
+          <w:sz w:val="24"/>
+          <w:szCs w:val="24"/>
+        </w:rPr>
+        <w:t>,</w:t>
+      </w:r>
+      <w:r>
+        <w:rPr>
+          <w:rFonts w:ascii="Times New Roman" w:hAnsi="Times New Roman" w:cs="Times New Roman"/>
+          <w:sz w:val="24"/>
+          <w:szCs w:val="24"/>
+        </w:rPr>
+        <w:t xml:space="preserve"> en un principio</w:t>
+      </w:r>
+      <w:r>
+        <w:rPr>
+          <w:rFonts w:ascii="Times New Roman" w:hAnsi="Times New Roman" w:cs="Times New Roman"/>
+          <w:sz w:val="24"/>
+          <w:szCs w:val="24"/>
+        </w:rPr>
+        <w:t>,</w:t>
+      </w:r>
+      <w:r>
+        <w:rPr>
+          <w:rFonts w:ascii="Times New Roman" w:hAnsi="Times New Roman" w:cs="Times New Roman"/>
+          <w:sz w:val="24"/>
+          <w:szCs w:val="24"/>
+        </w:rPr>
+        <w:t xml:space="preserve"> el control de materiales,</w:t>
+      </w:r>
+      <w:r>
+        <w:rPr>
+          <w:rFonts w:ascii="Times New Roman" w:hAnsi="Times New Roman" w:cs="Times New Roman"/>
+          <w:sz w:val="24"/>
+          <w:szCs w:val="24"/>
+        </w:rPr>
+        <w:t xml:space="preserve"> de productos</w:t>
+      </w:r>
+      <w:r>
+        <w:rPr>
+          <w:rFonts w:ascii="Times New Roman" w:hAnsi="Times New Roman" w:cs="Times New Roman"/>
+          <w:sz w:val="24"/>
+          <w:szCs w:val="24"/>
+        </w:rPr>
+        <w:t xml:space="preserve"> (sofás)</w:t>
+      </w:r>
+      <w:r>
+        <w:rPr>
+          <w:rFonts w:ascii="Times New Roman" w:hAnsi="Times New Roman" w:cs="Times New Roman"/>
+          <w:sz w:val="24"/>
+          <w:szCs w:val="24"/>
+        </w:rPr>
+        <w:t xml:space="preserve">, de productividad de empleados </w:t>
+      </w:r>
+      <w:r>
+        <w:rPr>
+          <w:rFonts w:ascii="Times New Roman" w:hAnsi="Times New Roman" w:cs="Times New Roman"/>
+          <w:sz w:val="24"/>
+          <w:szCs w:val="24"/>
+        </w:rPr>
+        <w:t xml:space="preserve">y de </w:t>
+      </w:r>
+      <w:r>
+        <w:rPr>
+          <w:rFonts w:ascii="Times New Roman" w:hAnsi="Times New Roman" w:cs="Times New Roman"/>
+          <w:sz w:val="24"/>
+          <w:szCs w:val="24"/>
+        </w:rPr>
+        <w:t>ventas.</w:t>
+      </w:r>
+    </w:p>
+    <w:p>
+      <w:pPr>
         <w:tabs>
           <w:tab w:val="left" w:pos="3220"/>
         </w:tabs>
@@ -1611,34 +1493,488 @@
         <w:jc w:val="both"/>
         <w:rPr>
           <w:rFonts w:ascii="Times New Roman" w:hAnsi="Times New Roman" w:cs="Times New Roman"/>
-          <w:sz w:val="24"/>
-          <w:szCs w:val="24"/>
-        </w:rPr>
-      </w:pPr>
-      <w:r>
-        <w:rPr>
-          <w:rFonts w:ascii="Times New Roman" w:hAnsi="Times New Roman" w:cs="Times New Roman"/>
-          <w:sz w:val="24"/>
-          <w:szCs w:val="24"/>
-        </w:rPr>
-        <w:t>Lenguajes de marcas</w:t>
-      </w:r>
-      <w:r>
-        <w:rPr>
-          <w:rFonts w:ascii="Times New Roman" w:hAnsi="Times New Roman" w:cs="Times New Roman"/>
-          <w:sz w:val="24"/>
-          <w:szCs w:val="24"/>
-        </w:rPr>
-        <w:t>.</w:t>
-      </w:r>
-    </w:p>
-    <w:p>
-      <w:pPr>
-        <w:pStyle w:val="Prrafodelista"/>
-        <w:numPr>
-          <w:ilvl w:val="0"/>
-          <w:numId w:val="2"/>
-        </w:numPr>
+          <w:b/>
+          <w:bCs/>
+          <w:sz w:val="24"/>
+          <w:szCs w:val="24"/>
+          <w:u w:val="single"/>
+        </w:rPr>
+      </w:pPr>
+    </w:p>
+    <w:p>
+      <w:pPr>
+        <w:spacing w:line="360" w:lineRule="auto"/>
+        <w:jc w:val="both"/>
+        <w:rPr>
+          <w:rFonts w:ascii="Times New Roman" w:hAnsi="Times New Roman" w:cs="Times New Roman"/>
+          <w:sz w:val="24"/>
+          <w:szCs w:val="24"/>
+        </w:rPr>
+      </w:pPr>
+      <w:r>
+        <w:rPr>
+          <w:rFonts w:ascii="Times New Roman" w:hAnsi="Times New Roman" w:cs="Times New Roman"/>
+          <w:sz w:val="24"/>
+          <w:szCs w:val="24"/>
+        </w:rPr>
+        <w:t>Como se ha mencionado en el párrafo anterior, la</w:t>
+      </w:r>
+      <w:r>
+        <w:rPr>
+          <w:rFonts w:ascii="Times New Roman" w:hAnsi="Times New Roman" w:cs="Times New Roman"/>
+          <w:sz w:val="24"/>
+          <w:szCs w:val="24"/>
+        </w:rPr>
+        <w:t xml:space="preserve"> aplicación </w:t>
+      </w:r>
+      <w:r>
+        <w:rPr>
+          <w:rFonts w:ascii="Times New Roman" w:hAnsi="Times New Roman" w:cs="Times New Roman"/>
+          <w:sz w:val="24"/>
+          <w:szCs w:val="24"/>
+        </w:rPr>
+        <w:t xml:space="preserve">permite </w:t>
+      </w:r>
+      <w:r>
+        <w:rPr>
+          <w:rFonts w:ascii="Times New Roman" w:hAnsi="Times New Roman" w:cs="Times New Roman"/>
+          <w:sz w:val="24"/>
+          <w:szCs w:val="24"/>
+        </w:rPr>
+        <w:t xml:space="preserve">gestionar el proceso de fabricación de sofás y </w:t>
+      </w:r>
+      <w:r>
+        <w:rPr>
+          <w:rFonts w:ascii="Times New Roman" w:hAnsi="Times New Roman" w:cs="Times New Roman"/>
+          <w:sz w:val="24"/>
+          <w:szCs w:val="24"/>
+        </w:rPr>
+        <w:t xml:space="preserve">su </w:t>
+      </w:r>
+      <w:r>
+        <w:rPr>
+          <w:rFonts w:ascii="Times New Roman" w:hAnsi="Times New Roman" w:cs="Times New Roman"/>
+          <w:sz w:val="24"/>
+          <w:szCs w:val="24"/>
+        </w:rPr>
+        <w:t xml:space="preserve">venta al público para empresas </w:t>
+      </w:r>
+      <w:r>
+        <w:rPr>
+          <w:rFonts w:ascii="Times New Roman" w:hAnsi="Times New Roman" w:cs="Times New Roman"/>
+          <w:sz w:val="24"/>
+          <w:szCs w:val="24"/>
+        </w:rPr>
+        <w:t>dado</w:t>
+      </w:r>
+      <w:r>
+        <w:rPr>
+          <w:rFonts w:ascii="Times New Roman" w:hAnsi="Times New Roman" w:cs="Times New Roman"/>
+          <w:sz w:val="24"/>
+          <w:szCs w:val="24"/>
+        </w:rPr>
+        <w:t xml:space="preserve"> que, </w:t>
+      </w:r>
+      <w:r>
+        <w:rPr>
+          <w:rFonts w:ascii="Times New Roman" w:hAnsi="Times New Roman" w:cs="Times New Roman"/>
+          <w:sz w:val="24"/>
+          <w:szCs w:val="24"/>
+        </w:rPr>
+        <w:t xml:space="preserve">si bien es </w:t>
+      </w:r>
+      <w:r>
+        <w:rPr>
+          <w:rFonts w:ascii="Times New Roman" w:hAnsi="Times New Roman" w:cs="Times New Roman"/>
+          <w:sz w:val="24"/>
+          <w:szCs w:val="24"/>
+        </w:rPr>
+        <w:t>sabido</w:t>
+      </w:r>
+      <w:r>
+        <w:rPr>
+          <w:rFonts w:ascii="Times New Roman" w:hAnsi="Times New Roman" w:cs="Times New Roman"/>
+          <w:sz w:val="24"/>
+          <w:szCs w:val="24"/>
+        </w:rPr>
+        <w:t xml:space="preserve"> que</w:t>
+      </w:r>
+      <w:r>
+        <w:rPr>
+          <w:rFonts w:ascii="Times New Roman" w:hAnsi="Times New Roman" w:cs="Times New Roman"/>
+          <w:sz w:val="24"/>
+          <w:szCs w:val="24"/>
+        </w:rPr>
+        <w:t xml:space="preserve"> las grandes </w:t>
+      </w:r>
+      <w:r>
+        <w:rPr>
+          <w:rFonts w:ascii="Times New Roman" w:hAnsi="Times New Roman" w:cs="Times New Roman"/>
+          <w:sz w:val="24"/>
+          <w:szCs w:val="24"/>
+        </w:rPr>
+        <w:t xml:space="preserve">compañías pertenecientes a este </w:t>
+      </w:r>
+      <w:r>
+        <w:rPr>
+          <w:rFonts w:ascii="Times New Roman" w:hAnsi="Times New Roman" w:cs="Times New Roman"/>
+          <w:sz w:val="24"/>
+          <w:szCs w:val="24"/>
+        </w:rPr>
+        <w:t>sector</w:t>
+      </w:r>
+      <w:r>
+        <w:rPr>
+          <w:rFonts w:ascii="Times New Roman" w:hAnsi="Times New Roman" w:cs="Times New Roman"/>
+          <w:sz w:val="24"/>
+          <w:szCs w:val="24"/>
+        </w:rPr>
+        <w:t xml:space="preserve"> </w:t>
+      </w:r>
+      <w:r>
+        <w:rPr>
+          <w:rFonts w:ascii="Times New Roman" w:hAnsi="Times New Roman" w:cs="Times New Roman"/>
+          <w:sz w:val="24"/>
+          <w:szCs w:val="24"/>
+        </w:rPr>
+        <w:t xml:space="preserve">cuentan con </w:t>
+      </w:r>
+      <w:r>
+        <w:rPr>
+          <w:rFonts w:ascii="Times New Roman" w:hAnsi="Times New Roman" w:cs="Times New Roman"/>
+          <w:sz w:val="24"/>
+          <w:szCs w:val="24"/>
+        </w:rPr>
+        <w:t>un software</w:t>
+      </w:r>
+      <w:r>
+        <w:rPr>
+          <w:rFonts w:ascii="Times New Roman" w:hAnsi="Times New Roman" w:cs="Times New Roman"/>
+          <w:sz w:val="24"/>
+          <w:szCs w:val="24"/>
+        </w:rPr>
+        <w:t xml:space="preserve"> </w:t>
+      </w:r>
+      <w:r>
+        <w:rPr>
+          <w:rFonts w:ascii="Times New Roman" w:hAnsi="Times New Roman" w:cs="Times New Roman"/>
+          <w:sz w:val="24"/>
+          <w:szCs w:val="24"/>
+        </w:rPr>
+        <w:t>para tal fin</w:t>
+      </w:r>
+      <w:r>
+        <w:rPr>
+          <w:rFonts w:ascii="Times New Roman" w:hAnsi="Times New Roman" w:cs="Times New Roman"/>
+          <w:sz w:val="24"/>
+          <w:szCs w:val="24"/>
+        </w:rPr>
+        <w:t>,</w:t>
+      </w:r>
+      <w:r>
+        <w:rPr>
+          <w:rFonts w:ascii="Times New Roman" w:hAnsi="Times New Roman" w:cs="Times New Roman"/>
+          <w:sz w:val="24"/>
+          <w:szCs w:val="24"/>
+        </w:rPr>
+        <w:t xml:space="preserve"> </w:t>
+      </w:r>
+      <w:r>
+        <w:rPr>
+          <w:rFonts w:ascii="Times New Roman" w:hAnsi="Times New Roman" w:cs="Times New Roman"/>
+          <w:sz w:val="24"/>
+          <w:szCs w:val="24"/>
+        </w:rPr>
+        <w:t>las</w:t>
+      </w:r>
+      <w:r>
+        <w:rPr>
+          <w:rFonts w:ascii="Times New Roman" w:hAnsi="Times New Roman" w:cs="Times New Roman"/>
+          <w:sz w:val="24"/>
+          <w:szCs w:val="24"/>
+        </w:rPr>
+        <w:t xml:space="preserve"> </w:t>
+      </w:r>
+      <w:r>
+        <w:rPr>
+          <w:rFonts w:ascii="Times New Roman" w:hAnsi="Times New Roman" w:cs="Times New Roman"/>
+          <w:sz w:val="24"/>
+          <w:szCs w:val="24"/>
+        </w:rPr>
+        <w:t>organizaciones empresariales</w:t>
+      </w:r>
+      <w:r>
+        <w:rPr>
+          <w:rFonts w:ascii="Times New Roman" w:hAnsi="Times New Roman" w:cs="Times New Roman"/>
+          <w:sz w:val="24"/>
+          <w:szCs w:val="24"/>
+        </w:rPr>
+        <w:t xml:space="preserve"> medianas y pequeñas </w:t>
+      </w:r>
+      <w:r>
+        <w:rPr>
+          <w:rFonts w:ascii="Times New Roman" w:hAnsi="Times New Roman" w:cs="Times New Roman"/>
+          <w:sz w:val="24"/>
+          <w:szCs w:val="24"/>
+        </w:rPr>
+        <w:t xml:space="preserve">aún </w:t>
+      </w:r>
+      <w:r>
+        <w:rPr>
+          <w:rFonts w:ascii="Times New Roman" w:hAnsi="Times New Roman" w:cs="Times New Roman"/>
+          <w:sz w:val="24"/>
+          <w:szCs w:val="24"/>
+        </w:rPr>
+        <w:t>utilizan hojas de cálculo y bases de datos de ofimática.</w:t>
+      </w:r>
+    </w:p>
+    <w:p>
+      <w:pPr>
+        <w:spacing w:line="360" w:lineRule="auto"/>
+        <w:jc w:val="both"/>
+        <w:rPr>
+          <w:rFonts w:ascii="Times New Roman" w:hAnsi="Times New Roman" w:cs="Times New Roman"/>
+          <w:sz w:val="24"/>
+          <w:szCs w:val="24"/>
+        </w:rPr>
+      </w:pPr>
+    </w:p>
+    <w:p>
+      <w:pPr>
+        <w:spacing w:line="360" w:lineRule="auto"/>
+        <w:jc w:val="both"/>
+        <w:rPr>
+          <w:rFonts w:ascii="Times New Roman" w:hAnsi="Times New Roman" w:cs="Times New Roman"/>
+          <w:sz w:val="24"/>
+          <w:szCs w:val="24"/>
+        </w:rPr>
+      </w:pPr>
+      <w:r>
+        <w:rPr>
+          <w:rFonts w:ascii="Times New Roman" w:hAnsi="Times New Roman" w:cs="Times New Roman"/>
+          <w:sz w:val="24"/>
+          <w:szCs w:val="24"/>
+        </w:rPr>
+        <w:t>Además, en líneas generales,</w:t>
+      </w:r>
+      <w:r>
+        <w:rPr>
+          <w:rFonts w:ascii="Times New Roman" w:hAnsi="Times New Roman" w:cs="Times New Roman"/>
+          <w:sz w:val="24"/>
+          <w:szCs w:val="24"/>
+        </w:rPr>
+        <w:t xml:space="preserve"> este tipo de aplicaciones son muy complejas de utilizar puesto que las herramientas </w:t>
+      </w:r>
+      <w:r>
+        <w:rPr>
+          <w:rFonts w:ascii="Times New Roman" w:hAnsi="Times New Roman" w:cs="Times New Roman"/>
+          <w:sz w:val="24"/>
+          <w:szCs w:val="24"/>
+        </w:rPr>
+        <w:t xml:space="preserve">disponibles </w:t>
+      </w:r>
+      <w:r>
+        <w:rPr>
+          <w:rFonts w:ascii="Times New Roman" w:hAnsi="Times New Roman" w:cs="Times New Roman"/>
+          <w:sz w:val="24"/>
+          <w:szCs w:val="24"/>
+        </w:rPr>
+        <w:t xml:space="preserve">en el mercado </w:t>
+      </w:r>
+      <w:r>
+        <w:rPr>
+          <w:rFonts w:ascii="Times New Roman" w:hAnsi="Times New Roman" w:cs="Times New Roman"/>
+          <w:sz w:val="24"/>
+          <w:szCs w:val="24"/>
+        </w:rPr>
+        <w:t>consisten en un</w:t>
+      </w:r>
+      <w:r>
+        <w:rPr>
+          <w:rFonts w:ascii="Times New Roman" w:hAnsi="Times New Roman" w:cs="Times New Roman"/>
+          <w:sz w:val="24"/>
+          <w:szCs w:val="24"/>
+        </w:rPr>
+        <w:t xml:space="preserve"> </w:t>
+      </w:r>
+      <w:r>
+        <w:rPr>
+          <w:rFonts w:ascii="Times New Roman" w:hAnsi="Times New Roman" w:cs="Times New Roman"/>
+          <w:sz w:val="24"/>
+          <w:szCs w:val="24"/>
+        </w:rPr>
+        <w:t>“</w:t>
+      </w:r>
+      <w:r>
+        <w:rPr>
+          <w:rFonts w:ascii="Times New Roman" w:hAnsi="Times New Roman" w:cs="Times New Roman"/>
+          <w:sz w:val="24"/>
+          <w:szCs w:val="24"/>
+        </w:rPr>
+        <w:t>todo integrado</w:t>
+      </w:r>
+      <w:r>
+        <w:rPr>
+          <w:rFonts w:ascii="Times New Roman" w:hAnsi="Times New Roman" w:cs="Times New Roman"/>
+          <w:sz w:val="24"/>
+          <w:szCs w:val="24"/>
+        </w:rPr>
+        <w:t>”</w:t>
+      </w:r>
+      <w:r>
+        <w:rPr>
+          <w:rFonts w:ascii="Times New Roman" w:hAnsi="Times New Roman" w:cs="Times New Roman"/>
+          <w:sz w:val="24"/>
+          <w:szCs w:val="24"/>
+        </w:rPr>
+        <w:t xml:space="preserve">, </w:t>
+      </w:r>
+      <w:r>
+        <w:rPr>
+          <w:rFonts w:ascii="Times New Roman" w:hAnsi="Times New Roman" w:cs="Times New Roman"/>
+          <w:sz w:val="24"/>
+          <w:szCs w:val="24"/>
+        </w:rPr>
+        <w:t xml:space="preserve">que comprende </w:t>
+      </w:r>
+      <w:r>
+        <w:rPr>
+          <w:rFonts w:ascii="Times New Roman" w:hAnsi="Times New Roman" w:cs="Times New Roman"/>
+          <w:sz w:val="24"/>
+          <w:szCs w:val="24"/>
+        </w:rPr>
+        <w:t xml:space="preserve">desde </w:t>
+      </w:r>
+      <w:r>
+        <w:rPr>
+          <w:rFonts w:ascii="Times New Roman" w:hAnsi="Times New Roman" w:cs="Times New Roman"/>
+          <w:sz w:val="24"/>
+          <w:szCs w:val="24"/>
+        </w:rPr>
+        <w:t xml:space="preserve">el </w:t>
+      </w:r>
+      <w:r>
+        <w:rPr>
+          <w:rFonts w:ascii="Times New Roman" w:hAnsi="Times New Roman" w:cs="Times New Roman"/>
+          <w:sz w:val="24"/>
+          <w:szCs w:val="24"/>
+        </w:rPr>
+        <w:t xml:space="preserve">control de stock hasta </w:t>
+      </w:r>
+      <w:r>
+        <w:rPr>
+          <w:rFonts w:ascii="Times New Roman" w:hAnsi="Times New Roman" w:cs="Times New Roman"/>
+          <w:sz w:val="24"/>
+          <w:szCs w:val="24"/>
+        </w:rPr>
+        <w:t xml:space="preserve">la </w:t>
+      </w:r>
+      <w:r>
+        <w:rPr>
+          <w:rFonts w:ascii="Times New Roman" w:hAnsi="Times New Roman" w:cs="Times New Roman"/>
+          <w:sz w:val="24"/>
+          <w:szCs w:val="24"/>
+        </w:rPr>
+        <w:t xml:space="preserve">contabilidad. </w:t>
+      </w:r>
+      <w:r>
+        <w:rPr>
+          <w:rFonts w:ascii="Times New Roman" w:hAnsi="Times New Roman" w:cs="Times New Roman"/>
+          <w:sz w:val="24"/>
+          <w:szCs w:val="24"/>
+        </w:rPr>
+        <w:t xml:space="preserve">A los efectos de simplificar </w:t>
+      </w:r>
+      <w:r>
+        <w:rPr>
+          <w:rFonts w:ascii="Times New Roman" w:hAnsi="Times New Roman" w:cs="Times New Roman"/>
+          <w:sz w:val="24"/>
+          <w:szCs w:val="24"/>
+        </w:rPr>
+        <w:t xml:space="preserve">tanto la aplicación como </w:t>
+      </w:r>
+      <w:r>
+        <w:rPr>
+          <w:rFonts w:ascii="Times New Roman" w:hAnsi="Times New Roman" w:cs="Times New Roman"/>
+          <w:sz w:val="24"/>
+          <w:szCs w:val="24"/>
+        </w:rPr>
+        <w:t>la curva de aprendizaje</w:t>
+      </w:r>
+      <w:r>
+        <w:rPr>
+          <w:rFonts w:ascii="Times New Roman" w:hAnsi="Times New Roman" w:cs="Times New Roman"/>
+          <w:sz w:val="24"/>
+          <w:szCs w:val="24"/>
+        </w:rPr>
+        <w:t>, los autores se centrarán en un diseño de una aplicación web</w:t>
+      </w:r>
+      <w:r>
+        <w:rPr>
+          <w:rFonts w:ascii="Times New Roman" w:hAnsi="Times New Roman" w:cs="Times New Roman"/>
+          <w:sz w:val="24"/>
+          <w:szCs w:val="24"/>
+        </w:rPr>
+        <w:t xml:space="preserve"> q</w:t>
+      </w:r>
+      <w:r>
+        <w:rPr>
+          <w:rFonts w:ascii="Times New Roman" w:hAnsi="Times New Roman" w:cs="Times New Roman"/>
+          <w:sz w:val="24"/>
+          <w:szCs w:val="24"/>
+        </w:rPr>
+        <w:t>ue permita una navegación intuitiva y una experiencia de usuario fluida</w:t>
+      </w:r>
+      <w:r>
+        <w:rPr>
+          <w:rFonts w:ascii="Times New Roman" w:hAnsi="Times New Roman" w:cs="Times New Roman"/>
+          <w:sz w:val="24"/>
+          <w:szCs w:val="24"/>
+        </w:rPr>
+        <w:t>, a la vez que escalable</w:t>
+      </w:r>
+      <w:r>
+        <w:rPr>
+          <w:rFonts w:ascii="Times New Roman" w:hAnsi="Times New Roman" w:cs="Times New Roman"/>
+          <w:sz w:val="24"/>
+          <w:szCs w:val="24"/>
+        </w:rPr>
+        <w:t xml:space="preserve">. </w:t>
+      </w:r>
+    </w:p>
+    <w:p>
+      <w:pPr>
+        <w:spacing w:line="360" w:lineRule="auto"/>
+        <w:jc w:val="both"/>
+        <w:rPr>
+          <w:rFonts w:ascii="Times New Roman" w:hAnsi="Times New Roman" w:cs="Times New Roman"/>
+          <w:sz w:val="24"/>
+          <w:szCs w:val="24"/>
+        </w:rPr>
+      </w:pPr>
+    </w:p>
+    <w:p>
+      <w:pPr>
+        <w:spacing w:line="360" w:lineRule="auto"/>
+        <w:jc w:val="both"/>
+        <w:rPr>
+          <w:rFonts w:ascii="Times New Roman" w:hAnsi="Times New Roman" w:cs="Times New Roman"/>
+          <w:sz w:val="24"/>
+          <w:szCs w:val="24"/>
+        </w:rPr>
+      </w:pPr>
+      <w:r>
+        <w:rPr>
+          <w:rFonts w:ascii="Times New Roman" w:hAnsi="Times New Roman" w:cs="Times New Roman"/>
+          <w:sz w:val="24"/>
+          <w:szCs w:val="24"/>
+        </w:rPr>
+        <w:lastRenderedPageBreak/>
+        <w:t>El objetivo es crear una herramienta que sea accesible para una amplia gama de usuarios, independientemente de su nivel de habilidad técnica, fomentando así una adopción más rápida y una mayor satisfacción con el producto final.</w:t>
+      </w:r>
+    </w:p>
+    <w:p>
+      <w:pPr>
         <w:tabs>
           <w:tab w:val="left" w:pos="3220"/>
         </w:tabs>
@@ -1648,24 +1984,19 @@
           <w:rFonts w:ascii="Times New Roman" w:hAnsi="Times New Roman" w:cs="Times New Roman"/>
           <w:sz w:val="24"/>
           <w:szCs w:val="24"/>
-        </w:rPr>
-      </w:pPr>
-      <w:r>
-        <w:rPr>
-          <w:rFonts w:ascii="Times New Roman" w:hAnsi="Times New Roman" w:cs="Times New Roman"/>
-          <w:sz w:val="24"/>
-          <w:szCs w:val="24"/>
-        </w:rPr>
-        <w:t>Bases de Datos</w:t>
-      </w:r>
-      <w:r>
-        <w:rPr>
-          <w:rFonts w:ascii="Times New Roman" w:hAnsi="Times New Roman" w:cs="Times New Roman"/>
-          <w:sz w:val="24"/>
-          <w:szCs w:val="24"/>
-        </w:rPr>
-        <w:t>.</w:t>
-      </w:r>
+          <w:u w:val="single"/>
+        </w:rPr>
+      </w:pPr>
+    </w:p>
+    <w:p>
+      <w:pPr>
+        <w:pStyle w:val="Ttulo2"/>
+      </w:pPr>
+      <w:bookmarkStart w:id="4" w:name="_Toc161603994"/>
+      <w:r>
+        <w:t>Asignaturas del ciclo en la que los alumnos se apoyarán</w:t>
+      </w:r>
+      <w:bookmarkEnd w:id="4"/>
     </w:p>
     <w:p>
       <w:pPr>
@@ -1691,15 +2022,7 @@
           <w:sz w:val="24"/>
           <w:szCs w:val="24"/>
         </w:rPr>
-        <w:t>Entornos de Desarrollo</w:t>
-      </w:r>
-      <w:r>
-        <w:rPr>
-          <w:rFonts w:ascii="Times New Roman" w:hAnsi="Times New Roman" w:cs="Times New Roman"/>
-          <w:sz w:val="24"/>
-          <w:szCs w:val="24"/>
-        </w:rPr>
-        <w:t>.</w:t>
+        <w:t>Programación.</w:t>
       </w:r>
     </w:p>
     <w:p>
@@ -1726,7 +2049,15 @@
           <w:sz w:val="24"/>
           <w:szCs w:val="24"/>
         </w:rPr>
-        <w:t>Diseño de Interfaces Web.</w:t>
+        <w:t>Lenguajes de marcas</w:t>
+      </w:r>
+      <w:r>
+        <w:rPr>
+          <w:rFonts w:ascii="Times New Roman" w:hAnsi="Times New Roman" w:cs="Times New Roman"/>
+          <w:sz w:val="24"/>
+          <w:szCs w:val="24"/>
+        </w:rPr>
+        <w:t>.</w:t>
       </w:r>
     </w:p>
     <w:p>
@@ -1753,7 +2084,15 @@
           <w:sz w:val="24"/>
           <w:szCs w:val="24"/>
         </w:rPr>
-        <w:t>Desarrollo Web en Entorno Servidor.</w:t>
+        <w:t>Bases de Datos</w:t>
+      </w:r>
+      <w:r>
+        <w:rPr>
+          <w:rFonts w:ascii="Times New Roman" w:hAnsi="Times New Roman" w:cs="Times New Roman"/>
+          <w:sz w:val="24"/>
+          <w:szCs w:val="24"/>
+        </w:rPr>
+        <w:t>.</w:t>
       </w:r>
     </w:p>
     <w:p>
@@ -1780,8 +2119,15 @@
           <w:sz w:val="24"/>
           <w:szCs w:val="24"/>
         </w:rPr>
-        <w:lastRenderedPageBreak/>
-        <w:t>Desarrollo Web en Entorno Cliente.</w:t>
+        <w:t>Entornos de Desarrollo</w:t>
+      </w:r>
+      <w:r>
+        <w:rPr>
+          <w:rFonts w:ascii="Times New Roman" w:hAnsi="Times New Roman" w:cs="Times New Roman"/>
+          <w:sz w:val="24"/>
+          <w:szCs w:val="24"/>
+        </w:rPr>
+        <w:t>.</w:t>
       </w:r>
     </w:p>
     <w:p>
@@ -1808,15 +2154,7 @@
           <w:sz w:val="24"/>
           <w:szCs w:val="24"/>
         </w:rPr>
-        <w:t>Empresa e Iniciativa Emprendedora</w:t>
-      </w:r>
-      <w:r>
-        <w:rPr>
-          <w:rFonts w:ascii="Times New Roman" w:hAnsi="Times New Roman" w:cs="Times New Roman"/>
-          <w:sz w:val="24"/>
-          <w:szCs w:val="24"/>
-        </w:rPr>
-        <w:t>.</w:t>
+        <w:t>Diseño de Interfaces Web.</w:t>
       </w:r>
     </w:p>
     <w:p>
@@ -1843,15 +2181,7 @@
           <w:sz w:val="24"/>
           <w:szCs w:val="24"/>
         </w:rPr>
-        <w:t>Despliegue de aplicaciones web</w:t>
-      </w:r>
-      <w:r>
-        <w:rPr>
-          <w:rFonts w:ascii="Times New Roman" w:hAnsi="Times New Roman" w:cs="Times New Roman"/>
-          <w:sz w:val="24"/>
-          <w:szCs w:val="24"/>
-        </w:rPr>
-        <w:t>.</w:t>
+        <w:t>Desarrollo Web en Entorno Servidor.</w:t>
       </w:r>
     </w:p>
     <w:p>
@@ -1878,7 +2208,7 @@
           <w:sz w:val="24"/>
           <w:szCs w:val="24"/>
         </w:rPr>
-        <w:t>Sistemas informáticos.</w:t>
+        <w:t>Desarrollo Web en Entorno Cliente.</w:t>
       </w:r>
     </w:p>
     <w:p>
@@ -1905,7 +2235,7 @@
           <w:sz w:val="24"/>
           <w:szCs w:val="24"/>
         </w:rPr>
-        <w:t>Inglés</w:t>
+        <w:t>Empresa e Iniciativa Emprendedora</w:t>
       </w:r>
       <w:r>
         <w:rPr>
@@ -1918,6 +2248,11 @@
     </w:p>
     <w:p>
       <w:pPr>
+        <w:pStyle w:val="Prrafodelista"/>
+        <w:numPr>
+          <w:ilvl w:val="0"/>
+          <w:numId w:val="2"/>
+        </w:numPr>
         <w:tabs>
           <w:tab w:val="left" w:pos="3220"/>
         </w:tabs>
@@ -1927,29 +2262,31 @@
           <w:rFonts w:ascii="Times New Roman" w:hAnsi="Times New Roman" w:cs="Times New Roman"/>
           <w:sz w:val="24"/>
           <w:szCs w:val="24"/>
-          <w:u w:val="single"/>
-        </w:rPr>
-      </w:pPr>
-    </w:p>
-    <w:p>
-      <w:pPr>
-        <w:pStyle w:val="Ttulo2"/>
-      </w:pPr>
-      <w:bookmarkStart w:id="5" w:name="_Toc161603995"/>
-      <w:r>
-        <w:t>T</w:t>
-      </w:r>
-      <w:r>
-        <w:t>ecnologías y herramientas</w:t>
-      </w:r>
-      <w:bookmarkEnd w:id="5"/>
+        </w:rPr>
+      </w:pPr>
+      <w:r>
+        <w:rPr>
+          <w:rFonts w:ascii="Times New Roman" w:hAnsi="Times New Roman" w:cs="Times New Roman"/>
+          <w:sz w:val="24"/>
+          <w:szCs w:val="24"/>
+        </w:rPr>
+        <w:t>Despliegue de aplicaciones web</w:t>
+      </w:r>
+      <w:r>
+        <w:rPr>
+          <w:rFonts w:ascii="Times New Roman" w:hAnsi="Times New Roman" w:cs="Times New Roman"/>
+          <w:sz w:val="24"/>
+          <w:szCs w:val="24"/>
+        </w:rPr>
+        <w:t>.</w:t>
+      </w:r>
     </w:p>
     <w:p>
       <w:pPr>
         <w:pStyle w:val="Prrafodelista"/>
         <w:numPr>
           <w:ilvl w:val="0"/>
-          <w:numId w:val="3"/>
+          <w:numId w:val="2"/>
         </w:numPr>
         <w:tabs>
           <w:tab w:val="left" w:pos="3220"/>
@@ -1968,15 +2305,15 @@
           <w:sz w:val="24"/>
           <w:szCs w:val="24"/>
         </w:rPr>
-        <w:t xml:space="preserve">Lenguaje de marcas: </w:t>
-      </w:r>
-    </w:p>
-    <w:p>
-      <w:pPr>
-        <w:pStyle w:val="Prrafodelista"/>
-        <w:numPr>
-          <w:ilvl w:val="1"/>
-          <w:numId w:val="3"/>
+        <w:t>Sistemas informáticos.</w:t>
+      </w:r>
+    </w:p>
+    <w:p>
+      <w:pPr>
+        <w:pStyle w:val="Prrafodelista"/>
+        <w:numPr>
+          <w:ilvl w:val="0"/>
+          <w:numId w:val="2"/>
         </w:numPr>
         <w:tabs>
           <w:tab w:val="left" w:pos="3220"/>
@@ -1995,16 +2332,19 @@
           <w:sz w:val="24"/>
           <w:szCs w:val="24"/>
         </w:rPr>
-        <w:t>HTML</w:t>
-      </w:r>
-    </w:p>
-    <w:p>
-      <w:pPr>
-        <w:pStyle w:val="Prrafodelista"/>
-        <w:numPr>
-          <w:ilvl w:val="0"/>
-          <w:numId w:val="3"/>
-        </w:numPr>
+        <w:t>Inglés</w:t>
+      </w:r>
+      <w:r>
+        <w:rPr>
+          <w:rFonts w:ascii="Times New Roman" w:hAnsi="Times New Roman" w:cs="Times New Roman"/>
+          <w:sz w:val="24"/>
+          <w:szCs w:val="24"/>
+        </w:rPr>
+        <w:t>.</w:t>
+      </w:r>
+    </w:p>
+    <w:p>
+      <w:pPr>
         <w:tabs>
           <w:tab w:val="left" w:pos="3220"/>
         </w:tabs>
@@ -2014,22 +2354,28 @@
           <w:rFonts w:ascii="Times New Roman" w:hAnsi="Times New Roman" w:cs="Times New Roman"/>
           <w:sz w:val="24"/>
           <w:szCs w:val="24"/>
-        </w:rPr>
-      </w:pPr>
-      <w:r>
-        <w:rPr>
-          <w:rFonts w:ascii="Times New Roman" w:hAnsi="Times New Roman" w:cs="Times New Roman"/>
-          <w:sz w:val="24"/>
-          <w:szCs w:val="24"/>
-        </w:rPr>
-        <w:t>Lenguaje de estilos:</w:t>
-      </w:r>
-    </w:p>
-    <w:p>
-      <w:pPr>
-        <w:pStyle w:val="Prrafodelista"/>
-        <w:numPr>
-          <w:ilvl w:val="1"/>
+          <w:u w:val="single"/>
+        </w:rPr>
+      </w:pPr>
+    </w:p>
+    <w:p>
+      <w:pPr>
+        <w:pStyle w:val="Ttulo2"/>
+      </w:pPr>
+      <w:bookmarkStart w:id="5" w:name="_Toc161603995"/>
+      <w:r>
+        <w:t>T</w:t>
+      </w:r>
+      <w:r>
+        <w:t>ecnologías y herramientas</w:t>
+      </w:r>
+      <w:bookmarkEnd w:id="5"/>
+    </w:p>
+    <w:p>
+      <w:pPr>
+        <w:pStyle w:val="Prrafodelista"/>
+        <w:numPr>
+          <w:ilvl w:val="0"/>
           <w:numId w:val="3"/>
         </w:numPr>
         <w:tabs>
@@ -2049,14 +2395,14 @@
           <w:sz w:val="24"/>
           <w:szCs w:val="24"/>
         </w:rPr>
-        <w:t>CSS</w:t>
-      </w:r>
-    </w:p>
-    <w:p>
-      <w:pPr>
-        <w:pStyle w:val="Prrafodelista"/>
-        <w:numPr>
-          <w:ilvl w:val="0"/>
+        <w:t xml:space="preserve">Lenguaje de marcas: </w:t>
+      </w:r>
+    </w:p>
+    <w:p>
+      <w:pPr>
+        <w:pStyle w:val="Prrafodelista"/>
+        <w:numPr>
+          <w:ilvl w:val="1"/>
           <w:numId w:val="3"/>
         </w:numPr>
         <w:tabs>
@@ -2076,14 +2422,14 @@
           <w:sz w:val="24"/>
           <w:szCs w:val="24"/>
         </w:rPr>
-        <w:t>Lenguajes de programación:</w:t>
-      </w:r>
-    </w:p>
-    <w:p>
-      <w:pPr>
-        <w:pStyle w:val="Prrafodelista"/>
-        <w:numPr>
-          <w:ilvl w:val="1"/>
+        <w:t>HTML</w:t>
+      </w:r>
+    </w:p>
+    <w:p>
+      <w:pPr>
+        <w:pStyle w:val="Prrafodelista"/>
+        <w:numPr>
+          <w:ilvl w:val="0"/>
           <w:numId w:val="3"/>
         </w:numPr>
         <w:tabs>
@@ -2103,7 +2449,7 @@
           <w:sz w:val="24"/>
           <w:szCs w:val="24"/>
         </w:rPr>
-        <w:t>Java</w:t>
+        <w:t>Lenguaje de estilos:</w:t>
       </w:r>
     </w:p>
     <w:p>
@@ -2130,7 +2476,7 @@
           <w:sz w:val="24"/>
           <w:szCs w:val="24"/>
         </w:rPr>
-        <w:t>JavaScript</w:t>
+        <w:t>CSS</w:t>
       </w:r>
     </w:p>
     <w:p>
@@ -2151,23 +2497,13 @@
           <w:szCs w:val="24"/>
         </w:rPr>
       </w:pPr>
-      <w:proofErr w:type="spellStart"/>
-      <w:r>
-        <w:rPr>
-          <w:rFonts w:ascii="Times New Roman" w:hAnsi="Times New Roman" w:cs="Times New Roman"/>
-          <w:sz w:val="24"/>
-          <w:szCs w:val="24"/>
-        </w:rPr>
-        <w:t>Frameworks</w:t>
-      </w:r>
-      <w:proofErr w:type="spellEnd"/>
-      <w:r>
-        <w:rPr>
-          <w:rFonts w:ascii="Times New Roman" w:hAnsi="Times New Roman" w:cs="Times New Roman"/>
-          <w:sz w:val="24"/>
-          <w:szCs w:val="24"/>
-        </w:rPr>
-        <w:t>:</w:t>
+      <w:r>
+        <w:rPr>
+          <w:rFonts w:ascii="Times New Roman" w:hAnsi="Times New Roman" w:cs="Times New Roman"/>
+          <w:sz w:val="24"/>
+          <w:szCs w:val="24"/>
+        </w:rPr>
+        <w:t>Lenguajes de programación:</w:t>
       </w:r>
     </w:p>
     <w:p>
@@ -2194,25 +2530,15 @@
           <w:sz w:val="24"/>
           <w:szCs w:val="24"/>
         </w:rPr>
-        <w:t xml:space="preserve">Spring </w:t>
-      </w:r>
-      <w:proofErr w:type="spellStart"/>
-      <w:r>
-        <w:rPr>
-          <w:rFonts w:ascii="Times New Roman" w:hAnsi="Times New Roman" w:cs="Times New Roman"/>
-          <w:sz w:val="24"/>
-          <w:szCs w:val="24"/>
-        </w:rPr>
-        <w:t>Boot</w:t>
-      </w:r>
-      <w:proofErr w:type="spellEnd"/>
-      <w:r>
-        <w:rPr>
-          <w:rFonts w:ascii="Times New Roman" w:hAnsi="Times New Roman" w:cs="Times New Roman"/>
-          <w:sz w:val="24"/>
-          <w:szCs w:val="24"/>
-        </w:rPr>
-        <w:t xml:space="preserve"> para Java</w:t>
+        <w:t>Java</w:t>
+      </w:r>
+      <w:r>
+        <w:rPr>
+          <w:rFonts w:ascii="Times New Roman" w:hAnsi="Times New Roman" w:cs="Times New Roman"/>
+          <w:sz w:val="24"/>
+          <w:szCs w:val="24"/>
+        </w:rPr>
+        <w:t>.</w:t>
       </w:r>
     </w:p>
     <w:p>
@@ -2239,7 +2565,15 @@
           <w:sz w:val="24"/>
           <w:szCs w:val="24"/>
         </w:rPr>
-        <w:t>Vue.js para JavaScript</w:t>
+        <w:t>JavaScript</w:t>
+      </w:r>
+      <w:r>
+        <w:rPr>
+          <w:rFonts w:ascii="Times New Roman" w:hAnsi="Times New Roman" w:cs="Times New Roman"/>
+          <w:sz w:val="24"/>
+          <w:szCs w:val="24"/>
+        </w:rPr>
+        <w:t>.</w:t>
       </w:r>
     </w:p>
     <w:p>
@@ -2266,7 +2600,7 @@
           <w:sz w:val="24"/>
           <w:szCs w:val="24"/>
         </w:rPr>
-        <w:t>Entornos de desarrollo (IDE):</w:t>
+        <w:t>Frameworks:</w:t>
       </w:r>
     </w:p>
     <w:p>
@@ -2293,26 +2627,16 @@
           <w:sz w:val="24"/>
           <w:szCs w:val="24"/>
         </w:rPr>
-        <w:t>Eclipse</w:t>
-      </w:r>
-      <w:r>
-        <w:rPr>
-          <w:rFonts w:ascii="Times New Roman" w:hAnsi="Times New Roman" w:cs="Times New Roman"/>
-          <w:sz w:val="24"/>
-          <w:szCs w:val="24"/>
-        </w:rPr>
-        <w:t xml:space="preserve"> para Java con Spring </w:t>
-      </w:r>
-      <w:proofErr w:type="spellStart"/>
-      <w:r>
-        <w:rPr>
-          <w:rFonts w:ascii="Times New Roman" w:hAnsi="Times New Roman" w:cs="Times New Roman"/>
-          <w:sz w:val="24"/>
-          <w:szCs w:val="24"/>
-        </w:rPr>
-        <w:t>Boot</w:t>
-      </w:r>
-      <w:proofErr w:type="spellEnd"/>
+        <w:t>Spring Boot para Java</w:t>
+      </w:r>
+      <w:r>
+        <w:rPr>
+          <w:rFonts w:ascii="Times New Roman" w:hAnsi="Times New Roman" w:cs="Times New Roman"/>
+          <w:sz w:val="24"/>
+          <w:szCs w:val="24"/>
+        </w:rPr>
+        <w:t>.</w:t>
+      </w:r>
     </w:p>
     <w:p>
       <w:pPr>
@@ -2338,25 +2662,15 @@
           <w:sz w:val="24"/>
           <w:szCs w:val="24"/>
         </w:rPr>
-        <w:t xml:space="preserve">Visual Studio </w:t>
-      </w:r>
-      <w:proofErr w:type="spellStart"/>
-      <w:r>
-        <w:rPr>
-          <w:rFonts w:ascii="Times New Roman" w:hAnsi="Times New Roman" w:cs="Times New Roman"/>
-          <w:sz w:val="24"/>
-          <w:szCs w:val="24"/>
-        </w:rPr>
-        <w:t>Code</w:t>
-      </w:r>
-      <w:proofErr w:type="spellEnd"/>
-      <w:r>
-        <w:rPr>
-          <w:rFonts w:ascii="Times New Roman" w:hAnsi="Times New Roman" w:cs="Times New Roman"/>
-          <w:sz w:val="24"/>
-          <w:szCs w:val="24"/>
-        </w:rPr>
-        <w:t xml:space="preserve"> para HTML, CSS y JavaScript con Vue.js</w:t>
+        <w:t>Vue.js para JavaScript</w:t>
+      </w:r>
+      <w:r>
+        <w:rPr>
+          <w:rFonts w:ascii="Times New Roman" w:hAnsi="Times New Roman" w:cs="Times New Roman"/>
+          <w:sz w:val="24"/>
+          <w:szCs w:val="24"/>
+        </w:rPr>
+        <w:t>.</w:t>
       </w:r>
     </w:p>
     <w:p>
@@ -2383,7 +2697,7 @@
           <w:sz w:val="24"/>
           <w:szCs w:val="24"/>
         </w:rPr>
-        <w:t xml:space="preserve">Bases de datos relacional: </w:t>
+        <w:t>Entornos de desarrollo (IDE):</w:t>
       </w:r>
     </w:p>
     <w:p>
@@ -2410,21 +2724,32 @@
           <w:sz w:val="24"/>
           <w:szCs w:val="24"/>
         </w:rPr>
-        <w:t xml:space="preserve">MySQL con MySQL </w:t>
-      </w:r>
-      <w:proofErr w:type="spellStart"/>
-      <w:r>
-        <w:rPr>
-          <w:rFonts w:ascii="Times New Roman" w:hAnsi="Times New Roman" w:cs="Times New Roman"/>
-          <w:sz w:val="24"/>
-          <w:szCs w:val="24"/>
-        </w:rPr>
-        <w:t>Workbench</w:t>
-      </w:r>
-      <w:proofErr w:type="spellEnd"/>
-    </w:p>
-    <w:p>
-      <w:pPr>
+        <w:t>Eclipse</w:t>
+      </w:r>
+      <w:r>
+        <w:rPr>
+          <w:rFonts w:ascii="Times New Roman" w:hAnsi="Times New Roman" w:cs="Times New Roman"/>
+          <w:sz w:val="24"/>
+          <w:szCs w:val="24"/>
+        </w:rPr>
+        <w:t xml:space="preserve"> para Java con Spring Boot</w:t>
+      </w:r>
+      <w:r>
+        <w:rPr>
+          <w:rFonts w:ascii="Times New Roman" w:hAnsi="Times New Roman" w:cs="Times New Roman"/>
+          <w:sz w:val="24"/>
+          <w:szCs w:val="24"/>
+        </w:rPr>
+        <w:t>.</w:t>
+      </w:r>
+    </w:p>
+    <w:p>
+      <w:pPr>
+        <w:pStyle w:val="Prrafodelista"/>
+        <w:numPr>
+          <w:ilvl w:val="1"/>
+          <w:numId w:val="3"/>
+        </w:numPr>
         <w:tabs>
           <w:tab w:val="left" w:pos="3220"/>
         </w:tabs>
@@ -2434,6 +2759,115 @@
           <w:rFonts w:ascii="Times New Roman" w:hAnsi="Times New Roman" w:cs="Times New Roman"/>
           <w:sz w:val="24"/>
           <w:szCs w:val="24"/>
+        </w:rPr>
+      </w:pPr>
+      <w:r>
+        <w:rPr>
+          <w:rFonts w:ascii="Times New Roman" w:hAnsi="Times New Roman" w:cs="Times New Roman"/>
+          <w:sz w:val="24"/>
+          <w:szCs w:val="24"/>
+        </w:rPr>
+        <w:t>Visual Studio Code</w:t>
+      </w:r>
+      <w:r>
+        <w:rPr>
+          <w:rFonts w:ascii="Times New Roman" w:hAnsi="Times New Roman" w:cs="Times New Roman"/>
+          <w:sz w:val="24"/>
+          <w:szCs w:val="24"/>
+        </w:rPr>
+        <w:t xml:space="preserve"> para HTML, CSS y JavaScript con Vue.js</w:t>
+      </w:r>
+      <w:r>
+        <w:rPr>
+          <w:rFonts w:ascii="Times New Roman" w:hAnsi="Times New Roman" w:cs="Times New Roman"/>
+          <w:sz w:val="24"/>
+          <w:szCs w:val="24"/>
+        </w:rPr>
+        <w:t>.</w:t>
+      </w:r>
+    </w:p>
+    <w:p>
+      <w:pPr>
+        <w:pStyle w:val="Prrafodelista"/>
+        <w:tabs>
+          <w:tab w:val="left" w:pos="3220"/>
+        </w:tabs>
+        <w:spacing w:line="360" w:lineRule="auto"/>
+        <w:ind w:left="1440"/>
+        <w:jc w:val="both"/>
+        <w:rPr>
+          <w:rFonts w:ascii="Times New Roman" w:hAnsi="Times New Roman" w:cs="Times New Roman"/>
+          <w:sz w:val="24"/>
+          <w:szCs w:val="24"/>
+        </w:rPr>
+      </w:pPr>
+    </w:p>
+    <w:p>
+      <w:pPr>
+        <w:pStyle w:val="Prrafodelista"/>
+        <w:numPr>
+          <w:ilvl w:val="0"/>
+          <w:numId w:val="3"/>
+        </w:numPr>
+        <w:tabs>
+          <w:tab w:val="left" w:pos="3220"/>
+        </w:tabs>
+        <w:spacing w:line="360" w:lineRule="auto"/>
+        <w:jc w:val="both"/>
+        <w:rPr>
+          <w:rFonts w:ascii="Times New Roman" w:hAnsi="Times New Roman" w:cs="Times New Roman"/>
+          <w:sz w:val="24"/>
+          <w:szCs w:val="24"/>
+        </w:rPr>
+      </w:pPr>
+      <w:r>
+        <w:rPr>
+          <w:rFonts w:ascii="Times New Roman" w:hAnsi="Times New Roman" w:cs="Times New Roman"/>
+          <w:sz w:val="24"/>
+          <w:szCs w:val="24"/>
+        </w:rPr>
+        <w:lastRenderedPageBreak/>
+        <w:t xml:space="preserve">Bases de datos relacional: </w:t>
+      </w:r>
+    </w:p>
+    <w:p>
+      <w:pPr>
+        <w:pStyle w:val="Prrafodelista"/>
+        <w:numPr>
+          <w:ilvl w:val="1"/>
+          <w:numId w:val="3"/>
+        </w:numPr>
+        <w:tabs>
+          <w:tab w:val="left" w:pos="3220"/>
+        </w:tabs>
+        <w:spacing w:line="360" w:lineRule="auto"/>
+        <w:jc w:val="both"/>
+        <w:rPr>
+          <w:rFonts w:ascii="Times New Roman" w:hAnsi="Times New Roman" w:cs="Times New Roman"/>
+          <w:sz w:val="24"/>
+          <w:szCs w:val="24"/>
+        </w:rPr>
+      </w:pPr>
+      <w:r>
+        <w:rPr>
+          <w:rFonts w:ascii="Times New Roman" w:hAnsi="Times New Roman" w:cs="Times New Roman"/>
+          <w:sz w:val="24"/>
+          <w:szCs w:val="24"/>
+        </w:rPr>
+        <w:t>MySQL con MySQL Workbench</w:t>
+      </w:r>
+    </w:p>
+    <w:p>
+      <w:pPr>
+        <w:tabs>
+          <w:tab w:val="left" w:pos="3220"/>
+        </w:tabs>
+        <w:spacing w:line="360" w:lineRule="auto"/>
+        <w:jc w:val="both"/>
+        <w:rPr>
+          <w:rFonts w:ascii="Times New Roman" w:hAnsi="Times New Roman" w:cs="Times New Roman"/>
+          <w:sz w:val="24"/>
+          <w:szCs w:val="24"/>
           <w:u w:val="single"/>
         </w:rPr>
       </w:pPr>
@@ -2473,21 +2907,19 @@
         <w:jc w:val="both"/>
         <w:rPr>
           <w:rFonts w:ascii="Times New Roman" w:hAnsi="Times New Roman" w:cs="Times New Roman"/>
-          <w:b/>
-          <w:bCs/>
-          <w:sz w:val="24"/>
-          <w:szCs w:val="24"/>
-          <w:u w:val="single"/>
-        </w:rPr>
-      </w:pPr>
-      <w:r>
-        <w:rPr>
-          <w:rFonts w:ascii="Times New Roman" w:hAnsi="Times New Roman" w:cs="Times New Roman"/>
-          <w:b/>
-          <w:bCs/>
-          <w:sz w:val="24"/>
-          <w:szCs w:val="24"/>
-          <w:u w:val="single"/>
+          <w:i/>
+          <w:iCs/>
+          <w:sz w:val="24"/>
+          <w:szCs w:val="24"/>
+        </w:rPr>
+      </w:pPr>
+      <w:r>
+        <w:rPr>
+          <w:rFonts w:ascii="Times New Roman" w:hAnsi="Times New Roman" w:cs="Times New Roman"/>
+          <w:i/>
+          <w:iCs/>
+          <w:sz w:val="24"/>
+          <w:szCs w:val="24"/>
         </w:rPr>
         <w:t>Almacén:</w:t>
       </w:r>
@@ -2626,7 +3058,6 @@
           <w:sz w:val="24"/>
           <w:szCs w:val="24"/>
         </w:rPr>
-        <w:lastRenderedPageBreak/>
         <w:t>Borrar material</w:t>
       </w:r>
     </w:p>
@@ -2767,7 +3198,7 @@
     <w:p>
       <w:pPr>
         <w:spacing w:after="0" w:line="360" w:lineRule="auto"/>
-        <w:jc w:val="both"/>
+        <w:jc w:val="center"/>
         <w:rPr>
           <w:rFonts w:ascii="Times New Roman" w:hAnsi="Times New Roman" w:cs="Times New Roman"/>
           <w:sz w:val="24"/>
@@ -2782,9 +3213,9 @@
           <w:szCs w:val="24"/>
         </w:rPr>
         <w:drawing>
-          <wp:inline distT="0" distB="0" distL="0" distR="0" wp14:anchorId="3C18C675" wp14:editId="1D8251B2">
-            <wp:extent cx="3797300" cy="1386032"/>
-            <wp:effectExtent l="0" t="0" r="0" b="5080"/>
+          <wp:inline distT="0" distB="0" distL="0" distR="0" wp14:anchorId="3C18C675" wp14:editId="49E1A39E">
+            <wp:extent cx="2201333" cy="803497"/>
+            <wp:effectExtent l="0" t="0" r="8890" b="0"/>
             <wp:docPr id="843796401" name="Imagen 1" descr="Tabla&#10;&#10;Descripción generada automáticamente"/>
             <wp:cNvGraphicFramePr>
               <a:graphicFrameLocks xmlns:a="http://schemas.openxmlformats.org/drawingml/2006/main" noChangeAspect="1"/>
@@ -2805,7 +3236,7 @@
                   <pic:spPr>
                     <a:xfrm>
                       <a:off x="0" y="0"/>
-                      <a:ext cx="3818389" cy="1393730"/>
+                      <a:ext cx="2239401" cy="817392"/>
                     </a:xfrm>
                     <a:prstGeom prst="rect">
                       <a:avLst/>
@@ -2851,7 +3282,7 @@
     <w:p>
       <w:pPr>
         <w:spacing w:after="0" w:line="360" w:lineRule="auto"/>
-        <w:jc w:val="both"/>
+        <w:jc w:val="center"/>
         <w:rPr>
           <w:rFonts w:ascii="Times New Roman" w:hAnsi="Times New Roman" w:cs="Times New Roman"/>
           <w:sz w:val="24"/>
@@ -2866,9 +3297,9 @@
           <w:szCs w:val="24"/>
         </w:rPr>
         <w:drawing>
-          <wp:inline distT="0" distB="0" distL="0" distR="0" wp14:anchorId="2B84CF50" wp14:editId="21120C00">
-            <wp:extent cx="5400040" cy="1096010"/>
-            <wp:effectExtent l="0" t="0" r="0" b="8890"/>
+          <wp:inline distT="0" distB="0" distL="0" distR="0" wp14:anchorId="2B84CF50" wp14:editId="71577B2F">
+            <wp:extent cx="4025900" cy="817110"/>
+            <wp:effectExtent l="0" t="0" r="0" b="2540"/>
             <wp:docPr id="254029244" name="Imagen 1" descr="Tabla&#10;&#10;Descripción generada automáticamente"/>
             <wp:cNvGraphicFramePr>
               <a:graphicFrameLocks xmlns:a="http://schemas.openxmlformats.org/drawingml/2006/main" noChangeAspect="1"/>
@@ -2889,7 +3320,7 @@
                   <pic:spPr>
                     <a:xfrm>
                       <a:off x="0" y="0"/>
-                      <a:ext cx="5400040" cy="1096010"/>
+                      <a:ext cx="4069560" cy="825971"/>
                     </a:xfrm>
                     <a:prstGeom prst="rect">
                       <a:avLst/>
@@ -2951,7 +3382,7 @@
     <w:p>
       <w:pPr>
         <w:spacing w:after="0" w:line="360" w:lineRule="auto"/>
-        <w:jc w:val="both"/>
+        <w:jc w:val="center"/>
         <w:rPr>
           <w:rFonts w:ascii="Times New Roman" w:hAnsi="Times New Roman" w:cs="Times New Roman"/>
           <w:sz w:val="24"/>
@@ -2966,8 +3397,8 @@
           <w:szCs w:val="24"/>
         </w:rPr>
         <w:drawing>
-          <wp:inline distT="0" distB="0" distL="0" distR="0" wp14:anchorId="4C6330F8" wp14:editId="145A7330">
-            <wp:extent cx="5400040" cy="861695"/>
+          <wp:inline distT="0" distB="0" distL="0" distR="0" wp14:anchorId="4C6330F8" wp14:editId="42DB892D">
+            <wp:extent cx="4423833" cy="705920"/>
             <wp:effectExtent l="0" t="0" r="0" b="0"/>
             <wp:docPr id="1786529275" name="Imagen 1" descr="Tabla&#10;&#10;Descripción generada automáticamente"/>
             <wp:cNvGraphicFramePr>
@@ -2989,7 +3420,7 @@
                   <pic:spPr>
                     <a:xfrm>
                       <a:off x="0" y="0"/>
-                      <a:ext cx="5400040" cy="861695"/>
+                      <a:ext cx="4470436" cy="713357"/>
                     </a:xfrm>
                     <a:prstGeom prst="rect">
                       <a:avLst/>
@@ -3008,36 +3439,21 @@
         <w:jc w:val="both"/>
         <w:rPr>
           <w:rFonts w:ascii="Times New Roman" w:hAnsi="Times New Roman" w:cs="Times New Roman"/>
-          <w:b/>
-          <w:bCs/>
-          <w:sz w:val="24"/>
-          <w:szCs w:val="24"/>
-          <w:u w:val="single"/>
-        </w:rPr>
-      </w:pPr>
-    </w:p>
-    <w:p>
-      <w:pPr>
-        <w:spacing w:after="0" w:line="360" w:lineRule="auto"/>
-        <w:jc w:val="both"/>
-        <w:rPr>
-          <w:rFonts w:ascii="Times New Roman" w:hAnsi="Times New Roman" w:cs="Times New Roman"/>
-          <w:b/>
-          <w:bCs/>
-          <w:sz w:val="24"/>
-          <w:szCs w:val="24"/>
-          <w:u w:val="single"/>
-        </w:rPr>
-      </w:pPr>
-      <w:r>
-        <w:rPr>
-          <w:rFonts w:ascii="Times New Roman" w:hAnsi="Times New Roman" w:cs="Times New Roman"/>
-          <w:b/>
-          <w:bCs/>
-          <w:sz w:val="24"/>
-          <w:szCs w:val="24"/>
-          <w:u w:val="single"/>
-        </w:rPr>
+          <w:i/>
+          <w:iCs/>
+          <w:sz w:val="24"/>
+          <w:szCs w:val="24"/>
+        </w:rPr>
+      </w:pPr>
+      <w:r>
+        <w:rPr>
+          <w:rFonts w:ascii="Times New Roman" w:hAnsi="Times New Roman" w:cs="Times New Roman"/>
+          <w:i/>
+          <w:iCs/>
+          <w:sz w:val="24"/>
+          <w:szCs w:val="24"/>
+        </w:rPr>
+        <w:lastRenderedPageBreak/>
         <w:t>Proveedores:</w:t>
       </w:r>
     </w:p>
@@ -3208,23 +3624,20 @@
         <w:jc w:val="both"/>
         <w:rPr>
           <w:rFonts w:ascii="Times New Roman" w:hAnsi="Times New Roman" w:cs="Times New Roman"/>
-          <w:b/>
-          <w:bCs/>
-          <w:sz w:val="24"/>
-          <w:szCs w:val="24"/>
-          <w:u w:val="single"/>
-        </w:rPr>
-      </w:pPr>
-      <w:r>
-        <w:rPr>
-          <w:rFonts w:ascii="Times New Roman" w:hAnsi="Times New Roman" w:cs="Times New Roman"/>
-          <w:b/>
-          <w:bCs/>
-          <w:sz w:val="24"/>
-          <w:szCs w:val="24"/>
-          <w:u w:val="single"/>
-        </w:rPr>
-        <w:lastRenderedPageBreak/>
+          <w:i/>
+          <w:iCs/>
+          <w:sz w:val="24"/>
+          <w:szCs w:val="24"/>
+        </w:rPr>
+      </w:pPr>
+      <w:r>
+        <w:rPr>
+          <w:rFonts w:ascii="Times New Roman" w:hAnsi="Times New Roman" w:cs="Times New Roman"/>
+          <w:i/>
+          <w:iCs/>
+          <w:sz w:val="24"/>
+          <w:szCs w:val="24"/>
+        </w:rPr>
         <w:t>Productos:</w:t>
       </w:r>
     </w:p>
@@ -3496,6 +3909,286 @@
         <w:jc w:val="both"/>
         <w:rPr>
           <w:rFonts w:ascii="Times New Roman" w:hAnsi="Times New Roman" w:cs="Times New Roman"/>
+          <w:sz w:val="24"/>
+          <w:szCs w:val="24"/>
+          <w:u w:val="single"/>
+        </w:rPr>
+      </w:pPr>
+    </w:p>
+    <w:p>
+      <w:pPr>
+        <w:pStyle w:val="Prrafodelista"/>
+        <w:spacing w:line="360" w:lineRule="auto"/>
+        <w:ind w:left="0"/>
+        <w:jc w:val="both"/>
+        <w:rPr>
+          <w:rFonts w:ascii="Times New Roman" w:hAnsi="Times New Roman" w:cs="Times New Roman"/>
+          <w:i/>
+          <w:iCs/>
+          <w:sz w:val="24"/>
+          <w:szCs w:val="24"/>
+        </w:rPr>
+      </w:pPr>
+      <w:r>
+        <w:rPr>
+          <w:rFonts w:ascii="Times New Roman" w:hAnsi="Times New Roman" w:cs="Times New Roman"/>
+          <w:i/>
+          <w:iCs/>
+          <w:sz w:val="24"/>
+          <w:szCs w:val="24"/>
+        </w:rPr>
+        <w:t>Venta:</w:t>
+      </w:r>
+    </w:p>
+    <w:p>
+      <w:pPr>
+        <w:pStyle w:val="Prrafodelista"/>
+        <w:numPr>
+          <w:ilvl w:val="0"/>
+          <w:numId w:val="4"/>
+        </w:numPr>
+        <w:spacing w:line="360" w:lineRule="auto"/>
+        <w:jc w:val="both"/>
+        <w:rPr>
+          <w:rFonts w:ascii="Times New Roman" w:hAnsi="Times New Roman" w:cs="Times New Roman"/>
+          <w:sz w:val="24"/>
+          <w:szCs w:val="24"/>
+        </w:rPr>
+      </w:pPr>
+      <w:r>
+        <w:rPr>
+          <w:rFonts w:ascii="Times New Roman" w:hAnsi="Times New Roman" w:cs="Times New Roman"/>
+          <w:sz w:val="24"/>
+          <w:szCs w:val="24"/>
+        </w:rPr>
+        <w:t>Control y seguimiento de pedidos con las siguientes consultas:</w:t>
+      </w:r>
+    </w:p>
+    <w:p>
+      <w:pPr>
+        <w:pStyle w:val="Prrafodelista"/>
+        <w:numPr>
+          <w:ilvl w:val="1"/>
+          <w:numId w:val="4"/>
+        </w:numPr>
+        <w:spacing w:line="360" w:lineRule="auto"/>
+        <w:jc w:val="both"/>
+        <w:rPr>
+          <w:rFonts w:ascii="Times New Roman" w:hAnsi="Times New Roman" w:cs="Times New Roman"/>
+          <w:sz w:val="24"/>
+          <w:szCs w:val="24"/>
+        </w:rPr>
+      </w:pPr>
+      <w:r>
+        <w:rPr>
+          <w:rFonts w:ascii="Times New Roman" w:hAnsi="Times New Roman" w:cs="Times New Roman"/>
+          <w:sz w:val="24"/>
+          <w:szCs w:val="24"/>
+        </w:rPr>
+        <w:t>Alta de pedido</w:t>
+      </w:r>
+      <w:r>
+        <w:rPr>
+          <w:rFonts w:ascii="Times New Roman" w:hAnsi="Times New Roman" w:cs="Times New Roman"/>
+          <w:sz w:val="24"/>
+          <w:szCs w:val="24"/>
+        </w:rPr>
+        <w:t>.</w:t>
+      </w:r>
+    </w:p>
+    <w:p>
+      <w:pPr>
+        <w:pStyle w:val="Prrafodelista"/>
+        <w:numPr>
+          <w:ilvl w:val="1"/>
+          <w:numId w:val="4"/>
+        </w:numPr>
+        <w:spacing w:line="360" w:lineRule="auto"/>
+        <w:jc w:val="both"/>
+        <w:rPr>
+          <w:rFonts w:ascii="Times New Roman" w:hAnsi="Times New Roman" w:cs="Times New Roman"/>
+          <w:sz w:val="24"/>
+          <w:szCs w:val="24"/>
+        </w:rPr>
+      </w:pPr>
+      <w:r>
+        <w:rPr>
+          <w:rFonts w:ascii="Times New Roman" w:hAnsi="Times New Roman" w:cs="Times New Roman"/>
+          <w:sz w:val="24"/>
+          <w:szCs w:val="24"/>
+        </w:rPr>
+        <w:t>Consulta de detalle de pedido: Nos indica el estado concreto del pedido, desde que se realiza el pedido, mientras pasa por las fases de preparación hasta que está terminado.</w:t>
+      </w:r>
+    </w:p>
+    <w:p>
+      <w:pPr>
+        <w:pStyle w:val="Prrafodelista"/>
+        <w:numPr>
+          <w:ilvl w:val="1"/>
+          <w:numId w:val="4"/>
+        </w:numPr>
+        <w:spacing w:line="360" w:lineRule="auto"/>
+        <w:jc w:val="both"/>
+        <w:rPr>
+          <w:rFonts w:ascii="Times New Roman" w:hAnsi="Times New Roman" w:cs="Times New Roman"/>
+          <w:sz w:val="24"/>
+          <w:szCs w:val="24"/>
+        </w:rPr>
+      </w:pPr>
+      <w:r>
+        <w:rPr>
+          <w:rFonts w:ascii="Times New Roman" w:hAnsi="Times New Roman" w:cs="Times New Roman"/>
+          <w:sz w:val="24"/>
+          <w:szCs w:val="24"/>
+        </w:rPr>
+        <w:t>Ver todos los pedidos</w:t>
+      </w:r>
+      <w:r>
+        <w:rPr>
+          <w:rFonts w:ascii="Times New Roman" w:hAnsi="Times New Roman" w:cs="Times New Roman"/>
+          <w:sz w:val="24"/>
+          <w:szCs w:val="24"/>
+        </w:rPr>
+        <w:t>.</w:t>
+      </w:r>
+    </w:p>
+    <w:p>
+      <w:pPr>
+        <w:pStyle w:val="Prrafodelista"/>
+        <w:numPr>
+          <w:ilvl w:val="1"/>
+          <w:numId w:val="4"/>
+        </w:numPr>
+        <w:spacing w:line="360" w:lineRule="auto"/>
+        <w:jc w:val="both"/>
+        <w:rPr>
+          <w:rFonts w:ascii="Times New Roman" w:hAnsi="Times New Roman" w:cs="Times New Roman"/>
+          <w:sz w:val="24"/>
+          <w:szCs w:val="24"/>
+        </w:rPr>
+      </w:pPr>
+      <w:r>
+        <w:rPr>
+          <w:rFonts w:ascii="Times New Roman" w:hAnsi="Times New Roman" w:cs="Times New Roman"/>
+          <w:sz w:val="24"/>
+          <w:szCs w:val="24"/>
+        </w:rPr>
+        <w:t>Borrar pedido</w:t>
+      </w:r>
+      <w:r>
+        <w:rPr>
+          <w:rFonts w:ascii="Times New Roman" w:hAnsi="Times New Roman" w:cs="Times New Roman"/>
+          <w:sz w:val="24"/>
+          <w:szCs w:val="24"/>
+        </w:rPr>
+        <w:t>.</w:t>
+      </w:r>
+    </w:p>
+    <w:p>
+      <w:pPr>
+        <w:pStyle w:val="Prrafodelista"/>
+        <w:numPr>
+          <w:ilvl w:val="1"/>
+          <w:numId w:val="4"/>
+        </w:numPr>
+        <w:spacing w:line="360" w:lineRule="auto"/>
+        <w:jc w:val="both"/>
+        <w:rPr>
+          <w:rFonts w:ascii="Times New Roman" w:hAnsi="Times New Roman" w:cs="Times New Roman"/>
+          <w:sz w:val="24"/>
+          <w:szCs w:val="24"/>
+        </w:rPr>
+      </w:pPr>
+      <w:r>
+        <w:rPr>
+          <w:rFonts w:ascii="Times New Roman" w:hAnsi="Times New Roman" w:cs="Times New Roman"/>
+          <w:sz w:val="24"/>
+          <w:szCs w:val="24"/>
+        </w:rPr>
+        <w:t>Modificar pedido</w:t>
+      </w:r>
+      <w:r>
+        <w:rPr>
+          <w:rFonts w:ascii="Times New Roman" w:hAnsi="Times New Roman" w:cs="Times New Roman"/>
+          <w:sz w:val="24"/>
+          <w:szCs w:val="24"/>
+        </w:rPr>
+        <w:t>.</w:t>
+      </w:r>
+    </w:p>
+    <w:p>
+      <w:pPr>
+        <w:pStyle w:val="Prrafodelista"/>
+        <w:numPr>
+          <w:ilvl w:val="1"/>
+          <w:numId w:val="4"/>
+        </w:numPr>
+        <w:spacing w:line="360" w:lineRule="auto"/>
+        <w:jc w:val="both"/>
+        <w:rPr>
+          <w:rFonts w:ascii="Times New Roman" w:hAnsi="Times New Roman" w:cs="Times New Roman"/>
+          <w:sz w:val="24"/>
+          <w:szCs w:val="24"/>
+        </w:rPr>
+      </w:pPr>
+      <w:r>
+        <w:rPr>
+          <w:rFonts w:ascii="Times New Roman" w:hAnsi="Times New Roman" w:cs="Times New Roman"/>
+          <w:sz w:val="24"/>
+          <w:szCs w:val="24"/>
+        </w:rPr>
+        <w:lastRenderedPageBreak/>
+        <w:t>Consulta de los estados de los pedidos</w:t>
+      </w:r>
+      <w:r>
+        <w:rPr>
+          <w:rFonts w:ascii="Times New Roman" w:hAnsi="Times New Roman" w:cs="Times New Roman"/>
+          <w:sz w:val="24"/>
+          <w:szCs w:val="24"/>
+        </w:rPr>
+        <w:t xml:space="preserve"> </w:t>
+      </w:r>
+      <w:r>
+        <w:rPr>
+          <w:rFonts w:ascii="Times New Roman" w:hAnsi="Times New Roman" w:cs="Times New Roman"/>
+          <w:sz w:val="24"/>
+          <w:szCs w:val="24"/>
+        </w:rPr>
+        <w:t>(pendiente, en producción, finalizado, entregado).</w:t>
+      </w:r>
+    </w:p>
+    <w:p>
+      <w:pPr>
+        <w:pStyle w:val="Prrafodelista"/>
+        <w:numPr>
+          <w:ilvl w:val="1"/>
+          <w:numId w:val="4"/>
+        </w:numPr>
+        <w:spacing w:line="360" w:lineRule="auto"/>
+        <w:jc w:val="both"/>
+        <w:rPr>
+          <w:rFonts w:ascii="Times New Roman" w:hAnsi="Times New Roman" w:cs="Times New Roman"/>
+          <w:sz w:val="24"/>
+          <w:szCs w:val="24"/>
+        </w:rPr>
+      </w:pPr>
+      <w:r>
+        <w:rPr>
+          <w:rFonts w:ascii="Times New Roman" w:hAnsi="Times New Roman" w:cs="Times New Roman"/>
+          <w:sz w:val="24"/>
+          <w:szCs w:val="24"/>
+        </w:rPr>
+        <w:t>Consulta de pedido por cliente.</w:t>
+      </w:r>
+    </w:p>
+    <w:p>
+      <w:pPr>
+        <w:pStyle w:val="Prrafodelista"/>
+        <w:spacing w:line="360" w:lineRule="auto"/>
+        <w:ind w:left="0"/>
+        <w:jc w:val="both"/>
+        <w:rPr>
+          <w:rFonts w:ascii="Times New Roman" w:hAnsi="Times New Roman" w:cs="Times New Roman"/>
           <w:b/>
           <w:bCs/>
           <w:sz w:val="24"/>
@@ -3503,16 +4196,30 @@
           <w:u w:val="single"/>
         </w:rPr>
       </w:pPr>
-      <w:r>
-        <w:rPr>
-          <w:rFonts w:ascii="Times New Roman" w:hAnsi="Times New Roman" w:cs="Times New Roman"/>
-          <w:b/>
-          <w:bCs/>
-          <w:sz w:val="24"/>
-          <w:szCs w:val="24"/>
-          <w:u w:val="single"/>
-        </w:rPr>
-        <w:t>Venta:</w:t>
+    </w:p>
+    <w:p>
+      <w:pPr>
+        <w:pStyle w:val="Prrafodelista"/>
+        <w:spacing w:line="360" w:lineRule="auto"/>
+        <w:ind w:left="0"/>
+        <w:jc w:val="both"/>
+        <w:rPr>
+          <w:rFonts w:ascii="Times New Roman" w:hAnsi="Times New Roman" w:cs="Times New Roman"/>
+          <w:i/>
+          <w:iCs/>
+          <w:sz w:val="24"/>
+          <w:szCs w:val="24"/>
+        </w:rPr>
+      </w:pPr>
+      <w:r>
+        <w:rPr>
+          <w:rFonts w:ascii="Times New Roman" w:hAnsi="Times New Roman" w:cs="Times New Roman"/>
+          <w:i/>
+          <w:iCs/>
+          <w:sz w:val="24"/>
+          <w:szCs w:val="24"/>
+        </w:rPr>
+        <w:t>Clientes:</w:t>
       </w:r>
     </w:p>
     <w:p>
@@ -3536,7 +4243,7 @@
           <w:sz w:val="24"/>
           <w:szCs w:val="24"/>
         </w:rPr>
-        <w:t>Control y seguimiento de pedidos con las siguientes consultas:</w:t>
+        <w:t>Base de datos de clientes con las siguientes consultas:</w:t>
       </w:r>
     </w:p>
     <w:p>
@@ -3560,7 +4267,15 @@
           <w:sz w:val="24"/>
           <w:szCs w:val="24"/>
         </w:rPr>
-        <w:t>Alta de pedido</w:t>
+        <w:t>Alta de cliente</w:t>
+      </w:r>
+      <w:r>
+        <w:rPr>
+          <w:rFonts w:ascii="Times New Roman" w:hAnsi="Times New Roman" w:cs="Times New Roman"/>
+          <w:sz w:val="24"/>
+          <w:szCs w:val="24"/>
+        </w:rPr>
+        <w:t>.</w:t>
       </w:r>
     </w:p>
     <w:p>
@@ -3584,7 +4299,15 @@
           <w:sz w:val="24"/>
           <w:szCs w:val="24"/>
         </w:rPr>
-        <w:t>Consulta de detalle de pedido: Nos indica el estado concreto del pedido, desde que se realiza el pedido, mientras pasa por las fases de preparación hasta que está terminado.</w:t>
+        <w:t>Consulta de detalle de cliente</w:t>
+      </w:r>
+      <w:r>
+        <w:rPr>
+          <w:rFonts w:ascii="Times New Roman" w:hAnsi="Times New Roman" w:cs="Times New Roman"/>
+          <w:sz w:val="24"/>
+          <w:szCs w:val="24"/>
+        </w:rPr>
+        <w:t>.</w:t>
       </w:r>
     </w:p>
     <w:p>
@@ -3608,7 +4331,15 @@
           <w:sz w:val="24"/>
           <w:szCs w:val="24"/>
         </w:rPr>
-        <w:t>Ver todos los pedidos</w:t>
+        <w:t>Consulta de todos los clientes</w:t>
+      </w:r>
+      <w:r>
+        <w:rPr>
+          <w:rFonts w:ascii="Times New Roman" w:hAnsi="Times New Roman" w:cs="Times New Roman"/>
+          <w:sz w:val="24"/>
+          <w:szCs w:val="24"/>
+        </w:rPr>
+        <w:t>.</w:t>
       </w:r>
     </w:p>
     <w:p>
@@ -3632,7 +4363,7 @@
           <w:sz w:val="24"/>
           <w:szCs w:val="24"/>
         </w:rPr>
-        <w:t>Borrar pedido</w:t>
+        <w:t>Borrar cliente</w:t>
       </w:r>
       <w:r>
         <w:rPr>
@@ -3650,21 +4381,21 @@
           <w:ilvl w:val="1"/>
           <w:numId w:val="4"/>
         </w:numPr>
-        <w:spacing w:line="360" w:lineRule="auto"/>
-        <w:jc w:val="both"/>
-        <w:rPr>
-          <w:rFonts w:ascii="Times New Roman" w:hAnsi="Times New Roman" w:cs="Times New Roman"/>
-          <w:sz w:val="24"/>
-          <w:szCs w:val="24"/>
-        </w:rPr>
-      </w:pPr>
-      <w:r>
-        <w:rPr>
-          <w:rFonts w:ascii="Times New Roman" w:hAnsi="Times New Roman" w:cs="Times New Roman"/>
-          <w:sz w:val="24"/>
-          <w:szCs w:val="24"/>
-        </w:rPr>
-        <w:t>Modificar pedido</w:t>
+        <w:spacing w:after="0" w:line="360" w:lineRule="auto"/>
+        <w:jc w:val="both"/>
+        <w:rPr>
+          <w:rFonts w:ascii="Times New Roman" w:hAnsi="Times New Roman" w:cs="Times New Roman"/>
+          <w:sz w:val="24"/>
+          <w:szCs w:val="24"/>
+        </w:rPr>
+      </w:pPr>
+      <w:r>
+        <w:rPr>
+          <w:rFonts w:ascii="Times New Roman" w:hAnsi="Times New Roman" w:cs="Times New Roman"/>
+          <w:sz w:val="24"/>
+          <w:szCs w:val="24"/>
+        </w:rPr>
+        <w:t>Modificar datos de cliente</w:t>
       </w:r>
       <w:r>
         <w:rPr>
@@ -3673,6 +4404,65 @@
           <w:szCs w:val="24"/>
         </w:rPr>
         <w:t>.</w:t>
+      </w:r>
+    </w:p>
+    <w:p>
+      <w:pPr>
+        <w:spacing w:after="0" w:line="360" w:lineRule="auto"/>
+        <w:jc w:val="both"/>
+        <w:rPr>
+          <w:rFonts w:ascii="Times New Roman" w:hAnsi="Times New Roman" w:cs="Times New Roman"/>
+          <w:sz w:val="24"/>
+          <w:szCs w:val="24"/>
+          <w:u w:val="single"/>
+        </w:rPr>
+      </w:pPr>
+    </w:p>
+    <w:p>
+      <w:pPr>
+        <w:spacing w:after="0" w:line="360" w:lineRule="auto"/>
+        <w:jc w:val="both"/>
+        <w:rPr>
+          <w:rFonts w:ascii="Times New Roman" w:hAnsi="Times New Roman" w:cs="Times New Roman"/>
+          <w:i/>
+          <w:iCs/>
+          <w:sz w:val="24"/>
+          <w:szCs w:val="24"/>
+        </w:rPr>
+      </w:pPr>
+      <w:r>
+        <w:rPr>
+          <w:rFonts w:ascii="Times New Roman" w:hAnsi="Times New Roman" w:cs="Times New Roman"/>
+          <w:i/>
+          <w:iCs/>
+          <w:sz w:val="24"/>
+          <w:szCs w:val="24"/>
+        </w:rPr>
+        <w:t>Empleados:</w:t>
+      </w:r>
+    </w:p>
+    <w:p>
+      <w:pPr>
+        <w:pStyle w:val="Prrafodelista"/>
+        <w:numPr>
+          <w:ilvl w:val="0"/>
+          <w:numId w:val="4"/>
+        </w:numPr>
+        <w:spacing w:line="360" w:lineRule="auto"/>
+        <w:jc w:val="both"/>
+        <w:rPr>
+          <w:rFonts w:ascii="Times New Roman" w:hAnsi="Times New Roman" w:cs="Times New Roman"/>
+          <w:sz w:val="24"/>
+          <w:szCs w:val="24"/>
+        </w:rPr>
+      </w:pPr>
+      <w:r>
+        <w:rPr>
+          <w:rFonts w:ascii="Times New Roman" w:hAnsi="Times New Roman" w:cs="Times New Roman"/>
+          <w:sz w:val="24"/>
+          <w:szCs w:val="24"/>
+        </w:rPr>
+        <w:t>Base de datos de los empleados de la fábrica. Incluye las siguientes consultas:</w:t>
       </w:r>
     </w:p>
     <w:p>
@@ -3696,23 +4486,15 @@
           <w:sz w:val="24"/>
           <w:szCs w:val="24"/>
         </w:rPr>
-        <w:t>Consulta de los estados de los pedidos</w:t>
-      </w:r>
-      <w:r>
-        <w:rPr>
-          <w:rFonts w:ascii="Times New Roman" w:hAnsi="Times New Roman" w:cs="Times New Roman"/>
-          <w:sz w:val="24"/>
-          <w:szCs w:val="24"/>
-        </w:rPr>
-        <w:t xml:space="preserve"> </w:t>
-      </w:r>
-      <w:r>
-        <w:rPr>
-          <w:rFonts w:ascii="Times New Roman" w:hAnsi="Times New Roman" w:cs="Times New Roman"/>
-          <w:sz w:val="24"/>
-          <w:szCs w:val="24"/>
-        </w:rPr>
-        <w:t>(pendiente, en producción, finalizado, entregado).</w:t>
+        <w:t>Alta de empleado</w:t>
+      </w:r>
+      <w:r>
+        <w:rPr>
+          <w:rFonts w:ascii="Times New Roman" w:hAnsi="Times New Roman" w:cs="Times New Roman"/>
+          <w:sz w:val="24"/>
+          <w:szCs w:val="24"/>
+        </w:rPr>
+        <w:t>.</w:t>
       </w:r>
     </w:p>
     <w:p>
@@ -3736,74 +4518,15 @@
           <w:sz w:val="24"/>
           <w:szCs w:val="24"/>
         </w:rPr>
-        <w:t>Consulta de pedido por cliente.</w:t>
-      </w:r>
-    </w:p>
-    <w:p>
-      <w:pPr>
-        <w:pStyle w:val="Prrafodelista"/>
-        <w:spacing w:line="360" w:lineRule="auto"/>
-        <w:ind w:left="0"/>
-        <w:jc w:val="both"/>
-        <w:rPr>
-          <w:rFonts w:ascii="Times New Roman" w:hAnsi="Times New Roman" w:cs="Times New Roman"/>
-          <w:b/>
-          <w:bCs/>
-          <w:sz w:val="24"/>
-          <w:szCs w:val="24"/>
-          <w:u w:val="single"/>
-        </w:rPr>
-      </w:pPr>
-    </w:p>
-    <w:p>
-      <w:pPr>
-        <w:pStyle w:val="Prrafodelista"/>
-        <w:spacing w:line="360" w:lineRule="auto"/>
-        <w:ind w:left="0"/>
-        <w:jc w:val="both"/>
-        <w:rPr>
-          <w:rFonts w:ascii="Times New Roman" w:hAnsi="Times New Roman" w:cs="Times New Roman"/>
-          <w:b/>
-          <w:bCs/>
-          <w:sz w:val="24"/>
-          <w:szCs w:val="24"/>
-          <w:u w:val="single"/>
-        </w:rPr>
-      </w:pPr>
-      <w:r>
-        <w:rPr>
-          <w:rFonts w:ascii="Times New Roman" w:hAnsi="Times New Roman" w:cs="Times New Roman"/>
-          <w:b/>
-          <w:bCs/>
-          <w:sz w:val="24"/>
-          <w:szCs w:val="24"/>
-          <w:u w:val="single"/>
-        </w:rPr>
-        <w:t>Clientes:</w:t>
-      </w:r>
-    </w:p>
-    <w:p>
-      <w:pPr>
-        <w:pStyle w:val="Prrafodelista"/>
-        <w:numPr>
-          <w:ilvl w:val="0"/>
-          <w:numId w:val="4"/>
-        </w:numPr>
-        <w:spacing w:line="360" w:lineRule="auto"/>
-        <w:jc w:val="both"/>
-        <w:rPr>
-          <w:rFonts w:ascii="Times New Roman" w:hAnsi="Times New Roman" w:cs="Times New Roman"/>
-          <w:sz w:val="24"/>
-          <w:szCs w:val="24"/>
-        </w:rPr>
-      </w:pPr>
-      <w:r>
-        <w:rPr>
-          <w:rFonts w:ascii="Times New Roman" w:hAnsi="Times New Roman" w:cs="Times New Roman"/>
-          <w:sz w:val="24"/>
-          <w:szCs w:val="24"/>
-        </w:rPr>
-        <w:t>Base de datos de clientes con las siguientes consultas:</w:t>
+        <w:t>Consulta de detalle de empleado</w:t>
+      </w:r>
+      <w:r>
+        <w:rPr>
+          <w:rFonts w:ascii="Times New Roman" w:hAnsi="Times New Roman" w:cs="Times New Roman"/>
+          <w:sz w:val="24"/>
+          <w:szCs w:val="24"/>
+        </w:rPr>
+        <w:t>.</w:t>
       </w:r>
     </w:p>
     <w:p>
@@ -3827,7 +4550,15 @@
           <w:sz w:val="24"/>
           <w:szCs w:val="24"/>
         </w:rPr>
-        <w:t>Alta de cliente</w:t>
+        <w:t>Consulta de todos los empleados</w:t>
+      </w:r>
+      <w:r>
+        <w:rPr>
+          <w:rFonts w:ascii="Times New Roman" w:hAnsi="Times New Roman" w:cs="Times New Roman"/>
+          <w:sz w:val="24"/>
+          <w:szCs w:val="24"/>
+        </w:rPr>
+        <w:t>.</w:t>
       </w:r>
     </w:p>
     <w:p>
@@ -3851,7 +4582,15 @@
           <w:sz w:val="24"/>
           <w:szCs w:val="24"/>
         </w:rPr>
-        <w:t>Consulta de detalle de cliente</w:t>
+        <w:t>Borrar empleado</w:t>
+      </w:r>
+      <w:r>
+        <w:rPr>
+          <w:rFonts w:ascii="Times New Roman" w:hAnsi="Times New Roman" w:cs="Times New Roman"/>
+          <w:sz w:val="24"/>
+          <w:szCs w:val="24"/>
+        </w:rPr>
+        <w:t>.</w:t>
       </w:r>
     </w:p>
     <w:p>
@@ -3875,55 +4614,7 @@
           <w:sz w:val="24"/>
           <w:szCs w:val="24"/>
         </w:rPr>
-        <w:t>Consulta de todos los clientes</w:t>
-      </w:r>
-    </w:p>
-    <w:p>
-      <w:pPr>
-        <w:pStyle w:val="Prrafodelista"/>
-        <w:numPr>
-          <w:ilvl w:val="1"/>
-          <w:numId w:val="4"/>
-        </w:numPr>
-        <w:spacing w:line="360" w:lineRule="auto"/>
-        <w:jc w:val="both"/>
-        <w:rPr>
-          <w:rFonts w:ascii="Times New Roman" w:hAnsi="Times New Roman" w:cs="Times New Roman"/>
-          <w:sz w:val="24"/>
-          <w:szCs w:val="24"/>
-        </w:rPr>
-      </w:pPr>
-      <w:r>
-        <w:rPr>
-          <w:rFonts w:ascii="Times New Roman" w:hAnsi="Times New Roman" w:cs="Times New Roman"/>
-          <w:sz w:val="24"/>
-          <w:szCs w:val="24"/>
-        </w:rPr>
-        <w:t>Borrar cliente</w:t>
-      </w:r>
-    </w:p>
-    <w:p>
-      <w:pPr>
-        <w:pStyle w:val="Prrafodelista"/>
-        <w:numPr>
-          <w:ilvl w:val="1"/>
-          <w:numId w:val="4"/>
-        </w:numPr>
-        <w:spacing w:after="0" w:line="360" w:lineRule="auto"/>
-        <w:jc w:val="both"/>
-        <w:rPr>
-          <w:rFonts w:ascii="Times New Roman" w:hAnsi="Times New Roman" w:cs="Times New Roman"/>
-          <w:sz w:val="24"/>
-          <w:szCs w:val="24"/>
-        </w:rPr>
-      </w:pPr>
-      <w:r>
-        <w:rPr>
-          <w:rFonts w:ascii="Times New Roman" w:hAnsi="Times New Roman" w:cs="Times New Roman"/>
-          <w:sz w:val="24"/>
-          <w:szCs w:val="24"/>
-        </w:rPr>
-        <w:t>Modificar datos de cliente</w:t>
+        <w:t>Modificar datos del empleado</w:t>
       </w:r>
       <w:r>
         <w:rPr>
@@ -3932,176 +4623,6 @@
           <w:szCs w:val="24"/>
         </w:rPr>
         <w:t>.</w:t>
-      </w:r>
-    </w:p>
-    <w:p>
-      <w:pPr>
-        <w:spacing w:after="0" w:line="360" w:lineRule="auto"/>
-        <w:jc w:val="both"/>
-        <w:rPr>
-          <w:rFonts w:ascii="Times New Roman" w:hAnsi="Times New Roman" w:cs="Times New Roman"/>
-          <w:b/>
-          <w:bCs/>
-          <w:sz w:val="24"/>
-          <w:szCs w:val="24"/>
-          <w:u w:val="single"/>
-        </w:rPr>
-      </w:pPr>
-      <w:r>
-        <w:rPr>
-          <w:rFonts w:ascii="Times New Roman" w:hAnsi="Times New Roman" w:cs="Times New Roman"/>
-          <w:b/>
-          <w:bCs/>
-          <w:sz w:val="24"/>
-          <w:szCs w:val="24"/>
-          <w:u w:val="single"/>
-        </w:rPr>
-        <w:lastRenderedPageBreak/>
-        <w:t>Empleados:</w:t>
-      </w:r>
-    </w:p>
-    <w:p>
-      <w:pPr>
-        <w:pStyle w:val="Prrafodelista"/>
-        <w:numPr>
-          <w:ilvl w:val="0"/>
-          <w:numId w:val="4"/>
-        </w:numPr>
-        <w:spacing w:line="360" w:lineRule="auto"/>
-        <w:jc w:val="both"/>
-        <w:rPr>
-          <w:rFonts w:ascii="Times New Roman" w:hAnsi="Times New Roman" w:cs="Times New Roman"/>
-          <w:sz w:val="24"/>
-          <w:szCs w:val="24"/>
-        </w:rPr>
-      </w:pPr>
-      <w:r>
-        <w:rPr>
-          <w:rFonts w:ascii="Times New Roman" w:hAnsi="Times New Roman" w:cs="Times New Roman"/>
-          <w:sz w:val="24"/>
-          <w:szCs w:val="24"/>
-        </w:rPr>
-        <w:t>Base de datos de los empleados de la fábrica. Incluye las siguientes consultas:</w:t>
-      </w:r>
-    </w:p>
-    <w:p>
-      <w:pPr>
-        <w:pStyle w:val="Prrafodelista"/>
-        <w:numPr>
-          <w:ilvl w:val="1"/>
-          <w:numId w:val="4"/>
-        </w:numPr>
-        <w:spacing w:line="360" w:lineRule="auto"/>
-        <w:jc w:val="both"/>
-        <w:rPr>
-          <w:rFonts w:ascii="Times New Roman" w:hAnsi="Times New Roman" w:cs="Times New Roman"/>
-          <w:sz w:val="24"/>
-          <w:szCs w:val="24"/>
-        </w:rPr>
-      </w:pPr>
-      <w:r>
-        <w:rPr>
-          <w:rFonts w:ascii="Times New Roman" w:hAnsi="Times New Roman" w:cs="Times New Roman"/>
-          <w:sz w:val="24"/>
-          <w:szCs w:val="24"/>
-        </w:rPr>
-        <w:t>Alta de empleado</w:t>
-      </w:r>
-    </w:p>
-    <w:p>
-      <w:pPr>
-        <w:pStyle w:val="Prrafodelista"/>
-        <w:numPr>
-          <w:ilvl w:val="1"/>
-          <w:numId w:val="4"/>
-        </w:numPr>
-        <w:spacing w:line="360" w:lineRule="auto"/>
-        <w:jc w:val="both"/>
-        <w:rPr>
-          <w:rFonts w:ascii="Times New Roman" w:hAnsi="Times New Roman" w:cs="Times New Roman"/>
-          <w:sz w:val="24"/>
-          <w:szCs w:val="24"/>
-        </w:rPr>
-      </w:pPr>
-      <w:r>
-        <w:rPr>
-          <w:rFonts w:ascii="Times New Roman" w:hAnsi="Times New Roman" w:cs="Times New Roman"/>
-          <w:sz w:val="24"/>
-          <w:szCs w:val="24"/>
-        </w:rPr>
-        <w:t>Consulta de detalle de empleado</w:t>
-      </w:r>
-    </w:p>
-    <w:p>
-      <w:pPr>
-        <w:pStyle w:val="Prrafodelista"/>
-        <w:numPr>
-          <w:ilvl w:val="1"/>
-          <w:numId w:val="4"/>
-        </w:numPr>
-        <w:spacing w:line="360" w:lineRule="auto"/>
-        <w:jc w:val="both"/>
-        <w:rPr>
-          <w:rFonts w:ascii="Times New Roman" w:hAnsi="Times New Roman" w:cs="Times New Roman"/>
-          <w:sz w:val="24"/>
-          <w:szCs w:val="24"/>
-        </w:rPr>
-      </w:pPr>
-      <w:r>
-        <w:rPr>
-          <w:rFonts w:ascii="Times New Roman" w:hAnsi="Times New Roman" w:cs="Times New Roman"/>
-          <w:sz w:val="24"/>
-          <w:szCs w:val="24"/>
-        </w:rPr>
-        <w:t>Consulta de todos los empleados</w:t>
-      </w:r>
-    </w:p>
-    <w:p>
-      <w:pPr>
-        <w:pStyle w:val="Prrafodelista"/>
-        <w:numPr>
-          <w:ilvl w:val="1"/>
-          <w:numId w:val="4"/>
-        </w:numPr>
-        <w:spacing w:line="360" w:lineRule="auto"/>
-        <w:jc w:val="both"/>
-        <w:rPr>
-          <w:rFonts w:ascii="Times New Roman" w:hAnsi="Times New Roman" w:cs="Times New Roman"/>
-          <w:sz w:val="24"/>
-          <w:szCs w:val="24"/>
-        </w:rPr>
-      </w:pPr>
-      <w:r>
-        <w:rPr>
-          <w:rFonts w:ascii="Times New Roman" w:hAnsi="Times New Roman" w:cs="Times New Roman"/>
-          <w:sz w:val="24"/>
-          <w:szCs w:val="24"/>
-        </w:rPr>
-        <w:t>Borrar empleado</w:t>
-      </w:r>
-    </w:p>
-    <w:p>
-      <w:pPr>
-        <w:pStyle w:val="Prrafodelista"/>
-        <w:numPr>
-          <w:ilvl w:val="1"/>
-          <w:numId w:val="4"/>
-        </w:numPr>
-        <w:spacing w:line="360" w:lineRule="auto"/>
-        <w:jc w:val="both"/>
-        <w:rPr>
-          <w:rFonts w:ascii="Times New Roman" w:hAnsi="Times New Roman" w:cs="Times New Roman"/>
-          <w:sz w:val="24"/>
-          <w:szCs w:val="24"/>
-        </w:rPr>
-      </w:pPr>
-      <w:r>
-        <w:rPr>
-          <w:rFonts w:ascii="Times New Roman" w:hAnsi="Times New Roman" w:cs="Times New Roman"/>
-          <w:sz w:val="24"/>
-          <w:szCs w:val="24"/>
-        </w:rPr>
-        <w:t>Modificar datos del empleado</w:t>
       </w:r>
     </w:p>
     <w:p>
@@ -4212,6 +4733,7 @@
         <w:docPartUnique/>
       </w:docPartObj>
     </w:sdtPr>
+    <w:sdtEndPr/>
     <w:sdtContent>
       <w:p>
         <w:pPr>
@@ -4274,7 +4796,7 @@
   <w:abstractNum w:abstractNumId="0" w15:restartNumberingAfterBreak="0">
     <w:nsid w:val="0CFA75D3"/>
     <w:multiLevelType w:val="hybridMultilevel"/>
-    <w:tmpl w:val="FA648A48"/>
+    <w:tmpl w:val="E2101CBA"/>
     <w:lvl w:ilvl="0" w:tplc="0C0A0009">
       <w:start w:val="1"/>
       <w:numFmt w:val="bullet"/>
@@ -4287,16 +4809,16 @@
         <w:rFonts w:ascii="Wingdings" w:hAnsi="Wingdings" w:hint="default"/>
       </w:rPr>
     </w:lvl>
-    <w:lvl w:ilvl="1" w:tplc="0C0A0003">
+    <w:lvl w:ilvl="1" w:tplc="0C0A000D">
       <w:start w:val="1"/>
       <w:numFmt w:val="bullet"/>
-      <w:lvlText w:val="o"/>
+      <w:lvlText w:val=""/>
       <w:lvlJc w:val="left"/>
       <w:pPr>
         <w:ind w:left="1440" w:hanging="360"/>
       </w:pPr>
       <w:rPr>
-        <w:rFonts w:ascii="Courier New" w:hAnsi="Courier New" w:cs="Courier New" w:hint="default"/>
+        <w:rFonts w:ascii="Wingdings" w:hAnsi="Wingdings" w:hint="default"/>
       </w:rPr>
     </w:lvl>
     <w:lvl w:ilvl="2" w:tplc="0C0A0005" w:tentative="1">

</xml_diff>